<commit_message>
Changed the target output directory from NightHawk to Night Shift.
</commit_message>
<xml_diff>
--- a/ImagePlanner/ImagePlannerDescription.docx
+++ b/ImagePlanner/ImagePlannerDescription.docx
@@ -143,10 +143,10 @@
       </w:pPr>
       <w:r>
         <w:object w:dxaOrig="9360" w:dyaOrig="5249" w14:anchorId="6C9E930B">
-          <v:rect id="rectole0000000000" o:spid="_x0000_i1025" style="width:468pt;height:262.5pt" o:ole="" o:preferrelative="t" stroked="f">
+          <v:rect id="rectole0000000000" o:spid="_x0000_i1025" style="width:468.3pt;height:262.7pt" o:ole="" o:preferrelative="t" stroked="f">
             <v:imagedata r:id="rId5" o:title=""/>
           </v:rect>
-          <o:OLEObject Type="Embed" ProgID="StaticMetafile" ShapeID="rectole0000000000" DrawAspect="Content" ObjectID="_1584611671" r:id="rId6"/>
+          <o:OLEObject Type="Embed" ProgID="StaticMetafile" ShapeID="rectole0000000000" DrawAspect="Content" ObjectID="_1603089365" r:id="rId6"/>
         </w:object>
       </w:r>
     </w:p>
@@ -187,13 +187,20 @@
           <w:sz w:val="24"/>
         </w:rPr>
       </w:pPr>
+      <w:r>
+        <w:rPr>
+          <w:rFonts w:ascii="Arial" w:eastAsia="Arial" w:hAnsi="Arial" w:cs="Arial"/>
+          <w:sz w:val="24"/>
+        </w:rPr>
+        <w:t xml:space="preserve">An </w:t>
+      </w:r>
       <w:proofErr w:type="gramStart"/>
       <w:r>
         <w:rPr>
           <w:rFonts w:ascii="Arial" w:eastAsia="Arial" w:hAnsi="Arial" w:cs="Arial"/>
           <w:sz w:val="24"/>
         </w:rPr>
-        <w:t>An asterisk prefaces imaging time entries</w:t>
+        <w:t>asterisk prefaces imaging time entries</w:t>
       </w:r>
       <w:proofErr w:type="gramEnd"/>
       <w:r>
@@ -361,8 +368,6 @@
           </wp:inline>
         </w:drawing>
       </w:r>
-      <w:bookmarkStart w:id="0" w:name="_GoBack"/>
-      <w:bookmarkEnd w:id="0"/>
     </w:p>
     <w:p>
       <w:pPr>
@@ -1064,6 +1069,7 @@
           <w:sz w:val="24"/>
         </w:rPr>
       </w:pPr>
+      <w:bookmarkStart w:id="0" w:name="_GoBack"/>
       <w:r>
         <w:rPr>
           <w:rFonts w:ascii="Arial" w:eastAsia="Arial" w:hAnsi="Arial" w:cs="Arial"/>
@@ -1085,7 +1091,21 @@
           <w:rFonts w:ascii="Arial" w:eastAsia="Arial" w:hAnsi="Arial" w:cs="Arial"/>
           <w:sz w:val="24"/>
         </w:rPr>
-        <w:t xml:space="preserve">Image Planner is a Windows Forms executable, written in Visual Basic.  The app requires </w:t>
+        <w:t xml:space="preserve">Image Planner is a Windows Forms executable, written in </w:t>
+      </w:r>
+      <w:r>
+        <w:rPr>
+          <w:rFonts w:ascii="Arial" w:eastAsia="Arial" w:hAnsi="Arial" w:cs="Arial"/>
+          <w:sz w:val="24"/>
+        </w:rPr>
+        <w:t>C#</w:t>
+      </w:r>
+      <w:r>
+        <w:rPr>
+          <w:rFonts w:ascii="Arial" w:eastAsia="Arial" w:hAnsi="Arial" w:cs="Arial"/>
+          <w:sz w:val="24"/>
+        </w:rPr>
+        <w:t xml:space="preserve">.  The app requires </w:t>
       </w:r>
       <w:proofErr w:type="spellStart"/>
       <w:r>
@@ -1438,6 +1458,7 @@
         </w:rPr>
         <w:t xml:space="preserve">    </w:t>
       </w:r>
+      <w:bookmarkEnd w:id="0"/>
     </w:p>
     <w:sectPr>
       <w:pgSz w:w="12240" w:h="15840"/>

</xml_diff>

<commit_message>
Fixed some anomolies with respect to positive longitudes and negative latitudes.  Also changed "Create" to "Assess"
</commit_message>
<xml_diff>
--- a/ImagePlanner/ImagePlannerDescription.docx
+++ b/ImagePlanner/ImagePlannerDescription.docx
@@ -143,10 +143,10 @@
       </w:pPr>
       <w:r>
         <w:object w:dxaOrig="9360" w:dyaOrig="5249" w14:anchorId="6C9E930B">
-          <v:rect id="rectole0000000000" o:spid="_x0000_i1025" style="width:468.3pt;height:262.7pt" o:ole="" o:preferrelative="t" stroked="f">
+          <v:rect id="rectole0000000000" o:spid="_x0000_i1025" style="width:468.75pt;height:262.5pt" o:ole="" o:preferrelative="t" stroked="f">
             <v:imagedata r:id="rId5" o:title=""/>
           </v:rect>
-          <o:OLEObject Type="Embed" ProgID="StaticMetafile" ShapeID="rectole0000000000" DrawAspect="Content" ObjectID="_1603089365" r:id="rId6"/>
+          <o:OLEObject Type="Embed" ProgID="StaticMetafile" ShapeID="rectole0000000000" DrawAspect="Content" ObjectID="_1607596607" r:id="rId6"/>
         </w:object>
       </w:r>
     </w:p>
@@ -208,15 +208,7 @@
           <w:rFonts w:ascii="Arial" w:eastAsia="Arial" w:hAnsi="Arial" w:cs="Arial"/>
           <w:sz w:val="24"/>
         </w:rPr>
-        <w:t xml:space="preserve"> that are split – meaning that two imaging periods are available that night (i.e. the object dips below the minimum altitude during </w:t>
-      </w:r>
-      <w:r>
-        <w:rPr>
-          <w:rFonts w:ascii="Arial" w:eastAsia="Arial" w:hAnsi="Arial" w:cs="Arial"/>
-          <w:sz w:val="24"/>
-        </w:rPr>
-        <w:lastRenderedPageBreak/>
-        <w:t>the night.).  The application automatically chooses the longest of those two periods for display.  Hovering the cursor over any entry will display additional details for imaging the object on that date.  Selecting (clicking) on the date initiates the altitude and preview information for that target.</w:t>
+        <w:t xml:space="preserve"> that are split – meaning that two imaging periods are available that night (i.e. the object dips below the minimum altitude during the night.).  The application automatically chooses the longest of those two periods for display.  Hovering the cursor over any entry will display additional details for imaging the object on that date.  Selecting (clicking) on the date initiates the altitude and preview information for that target.</w:t>
       </w:r>
     </w:p>
     <w:p>
@@ -272,14 +264,36 @@
           <w:sz w:val="24"/>
           <w:u w:val="single"/>
         </w:rPr>
-        <w:t>Create:</w:t>
-      </w:r>
-      <w:r>
-        <w:rPr>
-          <w:rFonts w:ascii="Arial" w:eastAsia="Arial" w:hAnsi="Arial" w:cs="Arial"/>
-          <w:sz w:val="24"/>
-        </w:rPr>
-        <w:t xml:space="preserve"> Calendars can be generated after entering a new object or year, or by selecting the “Create” button, based on the current Target entry.  </w:t>
+        <w:t>Assess</w:t>
+      </w:r>
+      <w:r>
+        <w:rPr>
+          <w:rFonts w:ascii="Arial" w:eastAsia="Arial" w:hAnsi="Arial" w:cs="Arial"/>
+          <w:sz w:val="24"/>
+          <w:u w:val="single"/>
+        </w:rPr>
+        <w:t>:</w:t>
+      </w:r>
+      <w:r>
+        <w:rPr>
+          <w:rFonts w:ascii="Arial" w:eastAsia="Arial" w:hAnsi="Arial" w:cs="Arial"/>
+          <w:sz w:val="24"/>
+        </w:rPr>
+        <w:t xml:space="preserve"> Calendars can be generated after entering a new object or year, or by selecting the “</w:t>
+      </w:r>
+      <w:r>
+        <w:rPr>
+          <w:rFonts w:ascii="Arial" w:eastAsia="Arial" w:hAnsi="Arial" w:cs="Arial"/>
+          <w:sz w:val="24"/>
+        </w:rPr>
+        <w:t>Assess</w:t>
+      </w:r>
+      <w:r>
+        <w:rPr>
+          <w:rFonts w:ascii="Arial" w:eastAsia="Arial" w:hAnsi="Arial" w:cs="Arial"/>
+          <w:sz w:val="24"/>
+        </w:rPr>
+        <w:t xml:space="preserve">” button, based on the current Target entry.  </w:t>
       </w:r>
     </w:p>
     <w:p>
@@ -605,15 +619,7 @@
           <w:rFonts w:ascii="Arial" w:eastAsia="Arial" w:hAnsi="Arial" w:cs="Arial"/>
           <w:sz w:val="24"/>
         </w:rPr>
-        <w:t xml:space="preserve">.  This image is from the Sloan Digital Sky Survey 2 (SDD2) database.  Superimposed on the image will be an </w:t>
-      </w:r>
-      <w:r>
-        <w:rPr>
-          <w:rFonts w:ascii="Arial" w:eastAsia="Arial" w:hAnsi="Arial" w:cs="Arial"/>
-          <w:sz w:val="24"/>
-        </w:rPr>
-        <w:lastRenderedPageBreak/>
-        <w:t>FOV indicator representing the user’s currently active TSX FOVI as specified in their TSX FieldOfView.txt file.  The FOVI is moderately accurate, but don’t take it to the bank.</w:t>
+        <w:t>.  This image is from the Sloan Digital Sky Survey 2 (SDD2) database.  Superimposed on the image will be an FOV indicator representing the user’s currently active TSX FOVI as specified in their TSX FieldOfView.txt file.  The FOVI is moderately accurate, but don’t take it to the bank.</w:t>
       </w:r>
     </w:p>
     <w:p>
@@ -822,7 +828,6 @@
           <w:rFonts w:ascii="Arial" w:eastAsia="Arial" w:hAnsi="Arial" w:cs="Arial"/>
           <w:sz w:val="24"/>
         </w:rPr>
-        <w:lastRenderedPageBreak/>
         <w:t xml:space="preserve">The </w:t>
       </w:r>
       <w:proofErr w:type="spellStart"/>
@@ -1069,7 +1074,6 @@
           <w:sz w:val="24"/>
         </w:rPr>
       </w:pPr>
-      <w:bookmarkStart w:id="0" w:name="_GoBack"/>
       <w:r>
         <w:rPr>
           <w:rFonts w:ascii="Arial" w:eastAsia="Arial" w:hAnsi="Arial" w:cs="Arial"/>
@@ -1246,7 +1250,6 @@
           <w:rFonts w:ascii="Arial" w:eastAsia="Arial" w:hAnsi="Arial" w:cs="Arial"/>
           <w:sz w:val="24"/>
         </w:rPr>
-        <w:lastRenderedPageBreak/>
         <w:t>Download the ImagePlanner_Exe.zip and open. Run the "Setup" application.  Upon completion, an application icon will have been added to the start menu under the category "</w:t>
       </w:r>
       <w:proofErr w:type="spellStart"/>
@@ -1458,7 +1461,495 @@
         </w:rPr>
         <w:t xml:space="preserve">    </w:t>
       </w:r>
+    </w:p>
+    <w:p>
+      <w:pPr>
+        <w:rPr>
+          <w:rFonts w:ascii="Arial" w:eastAsia="Arial" w:hAnsi="Arial" w:cs="Arial"/>
+          <w:b/>
+          <w:sz w:val="24"/>
+        </w:rPr>
+      </w:pPr>
+      <w:r>
+        <w:rPr>
+          <w:rFonts w:ascii="Arial" w:eastAsia="Arial" w:hAnsi="Arial" w:cs="Arial"/>
+          <w:b/>
+          <w:sz w:val="24"/>
+        </w:rPr>
+        <w:t>Change Log</w:t>
+      </w:r>
+    </w:p>
+    <w:p>
+      <w:pPr>
+        <w:autoSpaceDE w:val="0"/>
+        <w:autoSpaceDN w:val="0"/>
+        <w:adjustRightInd w:val="0"/>
+        <w:spacing w:after="0" w:line="240" w:lineRule="auto"/>
+        <w:rPr>
+          <w:rFonts w:ascii="Arial" w:hAnsi="Arial" w:cs="Arial"/>
+          <w:sz w:val="24"/>
+          <w:szCs w:val="24"/>
+        </w:rPr>
+      </w:pPr>
+      <w:bookmarkStart w:id="0" w:name="_GoBack"/>
       <w:bookmarkEnd w:id="0"/>
+      <w:r>
+        <w:rPr>
+          <w:rFonts w:ascii="Arial" w:hAnsi="Arial" w:cs="Arial"/>
+          <w:sz w:val="24"/>
+          <w:szCs w:val="24"/>
+        </w:rPr>
+        <w:t xml:space="preserve">//V3.0:     Major: Added </w:t>
+      </w:r>
+      <w:proofErr w:type="spellStart"/>
+      <w:r>
+        <w:rPr>
+          <w:rFonts w:ascii="Arial" w:hAnsi="Arial" w:cs="Arial"/>
+          <w:sz w:val="24"/>
+          <w:szCs w:val="24"/>
+        </w:rPr>
+        <w:t>WazzUp</w:t>
+      </w:r>
+      <w:proofErr w:type="spellEnd"/>
+      <w:r>
+        <w:rPr>
+          <w:rFonts w:ascii="Arial" w:hAnsi="Arial" w:cs="Arial"/>
+          <w:sz w:val="24"/>
+          <w:szCs w:val="24"/>
+        </w:rPr>
+        <w:t xml:space="preserve"> form</w:t>
+      </w:r>
+    </w:p>
+    <w:p>
+      <w:pPr>
+        <w:autoSpaceDE w:val="0"/>
+        <w:autoSpaceDN w:val="0"/>
+        <w:adjustRightInd w:val="0"/>
+        <w:spacing w:after="0" w:line="240" w:lineRule="auto"/>
+        <w:rPr>
+          <w:rFonts w:ascii="Arial" w:hAnsi="Arial" w:cs="Arial"/>
+          <w:sz w:val="24"/>
+          <w:szCs w:val="24"/>
+        </w:rPr>
+      </w:pPr>
+      <w:r>
+        <w:rPr>
+          <w:rFonts w:ascii="Arial" w:hAnsi="Arial" w:cs="Arial"/>
+          <w:sz w:val="24"/>
+          <w:szCs w:val="24"/>
+        </w:rPr>
+        <w:t>//V3.1:     1. Fixed Target Name to look up new target with a key press</w:t>
+      </w:r>
+    </w:p>
+    <w:p>
+      <w:pPr>
+        <w:autoSpaceDE w:val="0"/>
+        <w:autoSpaceDN w:val="0"/>
+        <w:adjustRightInd w:val="0"/>
+        <w:spacing w:after="0" w:line="240" w:lineRule="auto"/>
+        <w:rPr>
+          <w:rFonts w:ascii="Arial" w:hAnsi="Arial" w:cs="Arial"/>
+          <w:sz w:val="24"/>
+          <w:szCs w:val="24"/>
+        </w:rPr>
+      </w:pPr>
+      <w:r>
+        <w:rPr>
+          <w:rFonts w:ascii="Arial" w:hAnsi="Arial" w:cs="Arial"/>
+          <w:sz w:val="24"/>
+          <w:szCs w:val="24"/>
+        </w:rPr>
+        <w:t xml:space="preserve">//V3.1.1:   1. </w:t>
+      </w:r>
+      <w:proofErr w:type="spellStart"/>
+      <w:r>
+        <w:rPr>
+          <w:rFonts w:ascii="Arial" w:hAnsi="Arial" w:cs="Arial"/>
+          <w:sz w:val="24"/>
+          <w:szCs w:val="24"/>
+        </w:rPr>
+        <w:t>FIxed</w:t>
+      </w:r>
+      <w:proofErr w:type="spellEnd"/>
+      <w:r>
+        <w:rPr>
+          <w:rFonts w:ascii="Arial" w:hAnsi="Arial" w:cs="Arial"/>
+          <w:sz w:val="24"/>
+          <w:szCs w:val="24"/>
+        </w:rPr>
+        <w:t xml:space="preserve"> an error where Add Target was not finding the Active XML file, because there was none.</w:t>
+      </w:r>
+    </w:p>
+    <w:p>
+      <w:pPr>
+        <w:autoSpaceDE w:val="0"/>
+        <w:autoSpaceDN w:val="0"/>
+        <w:adjustRightInd w:val="0"/>
+        <w:spacing w:after="0" w:line="240" w:lineRule="auto"/>
+        <w:rPr>
+          <w:rFonts w:ascii="Arial" w:hAnsi="Arial" w:cs="Arial"/>
+          <w:sz w:val="24"/>
+          <w:szCs w:val="24"/>
+        </w:rPr>
+      </w:pPr>
+      <w:r>
+        <w:rPr>
+          <w:rFonts w:ascii="Arial" w:hAnsi="Arial" w:cs="Arial"/>
+          <w:sz w:val="24"/>
+          <w:szCs w:val="24"/>
+        </w:rPr>
+        <w:t>//          2. Fixed an error where Preview would screw up because there was an empty My Equipment.txt file.</w:t>
+      </w:r>
+    </w:p>
+    <w:p>
+      <w:pPr>
+        <w:autoSpaceDE w:val="0"/>
+        <w:autoSpaceDN w:val="0"/>
+        <w:adjustRightInd w:val="0"/>
+        <w:spacing w:after="0" w:line="240" w:lineRule="auto"/>
+        <w:rPr>
+          <w:rFonts w:ascii="Arial" w:hAnsi="Arial" w:cs="Arial"/>
+          <w:sz w:val="24"/>
+          <w:szCs w:val="24"/>
+        </w:rPr>
+      </w:pPr>
+      <w:r>
+        <w:rPr>
+          <w:rFonts w:ascii="Arial" w:hAnsi="Arial" w:cs="Arial"/>
+          <w:sz w:val="24"/>
+          <w:szCs w:val="24"/>
+        </w:rPr>
+        <w:t>//          3. Fixed Minimum entries so they did not sort if no Prospect List had been generated yet.</w:t>
+      </w:r>
+    </w:p>
+    <w:p>
+      <w:pPr>
+        <w:autoSpaceDE w:val="0"/>
+        <w:autoSpaceDN w:val="0"/>
+        <w:adjustRightInd w:val="0"/>
+        <w:spacing w:after="0" w:line="240" w:lineRule="auto"/>
+        <w:rPr>
+          <w:rFonts w:ascii="Arial" w:hAnsi="Arial" w:cs="Arial"/>
+          <w:sz w:val="24"/>
+          <w:szCs w:val="24"/>
+        </w:rPr>
+      </w:pPr>
+      <w:r>
+        <w:rPr>
+          <w:rFonts w:ascii="Arial" w:hAnsi="Arial" w:cs="Arial"/>
+          <w:sz w:val="24"/>
+          <w:szCs w:val="24"/>
+        </w:rPr>
+        <w:t xml:space="preserve">//V3.1.2: </w:t>
+      </w:r>
+      <w:proofErr w:type="gramStart"/>
+      <w:r>
+        <w:rPr>
+          <w:rFonts w:ascii="Arial" w:hAnsi="Arial" w:cs="Arial"/>
+          <w:sz w:val="24"/>
+          <w:szCs w:val="24"/>
+        </w:rPr>
+        <w:t xml:space="preserve">  !</w:t>
+      </w:r>
+      <w:proofErr w:type="gramEnd"/>
+      <w:r>
+        <w:rPr>
+          <w:rFonts w:ascii="Arial" w:hAnsi="Arial" w:cs="Arial"/>
+          <w:sz w:val="24"/>
+          <w:szCs w:val="24"/>
+        </w:rPr>
+        <w:t>. Added the Tracking popup.</w:t>
+      </w:r>
+    </w:p>
+    <w:p>
+      <w:pPr>
+        <w:autoSpaceDE w:val="0"/>
+        <w:autoSpaceDN w:val="0"/>
+        <w:adjustRightInd w:val="0"/>
+        <w:spacing w:after="0" w:line="240" w:lineRule="auto"/>
+        <w:rPr>
+          <w:rFonts w:ascii="Arial" w:hAnsi="Arial" w:cs="Arial"/>
+          <w:sz w:val="24"/>
+          <w:szCs w:val="24"/>
+        </w:rPr>
+      </w:pPr>
+      <w:r>
+        <w:rPr>
+          <w:rFonts w:ascii="Arial" w:hAnsi="Arial" w:cs="Arial"/>
+          <w:sz w:val="24"/>
+          <w:szCs w:val="24"/>
+        </w:rPr>
+        <w:t>//          2. Cleaned up some test code here and there</w:t>
+      </w:r>
+    </w:p>
+    <w:p>
+      <w:pPr>
+        <w:autoSpaceDE w:val="0"/>
+        <w:autoSpaceDN w:val="0"/>
+        <w:adjustRightInd w:val="0"/>
+        <w:spacing w:after="0" w:line="240" w:lineRule="auto"/>
+        <w:rPr>
+          <w:rFonts w:ascii="Arial" w:hAnsi="Arial" w:cs="Arial"/>
+          <w:sz w:val="24"/>
+          <w:szCs w:val="24"/>
+        </w:rPr>
+      </w:pPr>
+      <w:r>
+        <w:rPr>
+          <w:rFonts w:ascii="Arial" w:hAnsi="Arial" w:cs="Arial"/>
+          <w:sz w:val="24"/>
+          <w:szCs w:val="24"/>
+        </w:rPr>
+        <w:t>//V3.1.3:   1. Changed selected date color to salmon</w:t>
+      </w:r>
+    </w:p>
+    <w:p>
+      <w:pPr>
+        <w:autoSpaceDE w:val="0"/>
+        <w:autoSpaceDN w:val="0"/>
+        <w:adjustRightInd w:val="0"/>
+        <w:spacing w:after="0" w:line="240" w:lineRule="auto"/>
+        <w:rPr>
+          <w:rFonts w:ascii="Arial" w:hAnsi="Arial" w:cs="Arial"/>
+          <w:sz w:val="24"/>
+          <w:szCs w:val="24"/>
+        </w:rPr>
+      </w:pPr>
+      <w:r>
+        <w:rPr>
+          <w:rFonts w:ascii="Arial" w:hAnsi="Arial" w:cs="Arial"/>
+          <w:sz w:val="24"/>
+          <w:szCs w:val="24"/>
+        </w:rPr>
+        <w:t>//          2. Restructured classes to create "</w:t>
+      </w:r>
+      <w:proofErr w:type="spellStart"/>
+      <w:r>
+        <w:rPr>
+          <w:rFonts w:ascii="Arial" w:hAnsi="Arial" w:cs="Arial"/>
+          <w:sz w:val="24"/>
+          <w:szCs w:val="24"/>
+        </w:rPr>
+        <w:t>AstroMath</w:t>
+      </w:r>
+      <w:proofErr w:type="spellEnd"/>
+      <w:r>
+        <w:rPr>
+          <w:rFonts w:ascii="Arial" w:hAnsi="Arial" w:cs="Arial"/>
+          <w:sz w:val="24"/>
+          <w:szCs w:val="24"/>
+        </w:rPr>
+        <w:t>" and "</w:t>
+      </w:r>
+      <w:proofErr w:type="spellStart"/>
+      <w:r>
+        <w:rPr>
+          <w:rFonts w:ascii="Arial" w:hAnsi="Arial" w:cs="Arial"/>
+          <w:sz w:val="24"/>
+          <w:szCs w:val="24"/>
+        </w:rPr>
+        <w:t>AstroChart</w:t>
+      </w:r>
+      <w:proofErr w:type="spellEnd"/>
+      <w:r>
+        <w:rPr>
+          <w:rFonts w:ascii="Arial" w:hAnsi="Arial" w:cs="Arial"/>
+          <w:sz w:val="24"/>
+          <w:szCs w:val="24"/>
+        </w:rPr>
+        <w:t>" namespaces</w:t>
+      </w:r>
+    </w:p>
+    <w:p>
+      <w:pPr>
+        <w:autoSpaceDE w:val="0"/>
+        <w:autoSpaceDN w:val="0"/>
+        <w:adjustRightInd w:val="0"/>
+        <w:spacing w:after="0" w:line="240" w:lineRule="auto"/>
+        <w:rPr>
+          <w:rFonts w:ascii="Arial" w:hAnsi="Arial" w:cs="Arial"/>
+          <w:sz w:val="24"/>
+          <w:szCs w:val="24"/>
+        </w:rPr>
+      </w:pPr>
+      <w:r>
+        <w:rPr>
+          <w:rFonts w:ascii="Arial" w:hAnsi="Arial" w:cs="Arial"/>
+          <w:sz w:val="24"/>
+          <w:szCs w:val="24"/>
+        </w:rPr>
+        <w:t xml:space="preserve">//              with "Planar", "Spherical", "Transform", "Formatter", "Sidereal" and </w:t>
+      </w:r>
+      <w:proofErr w:type="spellStart"/>
+      <w:r>
+        <w:rPr>
+          <w:rFonts w:ascii="Arial" w:hAnsi="Arial" w:cs="Arial"/>
+          <w:sz w:val="24"/>
+          <w:szCs w:val="24"/>
+        </w:rPr>
+        <w:t>DailyPosition</w:t>
+      </w:r>
+      <w:proofErr w:type="spellEnd"/>
+      <w:r>
+        <w:rPr>
+          <w:rFonts w:ascii="Arial" w:hAnsi="Arial" w:cs="Arial"/>
+          <w:sz w:val="24"/>
+          <w:szCs w:val="24"/>
+        </w:rPr>
+        <w:t xml:space="preserve"> classes</w:t>
+      </w:r>
+    </w:p>
+    <w:p>
+      <w:pPr>
+        <w:autoSpaceDE w:val="0"/>
+        <w:autoSpaceDN w:val="0"/>
+        <w:adjustRightInd w:val="0"/>
+        <w:spacing w:after="0" w:line="240" w:lineRule="auto"/>
+        <w:rPr>
+          <w:rFonts w:ascii="Arial" w:hAnsi="Arial" w:cs="Arial"/>
+          <w:sz w:val="24"/>
+          <w:szCs w:val="24"/>
+        </w:rPr>
+      </w:pPr>
+      <w:r>
+        <w:rPr>
+          <w:rFonts w:ascii="Arial" w:hAnsi="Arial" w:cs="Arial"/>
+          <w:sz w:val="24"/>
+          <w:szCs w:val="24"/>
+        </w:rPr>
+        <w:t>//          3. Disabled the calendar column sorting</w:t>
+      </w:r>
+    </w:p>
+    <w:p>
+      <w:pPr>
+        <w:autoSpaceDE w:val="0"/>
+        <w:autoSpaceDN w:val="0"/>
+        <w:adjustRightInd w:val="0"/>
+        <w:spacing w:after="0" w:line="240" w:lineRule="auto"/>
+        <w:rPr>
+          <w:rFonts w:ascii="Arial" w:hAnsi="Arial" w:cs="Arial"/>
+          <w:sz w:val="24"/>
+          <w:szCs w:val="24"/>
+        </w:rPr>
+      </w:pPr>
+      <w:r>
+        <w:rPr>
+          <w:rFonts w:ascii="Arial" w:hAnsi="Arial" w:cs="Arial"/>
+          <w:sz w:val="24"/>
+          <w:szCs w:val="24"/>
+        </w:rPr>
+        <w:t>//V3.2:     1. Modified target plan searches and methods to use "Default" instead of "Active"</w:t>
+      </w:r>
+    </w:p>
+    <w:p>
+      <w:pPr>
+        <w:autoSpaceDE w:val="0"/>
+        <w:autoSpaceDN w:val="0"/>
+        <w:adjustRightInd w:val="0"/>
+        <w:spacing w:after="0" w:line="240" w:lineRule="auto"/>
+        <w:rPr>
+          <w:rFonts w:ascii="Arial" w:hAnsi="Arial" w:cs="Arial"/>
+          <w:sz w:val="24"/>
+          <w:szCs w:val="24"/>
+        </w:rPr>
+      </w:pPr>
+      <w:r>
+        <w:rPr>
+          <w:rFonts w:ascii="Arial" w:hAnsi="Arial" w:cs="Arial"/>
+          <w:sz w:val="24"/>
+          <w:szCs w:val="24"/>
+        </w:rPr>
+        <w:t>//          2. Modified target plan file to "</w:t>
+      </w:r>
+      <w:proofErr w:type="spellStart"/>
+      <w:r>
+        <w:rPr>
+          <w:rFonts w:ascii="Arial" w:hAnsi="Arial" w:cs="Arial"/>
+          <w:sz w:val="24"/>
+          <w:szCs w:val="24"/>
+        </w:rPr>
+        <w:t>Humason</w:t>
+      </w:r>
+      <w:proofErr w:type="spellEnd"/>
+      <w:r>
+        <w:rPr>
+          <w:rFonts w:ascii="Arial" w:hAnsi="Arial" w:cs="Arial"/>
+          <w:sz w:val="24"/>
+          <w:szCs w:val="24"/>
+        </w:rPr>
+        <w:t>" rather than "</w:t>
+      </w:r>
+      <w:proofErr w:type="spellStart"/>
+      <w:r>
+        <w:rPr>
+          <w:rFonts w:ascii="Arial" w:hAnsi="Arial" w:cs="Arial"/>
+          <w:sz w:val="24"/>
+          <w:szCs w:val="24"/>
+        </w:rPr>
+        <w:t>NightHawk</w:t>
+      </w:r>
+      <w:proofErr w:type="spellEnd"/>
+      <w:r>
+        <w:rPr>
+          <w:rFonts w:ascii="Arial" w:hAnsi="Arial" w:cs="Arial"/>
+          <w:sz w:val="24"/>
+          <w:szCs w:val="24"/>
+        </w:rPr>
+        <w:t>".</w:t>
+      </w:r>
+    </w:p>
+    <w:p>
+      <w:pPr>
+        <w:rPr>
+          <w:rFonts w:ascii="Arial" w:eastAsia="Arial" w:hAnsi="Arial" w:cs="Arial"/>
+          <w:sz w:val="24"/>
+          <w:szCs w:val="24"/>
+        </w:rPr>
+      </w:pPr>
+      <w:r>
+        <w:rPr>
+          <w:rFonts w:ascii="Arial" w:hAnsi="Arial" w:cs="Arial"/>
+          <w:sz w:val="24"/>
+          <w:szCs w:val="24"/>
+        </w:rPr>
+        <w:t xml:space="preserve">//V3.3:     1. Fixed </w:t>
+      </w:r>
+      <w:proofErr w:type="spellStart"/>
+      <w:r>
+        <w:rPr>
+          <w:rFonts w:ascii="Arial" w:hAnsi="Arial" w:cs="Arial"/>
+          <w:sz w:val="24"/>
+          <w:szCs w:val="24"/>
+        </w:rPr>
+        <w:t>anomolies</w:t>
+      </w:r>
+      <w:proofErr w:type="spellEnd"/>
+      <w:r>
+        <w:rPr>
+          <w:rFonts w:ascii="Arial" w:hAnsi="Arial" w:cs="Arial"/>
+          <w:sz w:val="24"/>
+          <w:szCs w:val="24"/>
+        </w:rPr>
+        <w:t xml:space="preserve"> with positive longitudes and negative latitudes.  Also see </w:t>
+      </w:r>
+      <w:proofErr w:type="spellStart"/>
+      <w:r>
+        <w:rPr>
+          <w:rFonts w:ascii="Arial" w:hAnsi="Arial" w:cs="Arial"/>
+          <w:sz w:val="24"/>
+          <w:szCs w:val="24"/>
+        </w:rPr>
+        <w:t>AstroMath</w:t>
+      </w:r>
+      <w:proofErr w:type="spellEnd"/>
+      <w:r>
+        <w:rPr>
+          <w:rFonts w:ascii="Arial" w:hAnsi="Arial" w:cs="Arial"/>
+          <w:sz w:val="24"/>
+          <w:szCs w:val="24"/>
+        </w:rPr>
+        <w:t xml:space="preserve"> library</w:t>
+      </w:r>
     </w:p>
     <w:sectPr>
       <w:pgSz w:w="12240" w:h="15840"/>

</xml_diff>

<commit_message>
Removed up and down buttons on Target. Changed to open with current H
</commit_message>
<xml_diff>
--- a/ImagePlanner/ImagePlannerDescription.docx
+++ b/ImagePlanner/ImagePlannerDescription.docx
@@ -1,6 +1,6 @@
 
 <file path=word/document.xml><?xml version="1.0" encoding="utf-8"?>
-<w:document xmlns:wpc="http://schemas.microsoft.com/office/word/2010/wordprocessingCanvas" xmlns:cx="http://schemas.microsoft.com/office/drawing/2014/chartex" xmlns:cx1="http://schemas.microsoft.com/office/drawing/2015/9/8/chartex" xmlns:cx2="http://schemas.microsoft.com/office/drawing/2015/10/21/chartex" xmlns:cx3="http://schemas.microsoft.com/office/drawing/2016/5/9/chartex" xmlns:cx4="http://schemas.microsoft.com/office/drawing/2016/5/10/chartex" xmlns:cx5="http://schemas.microsoft.com/office/drawing/2016/5/11/chartex" xmlns:cx6="http://schemas.microsoft.com/office/drawing/2016/5/12/chartex" xmlns:cx7="http://schemas.microsoft.com/office/drawing/2016/5/13/chartex" xmlns:cx8="http://schemas.microsoft.com/office/drawing/2016/5/14/chartex" xmlns:mc="http://schemas.openxmlformats.org/markup-compatibility/2006" xmlns:aink="http://schemas.microsoft.com/office/drawing/2016/ink" xmlns:am3d="http://schemas.microsoft.com/office/drawing/2017/model3d" xmlns:o="urn:schemas-microsoft-com:office:office" xmlns:r="http://schemas.openxmlformats.org/officeDocument/2006/relationships" xmlns:m="http://schemas.openxmlformats.org/officeDocument/2006/math" xmlns:v="urn:schemas-microsoft-com:vml" xmlns:wp14="http://schemas.microsoft.com/office/word/2010/wordprocessingDrawing" xmlns:wp="http://schemas.openxmlformats.org/drawingml/2006/wordprocessingDrawing" xmlns:w10="urn:schemas-microsoft-com:office:word" xmlns:w="http://schemas.openxmlformats.org/wordprocessingml/2006/main" xmlns:w14="http://schemas.microsoft.com/office/word/2010/wordml" xmlns:w15="http://schemas.microsoft.com/office/word/2012/wordml" xmlns:w16cid="http://schemas.microsoft.com/office/word/2016/wordml/cid" xmlns:w16se="http://schemas.microsoft.com/office/word/2015/wordml/symex" xmlns:wpg="http://schemas.microsoft.com/office/word/2010/wordprocessingGroup" xmlns:wpi="http://schemas.microsoft.com/office/word/2010/wordprocessingInk" xmlns:wne="http://schemas.microsoft.com/office/word/2006/wordml" xmlns:wps="http://schemas.microsoft.com/office/word/2010/wordprocessingShape" mc:Ignorable="w14 w15 w16se w16cid wp14">
+<w:document xmlns:wpc="http://schemas.microsoft.com/office/word/2010/wordprocessingCanvas" xmlns:cx="http://schemas.microsoft.com/office/drawing/2014/chartex" xmlns:cx1="http://schemas.microsoft.com/office/drawing/2015/9/8/chartex" xmlns:cx2="http://schemas.microsoft.com/office/drawing/2015/10/21/chartex" xmlns:cx3="http://schemas.microsoft.com/office/drawing/2016/5/9/chartex" xmlns:cx4="http://schemas.microsoft.com/office/drawing/2016/5/10/chartex" xmlns:cx5="http://schemas.microsoft.com/office/drawing/2016/5/11/chartex" xmlns:cx6="http://schemas.microsoft.com/office/drawing/2016/5/12/chartex" xmlns:cx7="http://schemas.microsoft.com/office/drawing/2016/5/13/chartex" xmlns:cx8="http://schemas.microsoft.com/office/drawing/2016/5/14/chartex" xmlns:mc="http://schemas.openxmlformats.org/markup-compatibility/2006" xmlns:aink="http://schemas.microsoft.com/office/drawing/2016/ink" xmlns:am3d="http://schemas.microsoft.com/office/drawing/2017/model3d" xmlns:o="urn:schemas-microsoft-com:office:office" xmlns:oel="http://schemas.microsoft.com/office/2019/extlst" xmlns:r="http://schemas.openxmlformats.org/officeDocument/2006/relationships" xmlns:m="http://schemas.openxmlformats.org/officeDocument/2006/math" xmlns:v="urn:schemas-microsoft-com:vml" xmlns:wp14="http://schemas.microsoft.com/office/word/2010/wordprocessingDrawing" xmlns:wp="http://schemas.openxmlformats.org/drawingml/2006/wordprocessingDrawing" xmlns:w10="urn:schemas-microsoft-com:office:word" xmlns:w="http://schemas.openxmlformats.org/wordprocessingml/2006/main" xmlns:w14="http://schemas.microsoft.com/office/word/2010/wordml" xmlns:w15="http://schemas.microsoft.com/office/word/2012/wordml" xmlns:w16cex="http://schemas.microsoft.com/office/word/2018/wordml/cex" xmlns:w16cid="http://schemas.microsoft.com/office/word/2016/wordml/cid" xmlns:w16="http://schemas.microsoft.com/office/word/2018/wordml" xmlns:w16sdtdh="http://schemas.microsoft.com/office/word/2020/wordml/sdtdatahash" xmlns:w16se="http://schemas.microsoft.com/office/word/2015/wordml/symex" xmlns:wpg="http://schemas.microsoft.com/office/word/2010/wordprocessingGroup" xmlns:wpi="http://schemas.microsoft.com/office/word/2010/wordprocessingInk" xmlns:wne="http://schemas.microsoft.com/office/word/2006/wordml" xmlns:wps="http://schemas.microsoft.com/office/word/2010/wordprocessingShape" mc:Ignorable="w14 w15 w16se w16cid w16 w16cex w16sdtdh wp14">
   <w:body>
     <w:p>
       <w:pPr>
@@ -146,7 +146,7 @@
           <v:rect id="rectole0000000000" o:spid="_x0000_i1025" style="width:468.75pt;height:262.5pt" o:ole="" o:preferrelative="t" stroked="f">
             <v:imagedata r:id="rId5" o:title=""/>
           </v:rect>
-          <o:OLEObject Type="Embed" ProgID="StaticMetafile" ShapeID="rectole0000000000" DrawAspect="Content" ObjectID="_1607596607" r:id="rId6"/>
+          <o:OLEObject Type="Embed" ProgID="StaticMetafile" ShapeID="rectole0000000000" DrawAspect="Content" ObjectID="_1737618217" r:id="rId6"/>
         </w:object>
       </w:r>
     </w:p>
@@ -192,7 +192,8 @@
           <w:rFonts w:ascii="Arial" w:eastAsia="Arial" w:hAnsi="Arial" w:cs="Arial"/>
           <w:sz w:val="24"/>
         </w:rPr>
-        <w:t xml:space="preserve">An </w:t>
+        <w:lastRenderedPageBreak/>
+        <w:t>An asterisk prefaces imaging time entries that are split – meaning that two imaging periods are available that night (</w:t>
       </w:r>
       <w:proofErr w:type="gramStart"/>
       <w:r>
@@ -200,7 +201,7 @@
           <w:rFonts w:ascii="Arial" w:eastAsia="Arial" w:hAnsi="Arial" w:cs="Arial"/>
           <w:sz w:val="24"/>
         </w:rPr>
-        <w:t>asterisk prefaces imaging time entries</w:t>
+        <w:t>i.e.</w:t>
       </w:r>
       <w:proofErr w:type="gramEnd"/>
       <w:r>
@@ -208,7 +209,7 @@
           <w:rFonts w:ascii="Arial" w:eastAsia="Arial" w:hAnsi="Arial" w:cs="Arial"/>
           <w:sz w:val="24"/>
         </w:rPr>
-        <w:t xml:space="preserve"> that are split – meaning that two imaging periods are available that night (i.e. the object dips below the minimum altitude during the night.).  The application automatically chooses the longest of those two periods for display.  Hovering the cursor over any entry will display additional details for imaging the object on that date.  Selecting (clicking) on the date initiates the altitude and preview information for that target.</w:t>
+        <w:t xml:space="preserve"> the object dips below the minimum altitude during the night.).  The application automatically chooses the longest of those two periods for display.  Hovering the cursor over any entry will display additional details for imaging the object on that date.  Selecting (clicking) on the date initiates the altitude and preview information for that target.</w:t>
       </w:r>
     </w:p>
     <w:p>
@@ -316,23 +317,7 @@
           <w:rFonts w:ascii="Arial" w:eastAsia="Arial" w:hAnsi="Arial" w:cs="Arial"/>
           <w:sz w:val="24"/>
         </w:rPr>
-        <w:t xml:space="preserve"> The Details command generates a small pop up window that contains the target details as generated by TSX.  This is the same information as presented when hovering over a </w:t>
-      </w:r>
-      <w:proofErr w:type="gramStart"/>
-      <w:r>
-        <w:rPr>
-          <w:rFonts w:ascii="Arial" w:eastAsia="Arial" w:hAnsi="Arial" w:cs="Arial"/>
-          <w:sz w:val="24"/>
-        </w:rPr>
-        <w:t>particular date</w:t>
-      </w:r>
-      <w:proofErr w:type="gramEnd"/>
-      <w:r>
-        <w:rPr>
-          <w:rFonts w:ascii="Arial" w:eastAsia="Arial" w:hAnsi="Arial" w:cs="Arial"/>
-          <w:sz w:val="24"/>
-        </w:rPr>
-        <w:t xml:space="preserve">, but it doesn’t disappear in 7 seconds. </w:t>
+        <w:t xml:space="preserve"> The Details command generates a small pop up window that contains the target details as generated by TSX.  This is the same information as presented when hovering over a particular date, but it doesn’t disappear in 7 seconds. </w:t>
       </w:r>
     </w:p>
     <w:p>
@@ -619,7 +604,15 @@
           <w:rFonts w:ascii="Arial" w:eastAsia="Arial" w:hAnsi="Arial" w:cs="Arial"/>
           <w:sz w:val="24"/>
         </w:rPr>
-        <w:t>.  This image is from the Sloan Digital Sky Survey 2 (SDD2) database.  Superimposed on the image will be an FOV indicator representing the user’s currently active TSX FOVI as specified in their TSX FieldOfView.txt file.  The FOVI is moderately accurate, but don’t take it to the bank.</w:t>
+        <w:t xml:space="preserve">.  This image is from the </w:t>
+      </w:r>
+      <w:r>
+        <w:rPr>
+          <w:rFonts w:ascii="Arial" w:eastAsia="Arial" w:hAnsi="Arial" w:cs="Arial"/>
+          <w:sz w:val="24"/>
+        </w:rPr>
+        <w:lastRenderedPageBreak/>
+        <w:t>Sloan Digital Sky Survey 2 (SDD2) database.  Superimposed on the image will be an FOV indicator representing the user’s currently active TSX FOVI as specified in their TSX FieldOfView.txt file.  The FOVI is moderately accurate, but don’t take it to the bank.</w:t>
       </w:r>
     </w:p>
     <w:p>
@@ -828,6 +821,7 @@
           <w:rFonts w:ascii="Arial" w:eastAsia="Arial" w:hAnsi="Arial" w:cs="Arial"/>
           <w:sz w:val="24"/>
         </w:rPr>
+        <w:lastRenderedPageBreak/>
         <w:t xml:space="preserve">The </w:t>
       </w:r>
       <w:proofErr w:type="spellStart"/>
@@ -1125,24 +1119,235 @@
           <w:rFonts w:ascii="Arial" w:eastAsia="Arial" w:hAnsi="Arial" w:cs="Arial"/>
           <w:sz w:val="24"/>
         </w:rPr>
-        <w:t xml:space="preserve"> Pro (Build 11360 or later).  The application runs as an uncertified, standalone application under Windows 7, 8 and 10.  </w:t>
-      </w:r>
-    </w:p>
-    <w:p>
-      <w:pPr>
-        <w:rPr>
-          <w:rFonts w:ascii="Arial" w:eastAsia="Arial" w:hAnsi="Arial" w:cs="Arial"/>
-          <w:sz w:val="24"/>
-        </w:rPr>
-      </w:pPr>
+        <w:t xml:space="preserve"> Pro (Build 11360 or later).  </w:t>
+      </w:r>
+      <w:r>
+        <w:rPr>
+          <w:rFonts w:ascii="Arial" w:eastAsia="Arial" w:hAnsi="Arial" w:cs="Arial"/>
+          <w:sz w:val="24"/>
+        </w:rPr>
+        <w:t xml:space="preserve"> TS</w:t>
+      </w:r>
+      <w:r>
+        <w:rPr>
+          <w:rFonts w:ascii="Arial" w:eastAsia="Arial" w:hAnsi="Arial" w:cs="Arial"/>
+          <w:sz w:val="24"/>
+        </w:rPr>
+        <w:t xml:space="preserve">X must have been run once, and only once, in administrator mode in order to register it’s libraries.  </w:t>
+      </w:r>
       <w:proofErr w:type="spellStart"/>
+      <w:r>
+        <w:rPr>
+          <w:rFonts w:ascii="Arial" w:eastAsia="Arial" w:hAnsi="Arial" w:cs="Arial"/>
+          <w:sz w:val="24"/>
+        </w:rPr>
+        <w:t>ImagePlanner</w:t>
+      </w:r>
+      <w:proofErr w:type="spellEnd"/>
+      <w:r>
+        <w:rPr>
+          <w:rFonts w:ascii="Arial" w:eastAsia="Arial" w:hAnsi="Arial" w:cs="Arial"/>
+          <w:sz w:val="24"/>
+        </w:rPr>
+        <w:t xml:space="preserve"> runs as an uncertified, standalone application under Windows 7, 8 and 10.  </w:t>
+      </w:r>
+    </w:p>
+    <w:p>
+      <w:pPr>
+        <w:rPr>
+          <w:rFonts w:ascii="Arial" w:eastAsia="Arial" w:hAnsi="Arial" w:cs="Arial"/>
+          <w:sz w:val="24"/>
+        </w:rPr>
+      </w:pPr>
+      <w:r>
+        <w:rPr>
+          <w:rFonts w:ascii="Arial" w:eastAsia="Arial" w:hAnsi="Arial" w:cs="Arial"/>
+          <w:b/>
+          <w:sz w:val="24"/>
+        </w:rPr>
+        <w:t>Installation</w:t>
+      </w:r>
+    </w:p>
+    <w:p>
+      <w:pPr>
+        <w:rPr>
+          <w:rFonts w:ascii="Arial" w:eastAsia="Arial" w:hAnsi="Arial" w:cs="Arial"/>
+          <w:sz w:val="24"/>
+        </w:rPr>
+      </w:pPr>
+      <w:r>
+        <w:rPr>
+          <w:rFonts w:ascii="Arial" w:eastAsia="Arial" w:hAnsi="Arial" w:cs="Arial"/>
+          <w:sz w:val="24"/>
+        </w:rPr>
+        <w:t>Download the ImagePlanner_Exe.zip</w:t>
+      </w:r>
+      <w:r>
+        <w:rPr>
+          <w:rFonts w:ascii="Arial" w:eastAsia="Arial" w:hAnsi="Arial" w:cs="Arial"/>
+          <w:sz w:val="24"/>
+        </w:rPr>
+        <w:t xml:space="preserve"> to a local folder</w:t>
+      </w:r>
+      <w:r>
+        <w:rPr>
+          <w:rFonts w:ascii="Arial" w:eastAsia="Arial" w:hAnsi="Arial" w:cs="Arial"/>
+          <w:sz w:val="24"/>
+        </w:rPr>
+        <w:t xml:space="preserve">.  Extract. </w:t>
+      </w:r>
+      <w:r>
+        <w:rPr>
+          <w:rFonts w:ascii="Arial" w:eastAsia="Arial" w:hAnsi="Arial" w:cs="Arial"/>
+          <w:sz w:val="24"/>
+        </w:rPr>
+        <w:t>Run "Setup</w:t>
+      </w:r>
+      <w:r>
+        <w:rPr>
+          <w:rFonts w:ascii="Arial" w:eastAsia="Arial" w:hAnsi="Arial" w:cs="Arial"/>
+          <w:sz w:val="24"/>
+        </w:rPr>
+        <w:t>.exe</w:t>
+      </w:r>
+      <w:r>
+        <w:rPr>
+          <w:rFonts w:ascii="Arial" w:eastAsia="Arial" w:hAnsi="Arial" w:cs="Arial"/>
+          <w:sz w:val="24"/>
+        </w:rPr>
+        <w:t>"</w:t>
+      </w:r>
+      <w:r>
+        <w:rPr>
+          <w:rFonts w:ascii="Arial" w:eastAsia="Arial" w:hAnsi="Arial" w:cs="Arial"/>
+          <w:sz w:val="24"/>
+        </w:rPr>
+        <w:t>.</w:t>
+      </w:r>
+      <w:r>
+        <w:rPr>
+          <w:rFonts w:ascii="Arial" w:eastAsia="Arial" w:hAnsi="Arial" w:cs="Arial"/>
+          <w:sz w:val="24"/>
+        </w:rPr>
+        <w:t xml:space="preserve"> </w:t>
+      </w:r>
+      <w:r>
+        <w:rPr>
+          <w:rFonts w:ascii="Arial" w:eastAsia="Arial" w:hAnsi="Arial" w:cs="Arial"/>
+          <w:sz w:val="24"/>
+        </w:rPr>
+        <w:t xml:space="preserve"> </w:t>
+      </w:r>
+      <w:r>
+        <w:rPr>
+          <w:rFonts w:ascii="Arial" w:eastAsia="Arial" w:hAnsi="Arial" w:cs="Arial"/>
+          <w:sz w:val="24"/>
+        </w:rPr>
+        <w:t>You must d</w:t>
+      </w:r>
+      <w:r>
+        <w:rPr>
+          <w:rFonts w:ascii="Arial" w:eastAsia="Arial" w:hAnsi="Arial" w:cs="Arial"/>
+          <w:sz w:val="24"/>
+        </w:rPr>
+        <w:t xml:space="preserve">isable installation security blocks </w:t>
+      </w:r>
+      <w:r>
+        <w:rPr>
+          <w:rFonts w:ascii="Arial" w:eastAsia="Arial" w:hAnsi="Arial" w:cs="Arial"/>
+          <w:sz w:val="24"/>
+        </w:rPr>
+        <w:t xml:space="preserve">as this is an uncertified application. </w:t>
+      </w:r>
+      <w:r>
+        <w:rPr>
+          <w:rFonts w:ascii="Arial" w:eastAsia="Arial" w:hAnsi="Arial" w:cs="Arial"/>
+          <w:sz w:val="24"/>
+        </w:rPr>
+        <w:t xml:space="preserve"> Upon completion, an application icon will have been added to the start menu under the category "</w:t>
+      </w:r>
+      <w:proofErr w:type="spellStart"/>
+      <w:r>
+        <w:rPr>
+          <w:rFonts w:ascii="Arial" w:eastAsia="Arial" w:hAnsi="Arial" w:cs="Arial"/>
+          <w:sz w:val="24"/>
+        </w:rPr>
+        <w:t>TSXToolKit</w:t>
+      </w:r>
+      <w:proofErr w:type="spellEnd"/>
+      <w:r>
+        <w:rPr>
+          <w:rFonts w:ascii="Arial" w:eastAsia="Arial" w:hAnsi="Arial" w:cs="Arial"/>
+          <w:sz w:val="24"/>
+        </w:rPr>
+        <w:t>" with the name "Image Planner".  This application can be pinned to Start or Desktop if desired.</w:t>
+      </w:r>
+      <w:r>
+        <w:rPr>
+          <w:rFonts w:ascii="Calibri" w:eastAsia="Calibri" w:hAnsi="Calibri" w:cs="Calibri"/>
+        </w:rPr>
+        <w:t xml:space="preserve">  </w:t>
+      </w:r>
+    </w:p>
+    <w:p>
+      <w:pPr>
+        <w:rPr>
+          <w:rFonts w:ascii="Arial" w:eastAsia="Arial" w:hAnsi="Arial" w:cs="Arial"/>
+          <w:sz w:val="24"/>
+        </w:rPr>
+      </w:pPr>
+      <w:r>
+        <w:rPr>
+          <w:rFonts w:ascii="Arial" w:eastAsia="Arial" w:hAnsi="Arial" w:cs="Arial"/>
+          <w:b/>
+          <w:sz w:val="24"/>
+        </w:rPr>
+        <w:lastRenderedPageBreak/>
+        <w:t>Support</w:t>
+      </w:r>
+      <w:r>
+        <w:rPr>
+          <w:rFonts w:ascii="Arial" w:eastAsia="Arial" w:hAnsi="Arial" w:cs="Arial"/>
+          <w:sz w:val="24"/>
+        </w:rPr>
+        <w:t xml:space="preserve"> </w:t>
+      </w:r>
+    </w:p>
+    <w:p>
+      <w:pPr>
+        <w:rPr>
+          <w:rFonts w:ascii="Arial" w:eastAsia="Arial" w:hAnsi="Arial" w:cs="Arial"/>
+          <w:sz w:val="24"/>
+        </w:rPr>
+      </w:pPr>
+      <w:r>
+        <w:rPr>
+          <w:rFonts w:ascii="Arial" w:eastAsia="Arial" w:hAnsi="Arial" w:cs="Arial"/>
+          <w:sz w:val="24"/>
+        </w:rPr>
+        <w:t xml:space="preserve">This application was written for the public domain and as such is unsupported. The developer wishes you his best and hopes everything works </w:t>
+      </w:r>
       <w:proofErr w:type="gramStart"/>
       <w:r>
         <w:rPr>
           <w:rFonts w:ascii="Arial" w:eastAsia="Arial" w:hAnsi="Arial" w:cs="Arial"/>
           <w:sz w:val="24"/>
         </w:rPr>
-        <w:t>Microsoft.VisualBasic.PowerPacks.Vs</w:t>
+        <w:t>out</w:t>
+      </w:r>
+      <w:r>
+        <w:rPr>
+          <w:rFonts w:ascii="Arial" w:eastAsia="Arial" w:hAnsi="Arial" w:cs="Arial"/>
+          <w:sz w:val="24"/>
+        </w:rPr>
+        <w:t>,</w:t>
+      </w:r>
+      <w:r>
+        <w:rPr>
+          <w:rFonts w:ascii="Arial" w:eastAsia="Arial" w:hAnsi="Arial" w:cs="Arial"/>
+          <w:sz w:val="24"/>
+        </w:rPr>
+        <w:t xml:space="preserve"> but</w:t>
       </w:r>
       <w:proofErr w:type="gramEnd"/>
       <w:r>
@@ -1150,7 +1355,58 @@
           <w:rFonts w:ascii="Arial" w:eastAsia="Arial" w:hAnsi="Arial" w:cs="Arial"/>
           <w:sz w:val="24"/>
         </w:rPr>
-        <w:t>.version</w:t>
+        <w:t xml:space="preserve"> recommends learning C# (it's really not horrible and the tools are free from Microsoft) if you find a problem or want to add features.  The source is supplied as a Visual Studio project.</w:t>
+      </w:r>
+    </w:p>
+    <w:p>
+      <w:pPr>
+        <w:spacing w:after="0" w:line="240" w:lineRule="auto"/>
+        <w:rPr>
+          <w:rFonts w:ascii="Arial" w:eastAsia="Arial" w:hAnsi="Arial" w:cs="Arial"/>
+          <w:b/>
+          <w:sz w:val="24"/>
+        </w:rPr>
+      </w:pPr>
+      <w:r>
+        <w:rPr>
+          <w:rFonts w:ascii="Arial" w:eastAsia="Arial" w:hAnsi="Arial" w:cs="Arial"/>
+          <w:b/>
+          <w:sz w:val="24"/>
+        </w:rPr>
+        <w:t>Acknowledgments</w:t>
+      </w:r>
+    </w:p>
+    <w:p>
+      <w:pPr>
+        <w:spacing w:after="0" w:line="240" w:lineRule="auto"/>
+        <w:rPr>
+          <w:rFonts w:ascii="Arial" w:eastAsia="Arial" w:hAnsi="Arial" w:cs="Arial"/>
+          <w:sz w:val="24"/>
+        </w:rPr>
+      </w:pPr>
+    </w:p>
+    <w:p>
+      <w:pPr>
+        <w:spacing w:after="0" w:line="240" w:lineRule="auto"/>
+        <w:rPr>
+          <w:rFonts w:ascii="Arial" w:eastAsia="Arial" w:hAnsi="Arial" w:cs="Arial"/>
+          <w:sz w:val="24"/>
+        </w:rPr>
+      </w:pPr>
+      <w:r>
+        <w:rPr>
+          <w:rFonts w:ascii="Arial" w:eastAsia="Arial" w:hAnsi="Arial" w:cs="Arial"/>
+          <w:sz w:val="24"/>
+        </w:rPr>
+        <w:t xml:space="preserve">Some of the methods in this application derive directly from concepts, algorithms and programs found in Astronomy on the Personal Computer 4th Edition, Oliver </w:t>
+      </w:r>
+      <w:proofErr w:type="spellStart"/>
+      <w:r>
+        <w:rPr>
+          <w:rFonts w:ascii="Arial" w:eastAsia="Arial" w:hAnsi="Arial" w:cs="Arial"/>
+          <w:sz w:val="24"/>
+        </w:rPr>
+        <w:t>Montenbruck</w:t>
       </w:r>
       <w:proofErr w:type="spellEnd"/>
       <w:r>
@@ -1158,277 +1414,50 @@
           <w:rFonts w:ascii="Arial" w:eastAsia="Arial" w:hAnsi="Arial" w:cs="Arial"/>
           <w:sz w:val="24"/>
         </w:rPr>
-        <w:t xml:space="preserve"> 9.0.0.0 installation may be required.  This software can be found at:</w:t>
-      </w:r>
-    </w:p>
-    <w:p>
-      <w:pPr>
-        <w:rPr>
-          <w:rFonts w:ascii="Arial" w:eastAsia="Arial" w:hAnsi="Arial" w:cs="Arial"/>
-          <w:sz w:val="24"/>
-        </w:rPr>
-      </w:pPr>
+        <w:t xml:space="preserve"> and Thomas </w:t>
+      </w:r>
+      <w:proofErr w:type="spellStart"/>
+      <w:r>
+        <w:rPr>
+          <w:rFonts w:ascii="Arial" w:eastAsia="Arial" w:hAnsi="Arial" w:cs="Arial"/>
+          <w:sz w:val="24"/>
+        </w:rPr>
+        <w:t>Pfleger</w:t>
+      </w:r>
+      <w:proofErr w:type="spellEnd"/>
+      <w:r>
+        <w:rPr>
+          <w:rFonts w:ascii="Arial" w:eastAsia="Arial" w:hAnsi="Arial" w:cs="Arial"/>
+          <w:sz w:val="24"/>
+        </w:rPr>
+        <w:t>, Springer, 2000.  Great book; much appreciated.</w:t>
+      </w:r>
+    </w:p>
+    <w:p>
+      <w:pPr>
+        <w:spacing w:after="0" w:line="240" w:lineRule="auto"/>
+        <w:rPr>
+          <w:rFonts w:ascii="Arial" w:eastAsia="Arial" w:hAnsi="Arial" w:cs="Arial"/>
+          <w:sz w:val="24"/>
+        </w:rPr>
+      </w:pPr>
+    </w:p>
+    <w:p>
+      <w:pPr>
+        <w:spacing w:after="0" w:line="240" w:lineRule="auto"/>
+        <w:rPr>
+          <w:rFonts w:ascii="Arial" w:eastAsia="Arial" w:hAnsi="Arial" w:cs="Arial"/>
+          <w:sz w:val="24"/>
+        </w:rPr>
+      </w:pPr>
+      <w:r>
+        <w:rPr>
+          <w:rFonts w:ascii="Arial" w:eastAsia="Arial" w:hAnsi="Arial" w:cs="Arial"/>
+          <w:sz w:val="24"/>
+        </w:rPr>
+        <w:t xml:space="preserve">The target image is generated through an API provided by </w:t>
+      </w:r>
       <w:hyperlink r:id="rId9">
-        <w:r>
-          <w:rPr>
-            <w:rFonts w:ascii="Arial" w:eastAsia="Arial" w:hAnsi="Arial" w:cs="Arial"/>
-            <w:color w:val="0000FF"/>
-            <w:sz w:val="24"/>
-            <w:u w:val="single"/>
-          </w:rPr>
-          <w:t>https://www.microsoft.com/en-us/download/details.aspx?id=25169</w:t>
-        </w:r>
-      </w:hyperlink>
-    </w:p>
-    <w:p>
-      <w:pPr>
-        <w:rPr>
-          <w:rFonts w:ascii="Arial" w:eastAsia="Arial" w:hAnsi="Arial" w:cs="Arial"/>
-          <w:sz w:val="24"/>
-        </w:rPr>
-      </w:pPr>
-      <w:r>
-        <w:rPr>
-          <w:rFonts w:ascii="Arial" w:eastAsia="Arial" w:hAnsi="Arial" w:cs="Arial"/>
-          <w:sz w:val="24"/>
-        </w:rPr>
-        <w:t xml:space="preserve">For more </w:t>
-      </w:r>
-      <w:proofErr w:type="spellStart"/>
-      <w:r>
-        <w:rPr>
-          <w:rFonts w:ascii="Arial" w:eastAsia="Arial" w:hAnsi="Arial" w:cs="Arial"/>
-          <w:sz w:val="24"/>
-        </w:rPr>
-        <w:t>PowerPack</w:t>
-      </w:r>
-      <w:proofErr w:type="spellEnd"/>
-      <w:r>
-        <w:rPr>
-          <w:rFonts w:ascii="Arial" w:eastAsia="Arial" w:hAnsi="Arial" w:cs="Arial"/>
-          <w:sz w:val="24"/>
-        </w:rPr>
-        <w:t xml:space="preserve"> information, see: </w:t>
-      </w:r>
-      <w:hyperlink r:id="rId10">
-        <w:r>
-          <w:rPr>
-            <w:rFonts w:ascii="Arial" w:eastAsia="Arial" w:hAnsi="Arial" w:cs="Arial"/>
-            <w:color w:val="0000FF"/>
-            <w:sz w:val="24"/>
-            <w:u w:val="single"/>
-          </w:rPr>
-          <w:t>https://msdn.microsoft.com/en-us/library/bb882689.aspx</w:t>
-        </w:r>
-      </w:hyperlink>
-    </w:p>
-    <w:p>
-      <w:pPr>
-        <w:rPr>
-          <w:rFonts w:ascii="Arial" w:eastAsia="Arial" w:hAnsi="Arial" w:cs="Arial"/>
-          <w:sz w:val="24"/>
-        </w:rPr>
-      </w:pPr>
-      <w:r>
-        <w:rPr>
-          <w:rFonts w:ascii="Arial" w:eastAsia="Arial" w:hAnsi="Arial" w:cs="Arial"/>
-          <w:b/>
-          <w:sz w:val="24"/>
-        </w:rPr>
-        <w:t>Installation</w:t>
-      </w:r>
-    </w:p>
-    <w:p>
-      <w:pPr>
-        <w:rPr>
-          <w:rFonts w:ascii="Arial" w:eastAsia="Arial" w:hAnsi="Arial" w:cs="Arial"/>
-          <w:sz w:val="24"/>
-        </w:rPr>
-      </w:pPr>
-      <w:r>
-        <w:rPr>
-          <w:rFonts w:ascii="Arial" w:eastAsia="Arial" w:hAnsi="Arial" w:cs="Arial"/>
-          <w:sz w:val="24"/>
-        </w:rPr>
-        <w:t>Download the ImagePlanner_Exe.zip and open. Run the "Setup" application.  Upon completion, an application icon will have been added to the start menu under the category "</w:t>
-      </w:r>
-      <w:proofErr w:type="spellStart"/>
-      <w:r>
-        <w:rPr>
-          <w:rFonts w:ascii="Arial" w:eastAsia="Arial" w:hAnsi="Arial" w:cs="Arial"/>
-          <w:sz w:val="24"/>
-        </w:rPr>
-        <w:t>TSXToolKit</w:t>
-      </w:r>
-      <w:proofErr w:type="spellEnd"/>
-      <w:r>
-        <w:rPr>
-          <w:rFonts w:ascii="Arial" w:eastAsia="Arial" w:hAnsi="Arial" w:cs="Arial"/>
-          <w:sz w:val="24"/>
-        </w:rPr>
-        <w:t>" with the name "Image Planner".  This application can be pinned to Start or Desktop if desired.</w:t>
-      </w:r>
-      <w:r>
-        <w:rPr>
-          <w:rFonts w:ascii="Calibri" w:eastAsia="Calibri" w:hAnsi="Calibri" w:cs="Calibri"/>
-        </w:rPr>
-        <w:t xml:space="preserve">  </w:t>
-      </w:r>
-    </w:p>
-    <w:p>
-      <w:pPr>
-        <w:rPr>
-          <w:rFonts w:ascii="Arial" w:eastAsia="Arial" w:hAnsi="Arial" w:cs="Arial"/>
-          <w:sz w:val="24"/>
-        </w:rPr>
-      </w:pPr>
-      <w:r>
-        <w:rPr>
-          <w:rFonts w:ascii="Arial" w:eastAsia="Arial" w:hAnsi="Arial" w:cs="Arial"/>
-          <w:b/>
-          <w:sz w:val="24"/>
-        </w:rPr>
-        <w:t>Support</w:t>
-      </w:r>
-      <w:r>
-        <w:rPr>
-          <w:rFonts w:ascii="Arial" w:eastAsia="Arial" w:hAnsi="Arial" w:cs="Arial"/>
-          <w:sz w:val="24"/>
-        </w:rPr>
-        <w:t xml:space="preserve"> </w:t>
-      </w:r>
-    </w:p>
-    <w:p>
-      <w:pPr>
-        <w:rPr>
-          <w:rFonts w:ascii="Arial" w:eastAsia="Arial" w:hAnsi="Arial" w:cs="Arial"/>
-          <w:sz w:val="24"/>
-        </w:rPr>
-      </w:pPr>
-      <w:r>
-        <w:rPr>
-          <w:rFonts w:ascii="Arial" w:eastAsia="Arial" w:hAnsi="Arial" w:cs="Arial"/>
-          <w:sz w:val="24"/>
-        </w:rPr>
-        <w:t xml:space="preserve">This application was written for the public domain and as such is unsupported. The developer wishes you his best and hopes everything works </w:t>
-      </w:r>
-      <w:proofErr w:type="gramStart"/>
-      <w:r>
-        <w:rPr>
-          <w:rFonts w:ascii="Arial" w:eastAsia="Arial" w:hAnsi="Arial" w:cs="Arial"/>
-          <w:sz w:val="24"/>
-        </w:rPr>
-        <w:t>out, but</w:t>
-      </w:r>
-      <w:proofErr w:type="gramEnd"/>
-      <w:r>
-        <w:rPr>
-          <w:rFonts w:ascii="Arial" w:eastAsia="Arial" w:hAnsi="Arial" w:cs="Arial"/>
-          <w:sz w:val="24"/>
-        </w:rPr>
-        <w:t xml:space="preserve"> recommends learning C# (it's really not horrible and the tools are free from Microsoft) if you find a problem or want to add features.  The source is supplied as a Visual Studio project.</w:t>
-      </w:r>
-    </w:p>
-    <w:p>
-      <w:pPr>
-        <w:spacing w:after="0" w:line="240" w:lineRule="auto"/>
-        <w:rPr>
-          <w:rFonts w:ascii="Arial" w:eastAsia="Arial" w:hAnsi="Arial" w:cs="Arial"/>
-          <w:b/>
-          <w:sz w:val="24"/>
-        </w:rPr>
-      </w:pPr>
-      <w:r>
-        <w:rPr>
-          <w:rFonts w:ascii="Arial" w:eastAsia="Arial" w:hAnsi="Arial" w:cs="Arial"/>
-          <w:b/>
-          <w:sz w:val="24"/>
-        </w:rPr>
-        <w:t>Acknowledgments</w:t>
-      </w:r>
-    </w:p>
-    <w:p>
-      <w:pPr>
-        <w:spacing w:after="0" w:line="240" w:lineRule="auto"/>
-        <w:rPr>
-          <w:rFonts w:ascii="Arial" w:eastAsia="Arial" w:hAnsi="Arial" w:cs="Arial"/>
-          <w:sz w:val="24"/>
-        </w:rPr>
-      </w:pPr>
-    </w:p>
-    <w:p>
-      <w:pPr>
-        <w:spacing w:after="0" w:line="240" w:lineRule="auto"/>
-        <w:rPr>
-          <w:rFonts w:ascii="Arial" w:eastAsia="Arial" w:hAnsi="Arial" w:cs="Arial"/>
-          <w:sz w:val="24"/>
-        </w:rPr>
-      </w:pPr>
-      <w:r>
-        <w:rPr>
-          <w:rFonts w:ascii="Arial" w:eastAsia="Arial" w:hAnsi="Arial" w:cs="Arial"/>
-          <w:sz w:val="24"/>
-        </w:rPr>
-        <w:t xml:space="preserve">Some of the methods in this application derive directly from concepts, algorithms and programs found in Astronomy on the Personal Computer 4th Edition, Oliver </w:t>
-      </w:r>
-      <w:proofErr w:type="spellStart"/>
-      <w:r>
-        <w:rPr>
-          <w:rFonts w:ascii="Arial" w:eastAsia="Arial" w:hAnsi="Arial" w:cs="Arial"/>
-          <w:sz w:val="24"/>
-        </w:rPr>
-        <w:t>Montenbruck</w:t>
-      </w:r>
-      <w:proofErr w:type="spellEnd"/>
-      <w:r>
-        <w:rPr>
-          <w:rFonts w:ascii="Arial" w:eastAsia="Arial" w:hAnsi="Arial" w:cs="Arial"/>
-          <w:sz w:val="24"/>
-        </w:rPr>
-        <w:t xml:space="preserve"> and Thomas </w:t>
-      </w:r>
-      <w:proofErr w:type="spellStart"/>
-      <w:r>
-        <w:rPr>
-          <w:rFonts w:ascii="Arial" w:eastAsia="Arial" w:hAnsi="Arial" w:cs="Arial"/>
-          <w:sz w:val="24"/>
-        </w:rPr>
-        <w:t>Pfleger</w:t>
-      </w:r>
-      <w:proofErr w:type="spellEnd"/>
-      <w:r>
-        <w:rPr>
-          <w:rFonts w:ascii="Arial" w:eastAsia="Arial" w:hAnsi="Arial" w:cs="Arial"/>
-          <w:sz w:val="24"/>
-        </w:rPr>
-        <w:t>, Springer, 2000.  Great book; much appreciated.</w:t>
-      </w:r>
-    </w:p>
-    <w:p>
-      <w:pPr>
-        <w:spacing w:after="0" w:line="240" w:lineRule="auto"/>
-        <w:rPr>
-          <w:rFonts w:ascii="Arial" w:eastAsia="Arial" w:hAnsi="Arial" w:cs="Arial"/>
-          <w:sz w:val="24"/>
-        </w:rPr>
-      </w:pPr>
-    </w:p>
-    <w:p>
-      <w:pPr>
-        <w:spacing w:after="0" w:line="240" w:lineRule="auto"/>
-        <w:rPr>
-          <w:rFonts w:ascii="Arial" w:eastAsia="Arial" w:hAnsi="Arial" w:cs="Arial"/>
-          <w:sz w:val="24"/>
-        </w:rPr>
-      </w:pPr>
-      <w:r>
-        <w:rPr>
-          <w:rFonts w:ascii="Arial" w:eastAsia="Arial" w:hAnsi="Arial" w:cs="Arial"/>
-          <w:sz w:val="24"/>
-        </w:rPr>
-        <w:t xml:space="preserve">The target image is generated through an API provided by </w:t>
-      </w:r>
-      <w:hyperlink r:id="rId11">
         <w:r>
           <w:rPr>
             <w:rFonts w:ascii="Arial" w:eastAsia="Arial" w:hAnsi="Arial" w:cs="Arial"/>
@@ -1491,8 +1520,6 @@
           <w:szCs w:val="24"/>
         </w:rPr>
       </w:pPr>
-      <w:bookmarkStart w:id="0" w:name="_GoBack"/>
-      <w:bookmarkEnd w:id="0"/>
       <w:r>
         <w:rPr>
           <w:rFonts w:ascii="Arial" w:hAnsi="Arial" w:cs="Arial"/>
@@ -1962,7 +1989,7 @@
 </file>
 
 <file path=word/styles.xml><?xml version="1.0" encoding="utf-8"?>
-<w:styles xmlns:mc="http://schemas.openxmlformats.org/markup-compatibility/2006" xmlns:r="http://schemas.openxmlformats.org/officeDocument/2006/relationships" xmlns:w="http://schemas.openxmlformats.org/wordprocessingml/2006/main" xmlns:w14="http://schemas.microsoft.com/office/word/2010/wordml" xmlns:w15="http://schemas.microsoft.com/office/word/2012/wordml" xmlns:w16cid="http://schemas.microsoft.com/office/word/2016/wordml/cid" xmlns:w16se="http://schemas.microsoft.com/office/word/2015/wordml/symex" mc:Ignorable="w14 w15 w16se w16cid">
+<w:styles xmlns:mc="http://schemas.openxmlformats.org/markup-compatibility/2006" xmlns:r="http://schemas.openxmlformats.org/officeDocument/2006/relationships" xmlns:w="http://schemas.openxmlformats.org/wordprocessingml/2006/main" xmlns:w14="http://schemas.microsoft.com/office/word/2010/wordml" xmlns:w15="http://schemas.microsoft.com/office/word/2012/wordml" xmlns:w16cex="http://schemas.microsoft.com/office/word/2018/wordml/cex" xmlns:w16cid="http://schemas.microsoft.com/office/word/2016/wordml/cid" xmlns:w16="http://schemas.microsoft.com/office/word/2018/wordml" xmlns:w16sdtdh="http://schemas.microsoft.com/office/word/2020/wordml/sdtdatahash" xmlns:w16se="http://schemas.microsoft.com/office/word/2015/wordml/symex" mc:Ignorable="w14 w15 w16se w16cid w16 w16cex w16sdtdh">
   <w:docDefaults>
     <w:rPrDefault>
       <w:rPr>
@@ -1978,7 +2005,7 @@
       </w:pPr>
     </w:pPrDefault>
   </w:docDefaults>
-  <w:latentStyles w:defLockedState="0" w:defUIPriority="99" w:defSemiHidden="0" w:defUnhideWhenUsed="0" w:defQFormat="0" w:count="375">
+  <w:latentStyles w:defLockedState="0" w:defUIPriority="99" w:defSemiHidden="0" w:defUnhideWhenUsed="0" w:defQFormat="0" w:count="376">
     <w:lsdException w:name="Normal" w:uiPriority="0" w:qFormat="1"/>
     <w:lsdException w:name="heading 1" w:uiPriority="9" w:qFormat="1"/>
     <w:lsdException w:name="heading 2" w:semiHidden="1" w:uiPriority="9" w:unhideWhenUsed="1" w:qFormat="1"/>
@@ -2354,6 +2381,7 @@
     <w:lsdException w:name="Smart Hyperlink" w:semiHidden="1" w:unhideWhenUsed="1"/>
     <w:lsdException w:name="Hashtag" w:semiHidden="1" w:unhideWhenUsed="1"/>
     <w:lsdException w:name="Unresolved Mention" w:semiHidden="1" w:unhideWhenUsed="1"/>
+    <w:lsdException w:name="Smart Link" w:semiHidden="1" w:unhideWhenUsed="1"/>
   </w:latentStyles>
   <w:style w:type="paragraph" w:default="1" w:styleId="Normal">
     <w:name w:val="Normal"/>

</xml_diff>

<commit_message>
Cleaned up some command buttion and window managment functions.
</commit_message>
<xml_diff>
--- a/ImagePlanner/ImagePlannerDescription.docx
+++ b/ImagePlanner/ImagePlannerDescription.docx
@@ -1,6 +1,6 @@
 
 <file path=word/document.xml><?xml version="1.0" encoding="utf-8"?>
-<w:document xmlns:wpc="http://schemas.microsoft.com/office/word/2010/wordprocessingCanvas" xmlns:cx="http://schemas.microsoft.com/office/drawing/2014/chartex" xmlns:cx1="http://schemas.microsoft.com/office/drawing/2015/9/8/chartex" xmlns:cx2="http://schemas.microsoft.com/office/drawing/2015/10/21/chartex" xmlns:cx3="http://schemas.microsoft.com/office/drawing/2016/5/9/chartex" xmlns:cx4="http://schemas.microsoft.com/office/drawing/2016/5/10/chartex" xmlns:cx5="http://schemas.microsoft.com/office/drawing/2016/5/11/chartex" xmlns:cx6="http://schemas.microsoft.com/office/drawing/2016/5/12/chartex" xmlns:cx7="http://schemas.microsoft.com/office/drawing/2016/5/13/chartex" xmlns:cx8="http://schemas.microsoft.com/office/drawing/2016/5/14/chartex" xmlns:mc="http://schemas.openxmlformats.org/markup-compatibility/2006" xmlns:aink="http://schemas.microsoft.com/office/drawing/2016/ink" xmlns:am3d="http://schemas.microsoft.com/office/drawing/2017/model3d" xmlns:o="urn:schemas-microsoft-com:office:office" xmlns:oel="http://schemas.microsoft.com/office/2019/extlst" xmlns:r="http://schemas.openxmlformats.org/officeDocument/2006/relationships" xmlns:m="http://schemas.openxmlformats.org/officeDocument/2006/math" xmlns:v="urn:schemas-microsoft-com:vml" xmlns:wp14="http://schemas.microsoft.com/office/word/2010/wordprocessingDrawing" xmlns:wp="http://schemas.openxmlformats.org/drawingml/2006/wordprocessingDrawing" xmlns:w10="urn:schemas-microsoft-com:office:word" xmlns:w="http://schemas.openxmlformats.org/wordprocessingml/2006/main" xmlns:w14="http://schemas.microsoft.com/office/word/2010/wordml" xmlns:w15="http://schemas.microsoft.com/office/word/2012/wordml" xmlns:w16cex="http://schemas.microsoft.com/office/word/2018/wordml/cex" xmlns:w16cid="http://schemas.microsoft.com/office/word/2016/wordml/cid" xmlns:w16="http://schemas.microsoft.com/office/word/2018/wordml" xmlns:w16sdtdh="http://schemas.microsoft.com/office/word/2020/wordml/sdtdatahash" xmlns:w16se="http://schemas.microsoft.com/office/word/2015/wordml/symex" xmlns:wpg="http://schemas.microsoft.com/office/word/2010/wordprocessingGroup" xmlns:wpi="http://schemas.microsoft.com/office/word/2010/wordprocessingInk" xmlns:wne="http://schemas.microsoft.com/office/word/2006/wordml" xmlns:wps="http://schemas.microsoft.com/office/word/2010/wordprocessingShape" mc:Ignorable="w14 w15 w16se w16cid w16 w16cex w16sdtdh wp14">
+<w:document xmlns:wpc="http://schemas.microsoft.com/office/word/2010/wordprocessingCanvas" xmlns:cx="http://schemas.microsoft.com/office/drawing/2014/chartex" xmlns:cx1="http://schemas.microsoft.com/office/drawing/2015/9/8/chartex" xmlns:cx2="http://schemas.microsoft.com/office/drawing/2015/10/21/chartex" xmlns:cx3="http://schemas.microsoft.com/office/drawing/2016/5/9/chartex" xmlns:cx4="http://schemas.microsoft.com/office/drawing/2016/5/10/chartex" xmlns:cx5="http://schemas.microsoft.com/office/drawing/2016/5/11/chartex" xmlns:cx6="http://schemas.microsoft.com/office/drawing/2016/5/12/chartex" xmlns:cx7="http://schemas.microsoft.com/office/drawing/2016/5/13/chartex" xmlns:cx8="http://schemas.microsoft.com/office/drawing/2016/5/14/chartex" xmlns:mc="http://schemas.openxmlformats.org/markup-compatibility/2006" xmlns:aink="http://schemas.microsoft.com/office/drawing/2016/ink" xmlns:am3d="http://schemas.microsoft.com/office/drawing/2017/model3d" xmlns:o="urn:schemas-microsoft-com:office:office" xmlns:oel="http://schemas.microsoft.com/office/2019/extlst" xmlns:r="http://schemas.openxmlformats.org/officeDocument/2006/relationships" xmlns:m="http://schemas.openxmlformats.org/officeDocument/2006/math" xmlns:v="urn:schemas-microsoft-com:vml" xmlns:wp14="http://schemas.microsoft.com/office/word/2010/wordprocessingDrawing" xmlns:wp="http://schemas.openxmlformats.org/drawingml/2006/wordprocessingDrawing" xmlns:w10="urn:schemas-microsoft-com:office:word" xmlns:w="http://schemas.openxmlformats.org/wordprocessingml/2006/main" xmlns:w14="http://schemas.microsoft.com/office/word/2010/wordml" xmlns:w15="http://schemas.microsoft.com/office/word/2012/wordml" xmlns:w16cex="http://schemas.microsoft.com/office/word/2018/wordml/cex" xmlns:w16cid="http://schemas.microsoft.com/office/word/2016/wordml/cid" xmlns:w16="http://schemas.microsoft.com/office/word/2018/wordml" xmlns:w16du="http://schemas.microsoft.com/office/word/2023/wordml/word16du" xmlns:w16sdtdh="http://schemas.microsoft.com/office/word/2020/wordml/sdtdatahash" xmlns:w16se="http://schemas.microsoft.com/office/word/2015/wordml/symex" xmlns:wpg="http://schemas.microsoft.com/office/word/2010/wordprocessingGroup" xmlns:wpi="http://schemas.microsoft.com/office/word/2010/wordprocessingInk" xmlns:wne="http://schemas.microsoft.com/office/word/2006/wordml" xmlns:wps="http://schemas.microsoft.com/office/word/2010/wordprocessingShape" mc:Ignorable="w14 w15 w16se w16cid w16 w16cex w16sdtdh wp14">
   <w:body>
     <w:p>
       <w:pPr>
@@ -151,6 +151,9 @@
         </w:rPr>
       </w:pPr>
       <w:r>
+        <w:rPr>
+          <w:noProof/>
+        </w:rPr>
         <w:drawing>
           <wp:anchor distT="0" distB="0" distL="114300" distR="114300" simplePos="0" relativeHeight="251658240" behindDoc="0" locked="0" layoutInCell="1" allowOverlap="1" wp14:anchorId="3EBAE9BE" wp14:editId="4FC967B5">
             <wp:simplePos x="0" y="0"/>
@@ -246,23 +249,7 @@
           <w:sz w:val="24"/>
         </w:rPr>
         <w:lastRenderedPageBreak/>
-        <w:t>An asterisk prefaces imaging time entries that are split – meaning that two imaging periods are available that night (</w:t>
-      </w:r>
-      <w:proofErr w:type="gramStart"/>
-      <w:r>
-        <w:rPr>
-          <w:rFonts w:ascii="Arial" w:eastAsia="Arial" w:hAnsi="Arial" w:cs="Arial"/>
-          <w:sz w:val="24"/>
-        </w:rPr>
-        <w:t>i.e.</w:t>
-      </w:r>
-      <w:proofErr w:type="gramEnd"/>
-      <w:r>
-        <w:rPr>
-          <w:rFonts w:ascii="Arial" w:eastAsia="Arial" w:hAnsi="Arial" w:cs="Arial"/>
-          <w:sz w:val="24"/>
-        </w:rPr>
-        <w:t xml:space="preserve"> the object dips below the minimum altitude during the night.).  The application automatically chooses the longest of those two periods for display.  Hovering the cursor over any entry will display additional details for imaging the object on that date.  Selecting (clicking) on the date initiates the altitude and preview information for that target.</w:t>
+        <w:t>An asterisk prefaces imaging time entries that are split – meaning that two imaging periods are available that night (i.e. the object dips below the minimum altitude during the night.).  The application automatically chooses the longest of those two periods for display.  Hovering the cursor over any entry will display additional details for imaging the object on that date.  Selecting (clicking) on the date initiates the altitude and preview information for that target.</w:t>
       </w:r>
     </w:p>
     <w:p>
@@ -346,6 +333,7 @@
       <w:r>
         <w:rPr>
           <w:rFonts w:ascii="Arial" w:eastAsia="Arial" w:hAnsi="Arial" w:cs="Arial"/>
+          <w:noProof/>
           <w:sz w:val="24"/>
           <w:u w:val="single"/>
         </w:rPr>
@@ -464,6 +452,7 @@
       <w:r>
         <w:rPr>
           <w:rFonts w:ascii="Arial" w:eastAsia="Arial" w:hAnsi="Arial" w:cs="Arial"/>
+          <w:noProof/>
           <w:sz w:val="24"/>
           <w:u w:val="single"/>
         </w:rPr>
@@ -678,6 +667,7 @@
       <w:r>
         <w:rPr>
           <w:rFonts w:ascii="Arial" w:eastAsia="Arial" w:hAnsi="Arial" w:cs="Arial"/>
+          <w:noProof/>
           <w:sz w:val="24"/>
           <w:u w:val="single"/>
         </w:rPr>
@@ -758,23 +748,7 @@
           <w:rFonts w:ascii="Arial" w:eastAsia="Arial" w:hAnsi="Arial" w:cs="Arial"/>
           <w:sz w:val="24"/>
         </w:rPr>
-        <w:t xml:space="preserve">: The Preview command generates a </w:t>
-      </w:r>
-      <w:proofErr w:type="gramStart"/>
-      <w:r>
-        <w:rPr>
-          <w:rFonts w:ascii="Arial" w:eastAsia="Arial" w:hAnsi="Arial" w:cs="Arial"/>
-          <w:sz w:val="24"/>
-        </w:rPr>
-        <w:t>pop up</w:t>
-      </w:r>
-      <w:proofErr w:type="gramEnd"/>
-      <w:r>
-        <w:rPr>
-          <w:rFonts w:ascii="Arial" w:eastAsia="Arial" w:hAnsi="Arial" w:cs="Arial"/>
-          <w:sz w:val="24"/>
-        </w:rPr>
-        <w:t xml:space="preserve"> window that shows a full color image of the target as downloaded from </w:t>
+        <w:t xml:space="preserve">: The Preview command generates a pop up window that shows a full color image of the target as downloaded from </w:t>
       </w:r>
       <w:hyperlink r:id="rId9">
         <w:r>
@@ -825,6 +799,7 @@
       <w:r>
         <w:rPr>
           <w:rFonts w:ascii="Arial" w:eastAsia="Arial" w:hAnsi="Arial" w:cs="Arial"/>
+          <w:noProof/>
           <w:sz w:val="24"/>
           <w:u w:val="single"/>
         </w:rPr>
@@ -931,6 +906,7 @@
       <w:r>
         <w:rPr>
           <w:rFonts w:ascii="Arial" w:eastAsia="Arial" w:hAnsi="Arial" w:cs="Arial"/>
+          <w:noProof/>
           <w:sz w:val="24"/>
           <w:u w:val="single"/>
         </w:rPr>
@@ -1023,6 +999,415 @@
     </w:p>
     <w:p>
       <w:pPr>
+        <w:rPr>
+          <w:rFonts w:ascii="Arial" w:eastAsia="Arial" w:hAnsi="Arial" w:cs="Arial"/>
+          <w:sz w:val="24"/>
+        </w:rPr>
+      </w:pPr>
+      <w:r>
+        <w:rPr>
+          <w:rFonts w:ascii="Arial" w:eastAsia="Arial" w:hAnsi="Arial" w:cs="Arial"/>
+          <w:sz w:val="24"/>
+          <w:u w:val="single"/>
+        </w:rPr>
+        <w:lastRenderedPageBreak/>
+        <w:drawing>
+          <wp:anchor distT="0" distB="0" distL="114300" distR="114300" simplePos="0" relativeHeight="251666432" behindDoc="0" locked="0" layoutInCell="1" allowOverlap="1" wp14:anchorId="62A14563" wp14:editId="3BE8CF63">
+            <wp:simplePos x="0" y="0"/>
+            <wp:positionH relativeFrom="column">
+              <wp:posOffset>1876425</wp:posOffset>
+            </wp:positionH>
+            <wp:positionV relativeFrom="paragraph">
+              <wp:posOffset>0</wp:posOffset>
+            </wp:positionV>
+            <wp:extent cx="4067175" cy="1702912"/>
+            <wp:effectExtent l="0" t="0" r="0" b="0"/>
+            <wp:wrapSquare wrapText="bothSides"/>
+            <wp:docPr id="3" name="Picture 3" descr="Table&#10;&#10;Description automatically generated"/>
+            <wp:cNvGraphicFramePr>
+              <a:graphicFrameLocks xmlns:a="http://schemas.openxmlformats.org/drawingml/2006/main" noChangeAspect="1"/>
+            </wp:cNvGraphicFramePr>
+            <a:graphic xmlns:a="http://schemas.openxmlformats.org/drawingml/2006/main">
+              <a:graphicData uri="http://schemas.openxmlformats.org/drawingml/2006/picture">
+                <pic:pic xmlns:pic="http://schemas.openxmlformats.org/drawingml/2006/picture">
+                  <pic:nvPicPr>
+                    <pic:cNvPr id="3" name="Picture 3" descr="Table&#10;&#10;Description automatically generated"/>
+                    <pic:cNvPicPr/>
+                  </pic:nvPicPr>
+                  <pic:blipFill>
+                    <a:blip r:embed="rId12">
+                      <a:extLst>
+                        <a:ext uri="{28A0092B-C50C-407E-A947-70E740481C1C}">
+                          <a14:useLocalDpi xmlns:a14="http://schemas.microsoft.com/office/drawing/2010/main" val="0"/>
+                        </a:ext>
+                      </a:extLst>
+                    </a:blip>
+                    <a:stretch>
+                      <a:fillRect/>
+                    </a:stretch>
+                  </pic:blipFill>
+                  <pic:spPr>
+                    <a:xfrm>
+                      <a:off x="0" y="0"/>
+                      <a:ext cx="4067175" cy="1702912"/>
+                    </a:xfrm>
+                    <a:prstGeom prst="rect">
+                      <a:avLst/>
+                    </a:prstGeom>
+                  </pic:spPr>
+                </pic:pic>
+              </a:graphicData>
+            </a:graphic>
+          </wp:anchor>
+        </w:drawing>
+      </w:r>
+      <w:proofErr w:type="spellStart"/>
+      <w:r>
+        <w:rPr>
+          <w:rFonts w:ascii="Arial" w:eastAsia="Arial" w:hAnsi="Arial" w:cs="Arial"/>
+          <w:sz w:val="24"/>
+          <w:u w:val="single"/>
+        </w:rPr>
+        <w:t>ExoPlanet</w:t>
+      </w:r>
+      <w:proofErr w:type="spellEnd"/>
+      <w:r>
+        <w:rPr>
+          <w:rFonts w:ascii="Arial" w:eastAsia="Arial" w:hAnsi="Arial" w:cs="Arial"/>
+          <w:sz w:val="24"/>
+          <w:u w:val="single"/>
+        </w:rPr>
+        <w:t>:</w:t>
+      </w:r>
+      <w:r>
+        <w:rPr>
+          <w:rFonts w:ascii="Arial" w:eastAsia="Arial" w:hAnsi="Arial" w:cs="Arial"/>
+          <w:sz w:val="24"/>
+        </w:rPr>
+        <w:t xml:space="preserve">  </w:t>
+      </w:r>
+      <w:proofErr w:type="spellStart"/>
+      <w:r>
+        <w:rPr>
+          <w:rFonts w:ascii="Arial" w:eastAsia="Arial" w:hAnsi="Arial" w:cs="Arial"/>
+          <w:sz w:val="24"/>
+          <w:u w:val="single"/>
+        </w:rPr>
+        <w:t>ExoPlanet</w:t>
+      </w:r>
+      <w:proofErr w:type="spellEnd"/>
+      <w:r>
+        <w:rPr>
+          <w:rFonts w:ascii="Arial" w:eastAsia="Arial" w:hAnsi="Arial" w:cs="Arial"/>
+          <w:sz w:val="24"/>
+        </w:rPr>
+        <w:t xml:space="preserve"> </w:t>
+      </w:r>
+      <w:r>
+        <w:rPr>
+          <w:rFonts w:ascii="Arial" w:eastAsia="Arial" w:hAnsi="Arial" w:cs="Arial"/>
+          <w:sz w:val="24"/>
+        </w:rPr>
+        <w:t xml:space="preserve">generates pop-up window in the lower middle of the application window for reviewing </w:t>
+      </w:r>
+      <w:proofErr w:type="spellStart"/>
+      <w:r>
+        <w:rPr>
+          <w:rFonts w:ascii="Arial" w:eastAsia="Arial" w:hAnsi="Arial" w:cs="Arial"/>
+          <w:sz w:val="24"/>
+        </w:rPr>
+        <w:t>ExoPlanet</w:t>
+      </w:r>
+      <w:proofErr w:type="spellEnd"/>
+      <w:r>
+        <w:rPr>
+          <w:rFonts w:ascii="Arial" w:eastAsia="Arial" w:hAnsi="Arial" w:cs="Arial"/>
+          <w:sz w:val="24"/>
+        </w:rPr>
+        <w:t xml:space="preserve"> targets </w:t>
+      </w:r>
+      <w:r>
+        <w:rPr>
+          <w:rFonts w:ascii="Arial" w:eastAsia="Arial" w:hAnsi="Arial" w:cs="Arial"/>
+          <w:sz w:val="24"/>
+        </w:rPr>
+        <w:t xml:space="preserve">that </w:t>
+      </w:r>
+      <w:r>
+        <w:rPr>
+          <w:rFonts w:ascii="Arial" w:eastAsia="Arial" w:hAnsi="Arial" w:cs="Arial"/>
+          <w:sz w:val="24"/>
+        </w:rPr>
+        <w:t>have transits</w:t>
+      </w:r>
+      <w:r>
+        <w:rPr>
+          <w:rFonts w:ascii="Arial" w:eastAsia="Arial" w:hAnsi="Arial" w:cs="Arial"/>
+          <w:sz w:val="24"/>
+        </w:rPr>
+        <w:t xml:space="preserve"> between dusk and dawn on the month and day selected.  </w:t>
+      </w:r>
+      <w:r>
+        <w:rPr>
+          <w:rFonts w:ascii="Arial" w:eastAsia="Arial" w:hAnsi="Arial" w:cs="Arial"/>
+          <w:sz w:val="24"/>
+        </w:rPr>
+        <w:t xml:space="preserve">Prior to </w:t>
+      </w:r>
+      <w:r>
+        <w:rPr>
+          <w:rFonts w:ascii="Arial" w:eastAsia="Arial" w:hAnsi="Arial" w:cs="Arial"/>
+          <w:sz w:val="24"/>
+        </w:rPr>
+        <w:t xml:space="preserve">calling this function, the user must have </w:t>
+      </w:r>
+      <w:r>
+        <w:rPr>
+          <w:rFonts w:ascii="Arial" w:eastAsia="Arial" w:hAnsi="Arial" w:cs="Arial"/>
+          <w:sz w:val="24"/>
+        </w:rPr>
+        <w:t xml:space="preserve">installed a Candidate </w:t>
+      </w:r>
+      <w:proofErr w:type="spellStart"/>
+      <w:r>
+        <w:rPr>
+          <w:rFonts w:ascii="Arial" w:eastAsia="Arial" w:hAnsi="Arial" w:cs="Arial"/>
+          <w:sz w:val="24"/>
+        </w:rPr>
+        <w:t>ExoPlanet</w:t>
+      </w:r>
+      <w:proofErr w:type="spellEnd"/>
+      <w:r>
+        <w:rPr>
+          <w:rFonts w:ascii="Arial" w:eastAsia="Arial" w:hAnsi="Arial" w:cs="Arial"/>
+          <w:sz w:val="24"/>
+        </w:rPr>
+        <w:t xml:space="preserve"> catalog </w:t>
+      </w:r>
+      <w:r>
+        <w:rPr>
+          <w:rFonts w:ascii="Arial" w:eastAsia="Arial" w:hAnsi="Arial" w:cs="Arial"/>
+          <w:sz w:val="24"/>
+        </w:rPr>
+        <w:t>and/</w:t>
+      </w:r>
+      <w:r>
+        <w:rPr>
+          <w:rFonts w:ascii="Arial" w:eastAsia="Arial" w:hAnsi="Arial" w:cs="Arial"/>
+          <w:sz w:val="24"/>
+        </w:rPr>
+        <w:t xml:space="preserve">or </w:t>
+      </w:r>
+      <w:r>
+        <w:rPr>
+          <w:rFonts w:ascii="Arial" w:eastAsia="Arial" w:hAnsi="Arial" w:cs="Arial"/>
+          <w:sz w:val="24"/>
+        </w:rPr>
+        <w:t xml:space="preserve">a </w:t>
+      </w:r>
+      <w:r>
+        <w:rPr>
+          <w:rFonts w:ascii="Arial" w:eastAsia="Arial" w:hAnsi="Arial" w:cs="Arial"/>
+          <w:sz w:val="24"/>
+        </w:rPr>
+        <w:t xml:space="preserve">Confirmed </w:t>
+      </w:r>
+      <w:proofErr w:type="spellStart"/>
+      <w:r>
+        <w:rPr>
+          <w:rFonts w:ascii="Arial" w:eastAsia="Arial" w:hAnsi="Arial" w:cs="Arial"/>
+          <w:sz w:val="24"/>
+        </w:rPr>
+        <w:t>ExoPlanet</w:t>
+      </w:r>
+      <w:proofErr w:type="spellEnd"/>
+      <w:r>
+        <w:rPr>
+          <w:rFonts w:ascii="Arial" w:eastAsia="Arial" w:hAnsi="Arial" w:cs="Arial"/>
+          <w:sz w:val="24"/>
+        </w:rPr>
+        <w:t xml:space="preserve"> catalog </w:t>
+      </w:r>
+      <w:r>
+        <w:rPr>
+          <w:rFonts w:ascii="Arial" w:eastAsia="Arial" w:hAnsi="Arial" w:cs="Arial"/>
+          <w:sz w:val="24"/>
+        </w:rPr>
+        <w:t xml:space="preserve">in TSX </w:t>
+      </w:r>
+      <w:r>
+        <w:rPr>
+          <w:rFonts w:ascii="Arial" w:eastAsia="Arial" w:hAnsi="Arial" w:cs="Arial"/>
+          <w:sz w:val="24"/>
+        </w:rPr>
+        <w:t xml:space="preserve">using the </w:t>
+      </w:r>
+      <w:proofErr w:type="spellStart"/>
+      <w:r>
+        <w:rPr>
+          <w:rFonts w:ascii="Arial" w:eastAsia="Arial" w:hAnsi="Arial" w:cs="Arial"/>
+          <w:sz w:val="24"/>
+        </w:rPr>
+        <w:t>TSXToolBox</w:t>
+      </w:r>
+      <w:proofErr w:type="spellEnd"/>
+      <w:r>
+        <w:rPr>
+          <w:rFonts w:ascii="Arial" w:eastAsia="Arial" w:hAnsi="Arial" w:cs="Arial"/>
+          <w:sz w:val="24"/>
+        </w:rPr>
+        <w:t xml:space="preserve"> </w:t>
+      </w:r>
+      <w:proofErr w:type="spellStart"/>
+      <w:r>
+        <w:rPr>
+          <w:rFonts w:ascii="Arial" w:eastAsia="Arial" w:hAnsi="Arial" w:cs="Arial"/>
+          <w:sz w:val="24"/>
+        </w:rPr>
+        <w:t>Transiet</w:t>
+      </w:r>
+      <w:proofErr w:type="spellEnd"/>
+      <w:r>
+        <w:rPr>
+          <w:rFonts w:ascii="Arial" w:eastAsia="Arial" w:hAnsi="Arial" w:cs="Arial"/>
+          <w:sz w:val="24"/>
+        </w:rPr>
+        <w:t xml:space="preserve"> Search application. </w:t>
+      </w:r>
+      <w:r>
+        <w:rPr>
+          <w:rFonts w:ascii="Arial" w:eastAsia="Arial" w:hAnsi="Arial" w:cs="Arial"/>
+          <w:sz w:val="24"/>
+        </w:rPr>
+        <w:t xml:space="preserve">  </w:t>
+      </w:r>
+      <w:r>
+        <w:rPr>
+          <w:rFonts w:ascii="Arial" w:eastAsia="Arial" w:hAnsi="Arial" w:cs="Arial"/>
+          <w:sz w:val="24"/>
+        </w:rPr>
+        <w:t xml:space="preserve">The user picks the desired </w:t>
+      </w:r>
+      <w:proofErr w:type="spellStart"/>
+      <w:r>
+        <w:rPr>
+          <w:rFonts w:ascii="Arial" w:eastAsia="Arial" w:hAnsi="Arial" w:cs="Arial"/>
+          <w:sz w:val="24"/>
+        </w:rPr>
+        <w:t>ExoPlanet</w:t>
+      </w:r>
+      <w:proofErr w:type="spellEnd"/>
+      <w:r>
+        <w:rPr>
+          <w:rFonts w:ascii="Arial" w:eastAsia="Arial" w:hAnsi="Arial" w:cs="Arial"/>
+          <w:sz w:val="24"/>
+        </w:rPr>
+        <w:t xml:space="preserve"> type when the </w:t>
+      </w:r>
+      <w:proofErr w:type="spellStart"/>
+      <w:r>
+        <w:rPr>
+          <w:rFonts w:ascii="Arial" w:eastAsia="Arial" w:hAnsi="Arial" w:cs="Arial"/>
+          <w:sz w:val="24"/>
+        </w:rPr>
+        <w:t>ExoPlanet</w:t>
+      </w:r>
+      <w:proofErr w:type="spellEnd"/>
+      <w:r>
+        <w:rPr>
+          <w:rFonts w:ascii="Arial" w:eastAsia="Arial" w:hAnsi="Arial" w:cs="Arial"/>
+          <w:sz w:val="24"/>
+        </w:rPr>
+        <w:t xml:space="preserve"> </w:t>
+      </w:r>
+      <w:r>
+        <w:rPr>
+          <w:rFonts w:ascii="Arial" w:eastAsia="Arial" w:hAnsi="Arial" w:cs="Arial"/>
+          <w:sz w:val="24"/>
+        </w:rPr>
+        <w:t>window opens</w:t>
+      </w:r>
+      <w:r>
+        <w:rPr>
+          <w:rFonts w:ascii="Arial" w:eastAsia="Arial" w:hAnsi="Arial" w:cs="Arial"/>
+          <w:sz w:val="24"/>
+        </w:rPr>
+        <w:t>.</w:t>
+      </w:r>
+      <w:r>
+        <w:rPr>
+          <w:rFonts w:ascii="Arial" w:eastAsia="Arial" w:hAnsi="Arial" w:cs="Arial"/>
+          <w:sz w:val="24"/>
+        </w:rPr>
+        <w:t xml:space="preserve">  TSX then creates an Observing List for that class of target and the object list is downloaded.  The user  selects (double click) on the type of object to be displayed from a list of object types found by TSX.  These objects are displayed in a table to the right.  The table displays the object name, </w:t>
+      </w:r>
+      <w:r>
+        <w:rPr>
+          <w:rFonts w:ascii="Arial" w:eastAsia="Arial" w:hAnsi="Arial" w:cs="Arial"/>
+          <w:sz w:val="24"/>
+        </w:rPr>
+        <w:t>start time, start altitude, end time, end altitude</w:t>
+      </w:r>
+      <w:r>
+        <w:rPr>
+          <w:rFonts w:ascii="Arial" w:eastAsia="Arial" w:hAnsi="Arial" w:cs="Arial"/>
+          <w:sz w:val="24"/>
+        </w:rPr>
+        <w:t xml:space="preserve">, transit duration, transit depth, average star magnitude and </w:t>
+      </w:r>
+      <w:r>
+        <w:rPr>
+          <w:rFonts w:ascii="Arial" w:eastAsia="Arial" w:hAnsi="Arial" w:cs="Arial"/>
+          <w:sz w:val="24"/>
+        </w:rPr>
+        <w:t>minimum target altitude during transit</w:t>
+      </w:r>
+      <w:r>
+        <w:rPr>
+          <w:rFonts w:ascii="Arial" w:eastAsia="Arial" w:hAnsi="Arial" w:cs="Arial"/>
+          <w:sz w:val="24"/>
+        </w:rPr>
+        <w:t xml:space="preserve">.  The object table can be sorted alphabetically or numerically by double clicking on any of the headers.  </w:t>
+      </w:r>
+      <w:r>
+        <w:rPr>
+          <w:rFonts w:ascii="Arial" w:eastAsia="Arial" w:hAnsi="Arial" w:cs="Arial"/>
+          <w:sz w:val="24"/>
+        </w:rPr>
+        <w:t xml:space="preserve">Prior to display, the list is </w:t>
+      </w:r>
+      <w:r>
+        <w:rPr>
+          <w:rFonts w:ascii="Arial" w:eastAsia="Arial" w:hAnsi="Arial" w:cs="Arial"/>
+          <w:sz w:val="24"/>
+        </w:rPr>
+        <w:t>culled to meet the Minimum Altitude requirement.</w:t>
+      </w:r>
+      <w:r>
+        <w:rPr>
+          <w:rFonts w:ascii="Arial" w:eastAsia="Arial" w:hAnsi="Arial" w:cs="Arial"/>
+          <w:sz w:val="24"/>
+        </w:rPr>
+        <w:t xml:space="preserve"> </w:t>
+      </w:r>
+    </w:p>
+    <w:p>
+      <w:pPr>
+        <w:rPr>
+          <w:rFonts w:ascii="Arial" w:eastAsia="Arial" w:hAnsi="Arial" w:cs="Arial"/>
+          <w:sz w:val="24"/>
+        </w:rPr>
+      </w:pPr>
+      <w:r>
+        <w:rPr>
+          <w:rFonts w:ascii="Arial" w:eastAsia="Arial" w:hAnsi="Arial" w:cs="Arial"/>
+          <w:sz w:val="24"/>
+        </w:rPr>
+        <w:t xml:space="preserve">A target can be selected by double clicking on any object name.  At the time, the monthly calendar and any open pop-up windows will be updated to show information about that target for the year and the selected day.  If the user selects a different day from the calendar, however, the Prospect window will be closed as its data is no longer valid for the new date. </w:t>
+      </w:r>
+    </w:p>
+    <w:p>
+      <w:pPr>
         <w:keepLines/>
         <w:rPr>
           <w:rFonts w:ascii="Arial" w:eastAsia="Arial" w:hAnsi="Arial" w:cs="Arial"/>
@@ -1058,15 +1443,131 @@
           <w:sz w:val="24"/>
           <w:u w:val="single"/>
         </w:rPr>
+        <w:t>Current Target List/Add/Remove</w:t>
+      </w:r>
+      <w:r>
+        <w:rPr>
+          <w:rFonts w:ascii="Arial" w:eastAsia="Arial" w:hAnsi="Arial" w:cs="Arial"/>
+          <w:sz w:val="24"/>
+        </w:rPr>
+        <w:t xml:space="preserve">: If the user wishes to preserve any target for replay, the Add button will cause a small XML file to be created in a directory called </w:t>
+      </w:r>
+      <w:proofErr w:type="spellStart"/>
+      <w:r>
+        <w:rPr>
+          <w:rFonts w:ascii="Arial" w:eastAsia="Arial" w:hAnsi="Arial" w:cs="Arial"/>
+          <w:sz w:val="24"/>
+        </w:rPr>
+        <w:t>NightShift</w:t>
+      </w:r>
+      <w:proofErr w:type="spellEnd"/>
+      <w:r>
+        <w:rPr>
+          <w:rFonts w:ascii="Arial" w:eastAsia="Arial" w:hAnsi="Arial" w:cs="Arial"/>
+          <w:sz w:val="24"/>
+        </w:rPr>
+        <w:t xml:space="preserve"> in the user’s Document folder using the current Target name.  These targets can be retrieved using the Current Target List drop down.  To get rid of a target, use the Remove button.</w:t>
+      </w:r>
+    </w:p>
+    <w:p>
+      <w:pPr>
+        <w:rPr>
+          <w:rFonts w:ascii="Arial" w:eastAsia="Arial" w:hAnsi="Arial" w:cs="Arial"/>
+          <w:sz w:val="24"/>
+        </w:rPr>
+      </w:pPr>
+      <w:r>
+        <w:rPr>
+          <w:rFonts w:ascii="Arial" w:eastAsia="Arial" w:hAnsi="Arial" w:cs="Arial"/>
+          <w:sz w:val="24"/>
+          <w:u w:val="single"/>
+        </w:rPr>
+        <w:t>Print:</w:t>
+      </w:r>
+      <w:r>
+        <w:rPr>
+          <w:rFonts w:ascii="Arial" w:eastAsia="Arial" w:hAnsi="Arial" w:cs="Arial"/>
+          <w:sz w:val="24"/>
+        </w:rPr>
+        <w:t xml:space="preserve"> The calendar and any pop-up located in front of the calendar area are printed to the user’s default printer.  If just the calendar is wanted, close, or move to the side, all pop-ups.</w:t>
+      </w:r>
+    </w:p>
+    <w:p>
+      <w:pPr>
+        <w:rPr>
+          <w:rFonts w:ascii="Arial" w:eastAsia="Arial" w:hAnsi="Arial" w:cs="Arial"/>
+          <w:sz w:val="24"/>
+        </w:rPr>
+      </w:pPr>
+      <w:r>
+        <w:rPr>
+          <w:rFonts w:ascii="Arial" w:eastAsia="Arial" w:hAnsi="Arial" w:cs="Arial"/>
+          <w:sz w:val="24"/>
+          <w:u w:val="single"/>
+        </w:rPr>
+        <w:t>Close:</w:t>
+      </w:r>
+      <w:r>
+        <w:rPr>
+          <w:rFonts w:ascii="Arial" w:eastAsia="Arial" w:hAnsi="Arial" w:cs="Arial"/>
+          <w:sz w:val="24"/>
+        </w:rPr>
+        <w:t xml:space="preserve"> Just what it sounds like – same as the “X”.</w:t>
+      </w:r>
+    </w:p>
+    <w:p>
+      <w:pPr>
+        <w:rPr>
+          <w:rFonts w:ascii="Arial" w:eastAsia="Arial" w:hAnsi="Arial" w:cs="Arial"/>
+          <w:b/>
+          <w:sz w:val="24"/>
+        </w:rPr>
+      </w:pPr>
+      <w:r>
+        <w:rPr>
+          <w:rFonts w:ascii="Arial" w:eastAsia="Arial" w:hAnsi="Arial" w:cs="Arial"/>
+          <w:b/>
+          <w:sz w:val="24"/>
+        </w:rPr>
+        <w:t>Errata</w:t>
+      </w:r>
+    </w:p>
+    <w:p>
+      <w:pPr>
+        <w:rPr>
+          <w:rFonts w:ascii="Arial" w:eastAsia="Arial" w:hAnsi="Arial" w:cs="Arial"/>
+          <w:sz w:val="24"/>
+        </w:rPr>
+      </w:pPr>
+      <w:r>
+        <w:rPr>
+          <w:rFonts w:ascii="Arial" w:eastAsia="Arial" w:hAnsi="Arial" w:cs="Arial"/>
+          <w:sz w:val="24"/>
+        </w:rPr>
+        <w:t xml:space="preserve">In the interests of program speed, times are approximate, but generally accurate within five to ten minutes or so.   Accordingly, this application is intended solely as a planning </w:t>
+      </w:r>
+      <w:r>
+        <w:rPr>
+          <w:rFonts w:ascii="Arial" w:eastAsia="Arial" w:hAnsi="Arial" w:cs="Arial"/>
+          <w:sz w:val="24"/>
+        </w:rPr>
         <w:lastRenderedPageBreak/>
-        <w:t>Current Target List/Add/Remove</w:t>
-      </w:r>
-      <w:r>
-        <w:rPr>
-          <w:rFonts w:ascii="Arial" w:eastAsia="Arial" w:hAnsi="Arial" w:cs="Arial"/>
-          <w:sz w:val="24"/>
-        </w:rPr>
-        <w:t xml:space="preserve">: If the user wishes to preserve any target for replay, the Add button will cause a small XML file to be created in a directory called </w:t>
+        <w:t>tool for selecting optimal imaging days for a given object.  Once a day has been selected for imaging an object, then highly accurate, and more user-friendly, imaging tools like CCD Navigator are more appropriately applied.  Note that these tools have the added benefit of actually having some timely and knowledgeable customer support.</w:t>
+      </w:r>
+    </w:p>
+    <w:p>
+      <w:pPr>
+        <w:rPr>
+          <w:rFonts w:ascii="Arial" w:eastAsia="Arial" w:hAnsi="Arial" w:cs="Arial"/>
+          <w:sz w:val="24"/>
+        </w:rPr>
+      </w:pPr>
+      <w:r>
+        <w:rPr>
+          <w:rFonts w:ascii="Arial" w:eastAsia="Arial" w:hAnsi="Arial" w:cs="Arial"/>
+          <w:sz w:val="24"/>
+        </w:rPr>
+        <w:t xml:space="preserve">The </w:t>
       </w:r>
       <w:proofErr w:type="spellStart"/>
       <w:r>
@@ -1074,7 +1575,7 @@
           <w:rFonts w:ascii="Arial" w:eastAsia="Arial" w:hAnsi="Arial" w:cs="Arial"/>
           <w:sz w:val="24"/>
         </w:rPr>
-        <w:t>NightShift</w:t>
+        <w:t>pop up</w:t>
       </w:r>
       <w:proofErr w:type="spellEnd"/>
       <w:r>
@@ -1082,119 +1583,9 @@
           <w:rFonts w:ascii="Arial" w:eastAsia="Arial" w:hAnsi="Arial" w:cs="Arial"/>
           <w:sz w:val="24"/>
         </w:rPr>
-        <w:t xml:space="preserve"> in the user’s Document folder using the current Target name.  These targets can be retrieved using the Current Target List drop down.  To get rid of a target, use the Remove button.</w:t>
-      </w:r>
-    </w:p>
-    <w:p>
-      <w:pPr>
-        <w:rPr>
-          <w:rFonts w:ascii="Arial" w:eastAsia="Arial" w:hAnsi="Arial" w:cs="Arial"/>
-          <w:sz w:val="24"/>
-        </w:rPr>
-      </w:pPr>
-      <w:r>
-        <w:rPr>
-          <w:rFonts w:ascii="Arial" w:eastAsia="Arial" w:hAnsi="Arial" w:cs="Arial"/>
-          <w:sz w:val="24"/>
-          <w:u w:val="single"/>
-        </w:rPr>
-        <w:t>Print:</w:t>
-      </w:r>
-      <w:r>
-        <w:rPr>
-          <w:rFonts w:ascii="Arial" w:eastAsia="Arial" w:hAnsi="Arial" w:cs="Arial"/>
-          <w:sz w:val="24"/>
-        </w:rPr>
-        <w:t xml:space="preserve"> The calendar and any pop-up located in front of the calendar area are printed to the user’s default printer.  If just the calendar is wanted, close, or move to the side, all pop-ups.</w:t>
-      </w:r>
-    </w:p>
-    <w:p>
-      <w:pPr>
-        <w:rPr>
-          <w:rFonts w:ascii="Arial" w:eastAsia="Arial" w:hAnsi="Arial" w:cs="Arial"/>
-          <w:sz w:val="24"/>
-        </w:rPr>
-      </w:pPr>
-      <w:r>
-        <w:rPr>
-          <w:rFonts w:ascii="Arial" w:eastAsia="Arial" w:hAnsi="Arial" w:cs="Arial"/>
-          <w:sz w:val="24"/>
-          <w:u w:val="single"/>
-        </w:rPr>
-        <w:t>Close:</w:t>
-      </w:r>
-      <w:r>
-        <w:rPr>
-          <w:rFonts w:ascii="Arial" w:eastAsia="Arial" w:hAnsi="Arial" w:cs="Arial"/>
-          <w:sz w:val="24"/>
-        </w:rPr>
-        <w:t xml:space="preserve"> Just what it sounds like – same as the “X”.</w:t>
-      </w:r>
-    </w:p>
-    <w:p>
-      <w:pPr>
-        <w:rPr>
-          <w:rFonts w:ascii="Arial" w:eastAsia="Arial" w:hAnsi="Arial" w:cs="Arial"/>
-          <w:b/>
-          <w:sz w:val="24"/>
-        </w:rPr>
-      </w:pPr>
-      <w:r>
-        <w:rPr>
-          <w:rFonts w:ascii="Arial" w:eastAsia="Arial" w:hAnsi="Arial" w:cs="Arial"/>
-          <w:b/>
-          <w:sz w:val="24"/>
-        </w:rPr>
-        <w:t>Errata</w:t>
-      </w:r>
-    </w:p>
-    <w:p>
-      <w:pPr>
-        <w:rPr>
-          <w:rFonts w:ascii="Arial" w:eastAsia="Arial" w:hAnsi="Arial" w:cs="Arial"/>
-          <w:sz w:val="24"/>
-        </w:rPr>
-      </w:pPr>
-      <w:r>
-        <w:rPr>
-          <w:rFonts w:ascii="Arial" w:eastAsia="Arial" w:hAnsi="Arial" w:cs="Arial"/>
-          <w:sz w:val="24"/>
-        </w:rPr>
-        <w:t xml:space="preserve">In the interests of program speed, times are approximate, but generally accurate within five to ten minutes or so.   Accordingly, this application is intended solely as a planning tool for selecting optimal imaging days for a given object.  Once a day has been selected for imaging an object, then highly accurate, and more user-friendly, imaging tools like CCD Navigator are more appropriately applied.  Note that these tools have the added benefit of </w:t>
-      </w:r>
-      <w:proofErr w:type="gramStart"/>
-      <w:r>
-        <w:rPr>
-          <w:rFonts w:ascii="Arial" w:eastAsia="Arial" w:hAnsi="Arial" w:cs="Arial"/>
-          <w:sz w:val="24"/>
-        </w:rPr>
-        <w:t>actually having</w:t>
-      </w:r>
-      <w:proofErr w:type="gramEnd"/>
-      <w:r>
-        <w:rPr>
-          <w:rFonts w:ascii="Arial" w:eastAsia="Arial" w:hAnsi="Arial" w:cs="Arial"/>
-          <w:sz w:val="24"/>
-        </w:rPr>
-        <w:t xml:space="preserve"> some timely and knowledgeable customer support.</w:t>
-      </w:r>
-    </w:p>
-    <w:p>
-      <w:pPr>
-        <w:rPr>
-          <w:rFonts w:ascii="Arial" w:eastAsia="Arial" w:hAnsi="Arial" w:cs="Arial"/>
-          <w:sz w:val="24"/>
-        </w:rPr>
-      </w:pPr>
-      <w:r>
-        <w:rPr>
-          <w:rFonts w:ascii="Arial" w:eastAsia="Arial" w:hAnsi="Arial" w:cs="Arial"/>
-          <w:sz w:val="24"/>
-        </w:rPr>
-        <w:t xml:space="preserve">The </w:t>
+        <w:t xml:space="preserve"> windows are initial located at the corners of the main window, but can be moved where ever on the screen.  After closing a pop up, it will return its last location when reopened.  The </w:t>
       </w:r>
       <w:proofErr w:type="spellStart"/>
-      <w:proofErr w:type="gramStart"/>
       <w:r>
         <w:rPr>
           <w:rFonts w:ascii="Arial" w:eastAsia="Arial" w:hAnsi="Arial" w:cs="Arial"/>
@@ -1203,61 +1594,73 @@
         <w:t>pop up</w:t>
       </w:r>
       <w:proofErr w:type="spellEnd"/>
-      <w:proofErr w:type="gramEnd"/>
-      <w:r>
-        <w:rPr>
-          <w:rFonts w:ascii="Arial" w:eastAsia="Arial" w:hAnsi="Arial" w:cs="Arial"/>
-          <w:sz w:val="24"/>
-        </w:rPr>
-        <w:t xml:space="preserve"> windows are initial located at the corners of the main window, but can be moved where ever on the screen.  After closing a pop up, it will return its last location when reopened.  The </w:t>
+      <w:r>
+        <w:rPr>
+          <w:rFonts w:ascii="Arial" w:eastAsia="Arial" w:hAnsi="Arial" w:cs="Arial"/>
+          <w:sz w:val="24"/>
+        </w:rPr>
+        <w:t xml:space="preserve"> windows always remain on top of the main window.</w:t>
+      </w:r>
+    </w:p>
+    <w:p>
+      <w:pPr>
+        <w:rPr>
+          <w:rFonts w:ascii="Arial" w:eastAsia="Arial" w:hAnsi="Arial" w:cs="Arial"/>
+          <w:sz w:val="24"/>
+        </w:rPr>
+      </w:pPr>
+      <w:r>
+        <w:rPr>
+          <w:rFonts w:ascii="Arial" w:eastAsia="Arial" w:hAnsi="Arial" w:cs="Arial"/>
+          <w:sz w:val="24"/>
+        </w:rPr>
+        <w:t>Another limitation is that, although the application uses TSX to set the observer’s location, calendars are generated based on the current PC time.  An attempt to generate a calendar for a TSX location that is not in your current time zone will produce unpredictable results.  Lastly, the application does not work for solar system objects.</w:t>
+      </w:r>
+    </w:p>
+    <w:p>
+      <w:pPr>
+        <w:rPr>
+          <w:rFonts w:ascii="Arial" w:eastAsia="Arial" w:hAnsi="Arial" w:cs="Arial"/>
+          <w:sz w:val="24"/>
+        </w:rPr>
+      </w:pPr>
+      <w:r>
+        <w:rPr>
+          <w:rFonts w:ascii="Arial" w:eastAsia="Arial" w:hAnsi="Arial" w:cs="Arial"/>
+          <w:sz w:val="24"/>
+        </w:rPr>
+        <w:t xml:space="preserve">For saving targets in the target list, a directory will be created in the user’s Documents directory called </w:t>
       </w:r>
       <w:proofErr w:type="spellStart"/>
-      <w:proofErr w:type="gramStart"/>
-      <w:r>
-        <w:rPr>
-          <w:rFonts w:ascii="Arial" w:eastAsia="Arial" w:hAnsi="Arial" w:cs="Arial"/>
-          <w:sz w:val="24"/>
-        </w:rPr>
-        <w:t>pop up</w:t>
+      <w:r>
+        <w:rPr>
+          <w:rFonts w:ascii="Arial" w:eastAsia="Arial" w:hAnsi="Arial" w:cs="Arial"/>
+          <w:sz w:val="24"/>
+        </w:rPr>
+        <w:t>NightHawk</w:t>
       </w:r>
       <w:proofErr w:type="spellEnd"/>
-      <w:proofErr w:type="gramEnd"/>
-      <w:r>
-        <w:rPr>
-          <w:rFonts w:ascii="Arial" w:eastAsia="Arial" w:hAnsi="Arial" w:cs="Arial"/>
-          <w:sz w:val="24"/>
-        </w:rPr>
-        <w:t xml:space="preserve"> windows always remain on top of the main window.</w:t>
-      </w:r>
-    </w:p>
-    <w:p>
-      <w:pPr>
-        <w:rPr>
-          <w:rFonts w:ascii="Arial" w:eastAsia="Arial" w:hAnsi="Arial" w:cs="Arial"/>
-          <w:sz w:val="24"/>
-        </w:rPr>
-      </w:pPr>
-      <w:r>
-        <w:rPr>
-          <w:rFonts w:ascii="Arial" w:eastAsia="Arial" w:hAnsi="Arial" w:cs="Arial"/>
-          <w:sz w:val="24"/>
-        </w:rPr>
-        <w:t>Another limitation is that, although the application uses TSX to set the observer’s location, calendars are generated based on the current PC time.  An attempt to generate a calendar for a TSX location that is not in your current time zone will produce unpredictable results.  Lastly, the application does not work for solar system objects.</w:t>
-      </w:r>
-    </w:p>
-    <w:p>
-      <w:pPr>
-        <w:rPr>
-          <w:rFonts w:ascii="Arial" w:eastAsia="Arial" w:hAnsi="Arial" w:cs="Arial"/>
-          <w:sz w:val="24"/>
-        </w:rPr>
-      </w:pPr>
-      <w:r>
-        <w:rPr>
-          <w:rFonts w:ascii="Arial" w:eastAsia="Arial" w:hAnsi="Arial" w:cs="Arial"/>
-          <w:sz w:val="24"/>
-        </w:rPr>
-        <w:t xml:space="preserve">For saving targets in the target list, a directory will be created in the user’s Documents directory called </w:t>
+      <w:r>
+        <w:rPr>
+          <w:rFonts w:ascii="Arial" w:eastAsia="Arial" w:hAnsi="Arial" w:cs="Arial"/>
+          <w:sz w:val="24"/>
+        </w:rPr>
+        <w:t xml:space="preserve">.  When a target is saved, a new XML file will be created in this folder.  When a target is removed from the list, the file will be deleted.  The file contains only the target name and position information.   A user can add additional XML elements so long as the original XML elements are not messed with. </w:t>
+      </w:r>
+    </w:p>
+    <w:p>
+      <w:pPr>
+        <w:rPr>
+          <w:rFonts w:ascii="Arial" w:eastAsia="Arial" w:hAnsi="Arial" w:cs="Arial"/>
+          <w:sz w:val="24"/>
+        </w:rPr>
+      </w:pPr>
+      <w:r>
+        <w:rPr>
+          <w:rFonts w:ascii="Arial" w:eastAsia="Arial" w:hAnsi="Arial" w:cs="Arial"/>
+          <w:sz w:val="24"/>
+        </w:rPr>
+        <w:t>The Prospect pop-up relies on three TSX queries that are copied to the SB Database Queries folder upon launch, if they aren't previously installed.  These queries are named: "</w:t>
       </w:r>
       <w:proofErr w:type="spellStart"/>
       <w:r>
@@ -1265,7 +1668,7 @@
           <w:rFonts w:ascii="Arial" w:eastAsia="Arial" w:hAnsi="Arial" w:cs="Arial"/>
           <w:sz w:val="24"/>
         </w:rPr>
-        <w:t>NightHawk</w:t>
+        <w:t>ImagePlannerGalaxy.dbq</w:t>
       </w:r>
       <w:proofErr w:type="spellEnd"/>
       <w:r>
@@ -1273,22 +1676,7 @@
           <w:rFonts w:ascii="Arial" w:eastAsia="Arial" w:hAnsi="Arial" w:cs="Arial"/>
           <w:sz w:val="24"/>
         </w:rPr>
-        <w:t xml:space="preserve">.  When a target is saved, a new XML file will be created in this folder.  When a target is removed from the list, the file will be deleted.  The file contains only the target name and position information.   A user can add additional XML elements so long as the original XML elements are not messed with. </w:t>
-      </w:r>
-    </w:p>
-    <w:p>
-      <w:pPr>
-        <w:rPr>
-          <w:rFonts w:ascii="Arial" w:eastAsia="Arial" w:hAnsi="Arial" w:cs="Arial"/>
-          <w:sz w:val="24"/>
-        </w:rPr>
-      </w:pPr>
-      <w:r>
-        <w:rPr>
-          <w:rFonts w:ascii="Arial" w:eastAsia="Arial" w:hAnsi="Arial" w:cs="Arial"/>
-          <w:sz w:val="24"/>
-        </w:rPr>
-        <w:t>The Prospect pop-up relies on three TSX queries that are copied to the SB Database Queries folder upon launch, if they aren't previously installed.  These queries are named: "</w:t>
+        <w:t>", "</w:t>
       </w:r>
       <w:proofErr w:type="spellStart"/>
       <w:r>
@@ -1296,7 +1684,7 @@
           <w:rFonts w:ascii="Arial" w:eastAsia="Arial" w:hAnsi="Arial" w:cs="Arial"/>
           <w:sz w:val="24"/>
         </w:rPr>
-        <w:t>ImagePlannerGalaxy.dbq</w:t>
+        <w:t>ImagePlannerCluster.dbq</w:t>
       </w:r>
       <w:proofErr w:type="spellEnd"/>
       <w:r>
@@ -1304,7 +1692,7 @@
           <w:rFonts w:ascii="Arial" w:eastAsia="Arial" w:hAnsi="Arial" w:cs="Arial"/>
           <w:sz w:val="24"/>
         </w:rPr>
-        <w:t>", "</w:t>
+        <w:t>", and "</w:t>
       </w:r>
       <w:proofErr w:type="spellStart"/>
       <w:r>
@@ -1312,7 +1700,7 @@
           <w:rFonts w:ascii="Arial" w:eastAsia="Arial" w:hAnsi="Arial" w:cs="Arial"/>
           <w:sz w:val="24"/>
         </w:rPr>
-        <w:t>ImagePlannerCluster.dbq</w:t>
+        <w:t>ImagePlannerNebula.dbq</w:t>
       </w:r>
       <w:proofErr w:type="spellEnd"/>
       <w:r>
@@ -1320,22 +1708,6 @@
           <w:rFonts w:ascii="Arial" w:eastAsia="Arial" w:hAnsi="Arial" w:cs="Arial"/>
           <w:sz w:val="24"/>
         </w:rPr>
-        <w:t>", and "</w:t>
-      </w:r>
-      <w:proofErr w:type="spellStart"/>
-      <w:r>
-        <w:rPr>
-          <w:rFonts w:ascii="Arial" w:eastAsia="Arial" w:hAnsi="Arial" w:cs="Arial"/>
-          <w:sz w:val="24"/>
-        </w:rPr>
-        <w:t>ImagePlannerNebula.dbq</w:t>
-      </w:r>
-      <w:proofErr w:type="spellEnd"/>
-      <w:r>
-        <w:rPr>
-          <w:rFonts w:ascii="Arial" w:eastAsia="Arial" w:hAnsi="Arial" w:cs="Arial"/>
-          <w:sz w:val="24"/>
-        </w:rPr>
         <w:t>".  Once installed, any of these object list queries can be modified and saved</w:t>
       </w:r>
       <w:r>
@@ -1442,15 +1814,7 @@
           <w:rFonts w:ascii="Arial" w:eastAsia="Arial" w:hAnsi="Arial" w:cs="Arial"/>
           <w:sz w:val="24"/>
         </w:rPr>
-        <w:t xml:space="preserve">reduce the Target Update Rate under Advanced Preferences to 1 </w:t>
-      </w:r>
-      <w:r>
-        <w:rPr>
-          <w:rFonts w:ascii="Arial" w:eastAsia="Arial" w:hAnsi="Arial" w:cs="Arial"/>
-          <w:sz w:val="24"/>
-        </w:rPr>
-        <w:lastRenderedPageBreak/>
-        <w:t>or 2 (per sec).</w:t>
+        <w:t>reduce the Target Update Rate under Advanced Preferences to 1 or 2 (per sec).</w:t>
       </w:r>
       <w:r>
         <w:rPr>
@@ -1564,23 +1928,7 @@
           <w:rFonts w:ascii="Arial" w:eastAsia="Arial" w:hAnsi="Arial" w:cs="Arial"/>
           <w:sz w:val="24"/>
         </w:rPr>
-        <w:t xml:space="preserve"> only once, in administrator mode </w:t>
-      </w:r>
-      <w:proofErr w:type="gramStart"/>
-      <w:r>
-        <w:rPr>
-          <w:rFonts w:ascii="Arial" w:eastAsia="Arial" w:hAnsi="Arial" w:cs="Arial"/>
-          <w:sz w:val="24"/>
-        </w:rPr>
-        <w:t>in order to</w:t>
-      </w:r>
-      <w:proofErr w:type="gramEnd"/>
-      <w:r>
-        <w:rPr>
-          <w:rFonts w:ascii="Arial" w:eastAsia="Arial" w:hAnsi="Arial" w:cs="Arial"/>
-          <w:sz w:val="24"/>
-        </w:rPr>
-        <w:t xml:space="preserve"> register its libraries.  </w:t>
+        <w:t xml:space="preserve"> only once, in administrator mode in order to register its libraries.  </w:t>
       </w:r>
       <w:proofErr w:type="spellStart"/>
       <w:r>
@@ -1627,6 +1975,7 @@
           <w:rFonts w:ascii="Arial" w:eastAsia="Arial" w:hAnsi="Arial" w:cs="Arial"/>
           <w:sz w:val="24"/>
         </w:rPr>
+        <w:lastRenderedPageBreak/>
         <w:t>Download the ImagePlanner_Exe.zip</w:t>
       </w:r>
       <w:r>
@@ -1772,15 +2121,7 @@
           <w:rFonts w:ascii="Arial" w:eastAsia="Arial" w:hAnsi="Arial" w:cs="Arial"/>
           <w:sz w:val="24"/>
         </w:rPr>
-        <w:t xml:space="preserve">This application was written for the public domain and as such is unsupported. The developer wishes you his best and hopes everything works </w:t>
-      </w:r>
-      <w:proofErr w:type="gramStart"/>
-      <w:r>
-        <w:rPr>
-          <w:rFonts w:ascii="Arial" w:eastAsia="Arial" w:hAnsi="Arial" w:cs="Arial"/>
-          <w:sz w:val="24"/>
-        </w:rPr>
-        <w:t>out</w:t>
+        <w:t>This application was written for the public domain and as such is unsupported. The developer wishes you his best and hopes everything works out</w:t>
       </w:r>
       <w:r>
         <w:rPr>
@@ -1794,15 +2135,7 @@
           <w:rFonts w:ascii="Arial" w:eastAsia="Arial" w:hAnsi="Arial" w:cs="Arial"/>
           <w:sz w:val="24"/>
         </w:rPr>
-        <w:t xml:space="preserve"> but</w:t>
-      </w:r>
-      <w:proofErr w:type="gramEnd"/>
-      <w:r>
-        <w:rPr>
-          <w:rFonts w:ascii="Arial" w:eastAsia="Arial" w:hAnsi="Arial" w:cs="Arial"/>
-          <w:sz w:val="24"/>
-        </w:rPr>
-        <w:t xml:space="preserve"> recommends learning C# (it's really not horrible and the tools are free from Microsoft) if you find a problem or want to add features.  The source is supplied as a Visual Studio project.</w:t>
+        <w:t xml:space="preserve"> but recommends learning C# (it's really not horrible and the tools are free from Microsoft) if you find a problem or want to add features.  The source is supplied as a Visual Studio project.</w:t>
       </w:r>
     </w:p>
     <w:p>
@@ -1904,7 +2237,7 @@
         </w:rPr>
         <w:t xml:space="preserve">The target image is generated through an API provided by </w:t>
       </w:r>
-      <w:hyperlink r:id="rId12">
+      <w:hyperlink r:id="rId13">
         <w:r>
           <w:rPr>
             <w:rFonts w:ascii="Arial" w:eastAsia="Arial" w:hAnsi="Arial" w:cs="Arial"/>
@@ -1927,23 +2260,7 @@
           <w:rFonts w:ascii="Arial" w:eastAsia="Arial" w:hAnsi="Arial" w:cs="Arial"/>
           <w:sz w:val="24"/>
         </w:rPr>
-        <w:t xml:space="preserve">  Great </w:t>
-      </w:r>
-      <w:proofErr w:type="gramStart"/>
-      <w:r>
-        <w:rPr>
-          <w:rFonts w:ascii="Arial" w:eastAsia="Arial" w:hAnsi="Arial" w:cs="Arial"/>
-          <w:sz w:val="24"/>
-        </w:rPr>
-        <w:t>site;</w:t>
-      </w:r>
-      <w:proofErr w:type="gramEnd"/>
-      <w:r>
-        <w:rPr>
-          <w:rFonts w:ascii="Arial" w:eastAsia="Arial" w:hAnsi="Arial" w:cs="Arial"/>
-          <w:sz w:val="24"/>
-        </w:rPr>
-        <w:t xml:space="preserve"> much appreciated.</w:t>
+        <w:t xml:space="preserve">  Great site; much appreciated.</w:t>
       </w:r>
     </w:p>
     <w:p>
@@ -2095,7 +2412,6 @@
           <w:sz w:val="24"/>
           <w:szCs w:val="24"/>
         </w:rPr>
-        <w:lastRenderedPageBreak/>
         <w:t>//          2. Fixed an error where Preview would screw up because there was an empty My Equipment.txt file.</w:t>
       </w:r>
     </w:p>
@@ -2138,25 +2454,7 @@
           <w:sz w:val="24"/>
           <w:szCs w:val="24"/>
         </w:rPr>
-        <w:t xml:space="preserve">//V3.1.2: </w:t>
-      </w:r>
-      <w:proofErr w:type="gramStart"/>
-      <w:r>
-        <w:rPr>
-          <w:rFonts w:ascii="Arial" w:hAnsi="Arial" w:cs="Arial"/>
-          <w:sz w:val="24"/>
-          <w:szCs w:val="24"/>
-        </w:rPr>
-        <w:t xml:space="preserve">  !</w:t>
-      </w:r>
-      <w:proofErr w:type="gramEnd"/>
-      <w:r>
-        <w:rPr>
-          <w:rFonts w:ascii="Arial" w:hAnsi="Arial" w:cs="Arial"/>
-          <w:sz w:val="24"/>
-          <w:szCs w:val="24"/>
-        </w:rPr>
-        <w:t>. Added the Tracking popup.</w:t>
+        <w:t>//V3.1.2:   !. Added the Tracking popup.</w:t>
       </w:r>
     </w:p>
     <w:p>

</xml_diff>

<commit_message>
Made exoplanet pop up stick around after selecting target. Added Export button to save current list of targets to a text file.
</commit_message>
<xml_diff>
--- a/ImagePlanner/ImagePlannerDescription.docx
+++ b/ImagePlanner/ImagePlannerDescription.docx
@@ -105,68 +105,19 @@
           <w:rFonts w:ascii="Arial" w:eastAsia="Arial" w:hAnsi="Arial" w:cs="Arial"/>
           <w:sz w:val="24"/>
         </w:rPr>
-        <w:t xml:space="preserve">Image Planner is a Windows application that generates calendars to forecast daily object imaging availability for a given astronomical object and year.  The application utilizes TSX for basic object and location information.  Image Planner 3.0 is a follow-on to Image Forecast 2.0.  The latter version added two new windows: A target altitude window that displays the altitude of the target over the selected night and information about the moon position, and a is a target image window that shows the DSS2 image (uploaded from </w:t>
-      </w:r>
-      <w:hyperlink r:id="rId4">
-        <w:r>
-          <w:rPr>
-            <w:rFonts w:ascii="Arial" w:eastAsia="Arial" w:hAnsi="Arial" w:cs="Arial"/>
-            <w:color w:val="0563C1"/>
-            <w:sz w:val="24"/>
-            <w:u w:val="single"/>
-          </w:rPr>
-          <w:t>www.sky-map.org</w:t>
-        </w:r>
-      </w:hyperlink>
-      <w:r>
-        <w:rPr>
-          <w:rFonts w:ascii="Arial" w:eastAsia="Arial" w:hAnsi="Arial" w:cs="Arial"/>
-          <w:sz w:val="24"/>
-        </w:rPr>
-        <w:t xml:space="preserve">) of the target inside a box which represents the user’s currently active imager FOV in </w:t>
-      </w:r>
-      <w:proofErr w:type="spellStart"/>
-      <w:r>
-        <w:rPr>
-          <w:rFonts w:ascii="Arial" w:eastAsia="Arial" w:hAnsi="Arial" w:cs="Arial"/>
-          <w:sz w:val="24"/>
-        </w:rPr>
-        <w:t>TheSkyX</w:t>
-      </w:r>
-      <w:proofErr w:type="spellEnd"/>
-      <w:r>
-        <w:rPr>
-          <w:rFonts w:ascii="Arial" w:eastAsia="Arial" w:hAnsi="Arial" w:cs="Arial"/>
-          <w:sz w:val="24"/>
-        </w:rPr>
-        <w:t>.  This third version adds yet another pop-up window for selecting potential targets on whichever date has been selected.</w:t>
-      </w:r>
-    </w:p>
-    <w:p>
-      <w:pPr>
-        <w:spacing w:line="240" w:lineRule="auto"/>
-        <w:rPr>
-          <w:rFonts w:ascii="Arial" w:eastAsia="Arial" w:hAnsi="Arial" w:cs="Arial"/>
-          <w:sz w:val="24"/>
-        </w:rPr>
-      </w:pPr>
-      <w:r>
-        <w:rPr>
-          <w:noProof/>
-        </w:rPr>
         <w:drawing>
-          <wp:anchor distT="0" distB="0" distL="114300" distR="114300" simplePos="0" relativeHeight="251658240" behindDoc="0" locked="0" layoutInCell="1" allowOverlap="1" wp14:anchorId="3EBAE9BE" wp14:editId="4FC967B5">
+          <wp:anchor distT="0" distB="0" distL="114300" distR="114300" simplePos="0" relativeHeight="251667456" behindDoc="0" locked="0" layoutInCell="1" allowOverlap="1" wp14:anchorId="2EDE6C45" wp14:editId="53036633">
             <wp:simplePos x="0" y="0"/>
             <wp:positionH relativeFrom="column">
               <wp:posOffset>0</wp:posOffset>
             </wp:positionH>
             <wp:positionV relativeFrom="paragraph">
-              <wp:posOffset>635</wp:posOffset>
+              <wp:posOffset>1894840</wp:posOffset>
             </wp:positionV>
-            <wp:extent cx="5943600" cy="3535045"/>
+            <wp:extent cx="5943600" cy="3269615"/>
             <wp:effectExtent l="0" t="0" r="0" b="0"/>
-            <wp:wrapTopAndBottom/>
-            <wp:docPr id="1" name="Picture 1"/>
+            <wp:wrapSquare wrapText="bothSides"/>
+            <wp:docPr id="1" name="Picture 1" descr="Graphical user interface&#10;&#10;Description automatically generated"/>
             <wp:cNvGraphicFramePr>
               <a:graphicFrameLocks xmlns:a="http://schemas.openxmlformats.org/drawingml/2006/main" noChangeAspect="1"/>
             </wp:cNvGraphicFramePr>
@@ -174,11 +125,11 @@
               <a:graphicData uri="http://schemas.openxmlformats.org/drawingml/2006/picture">
                 <pic:pic xmlns:pic="http://schemas.openxmlformats.org/drawingml/2006/picture">
                   <pic:nvPicPr>
-                    <pic:cNvPr id="1" name=""/>
+                    <pic:cNvPr id="1" name="Picture 1" descr="Graphical user interface&#10;&#10;Description automatically generated"/>
                     <pic:cNvPicPr/>
                   </pic:nvPicPr>
                   <pic:blipFill>
-                    <a:blip r:embed="rId5">
+                    <a:blip r:embed="rId4" cstate="print">
                       <a:extLst>
                         <a:ext uri="{28A0092B-C50C-407E-A947-70E740481C1C}">
                           <a14:useLocalDpi xmlns:a14="http://schemas.microsoft.com/office/drawing/2010/main" val="0"/>
@@ -192,7 +143,7 @@
                   <pic:spPr>
                     <a:xfrm>
                       <a:off x="0" y="0"/>
-                      <a:ext cx="5943600" cy="3535045"/>
+                      <a:ext cx="5943600" cy="3269615"/>
                     </a:xfrm>
                     <a:prstGeom prst="rect">
                       <a:avLst/>
@@ -204,6 +155,47 @@
           </wp:anchor>
         </w:drawing>
       </w:r>
+      <w:r>
+        <w:rPr>
+          <w:rFonts w:ascii="Arial" w:eastAsia="Arial" w:hAnsi="Arial" w:cs="Arial"/>
+          <w:sz w:val="24"/>
+        </w:rPr>
+        <w:t xml:space="preserve">Image Planner is a Windows application that generates calendars to forecast daily object imaging availability for a given astronomical object and year.  The application utilizes TSX for basic object and location information.  Image Planner 3.0 is a follow-on to Image Forecast 2.0.  The latter version added two new windows: A target altitude window that displays the altitude of the target over the selected night and information about the moon position, and a is a target image window that shows the DSS2 image (uploaded from </w:t>
+      </w:r>
+      <w:hyperlink r:id="rId5">
+        <w:r>
+          <w:rPr>
+            <w:rFonts w:ascii="Arial" w:eastAsia="Arial" w:hAnsi="Arial" w:cs="Arial"/>
+            <w:color w:val="0563C1"/>
+            <w:sz w:val="24"/>
+            <w:u w:val="single"/>
+          </w:rPr>
+          <w:t>www.sky-map.org</w:t>
+        </w:r>
+      </w:hyperlink>
+      <w:r>
+        <w:rPr>
+          <w:rFonts w:ascii="Arial" w:eastAsia="Arial" w:hAnsi="Arial" w:cs="Arial"/>
+          <w:sz w:val="24"/>
+        </w:rPr>
+        <w:t xml:space="preserve">) of the target inside a box which represents the user’s currently active imager FOV in </w:t>
+      </w:r>
+      <w:proofErr w:type="spellStart"/>
+      <w:r>
+        <w:rPr>
+          <w:rFonts w:ascii="Arial" w:eastAsia="Arial" w:hAnsi="Arial" w:cs="Arial"/>
+          <w:sz w:val="24"/>
+        </w:rPr>
+        <w:t>TheSkyX</w:t>
+      </w:r>
+      <w:proofErr w:type="spellEnd"/>
+      <w:r>
+        <w:rPr>
+          <w:rFonts w:ascii="Arial" w:eastAsia="Arial" w:hAnsi="Arial" w:cs="Arial"/>
+          <w:sz w:val="24"/>
+        </w:rPr>
+        <w:t>.  This third version adds yet another pop-up window for selecting potential targets on whichever date has been selected.</w:t>
+      </w:r>
     </w:p>
     <w:p>
       <w:pPr>
@@ -213,12 +205,37 @@
           <w:sz w:val="24"/>
         </w:rPr>
       </w:pPr>
-      <w:r>
-        <w:rPr>
-          <w:rFonts w:ascii="Arial" w:eastAsia="Arial" w:hAnsi="Arial" w:cs="Arial"/>
-          <w:sz w:val="24"/>
-        </w:rPr>
-        <w:t>In each daily entry, an imaging start time and duration is displayed along with an indicator for the moon phase during that period.  The imaging start time and duration is the time the object is above the minimum altitude and bracketed by astronomical twilight.  The moon phase is indicated by a “O:” surrounded by 0 to 4 parentheses.  A “O” indicates a new moon; a “((((O))))” indicates a full moon.</w:t>
+    </w:p>
+    <w:p>
+      <w:pPr>
+        <w:spacing w:line="240" w:lineRule="auto"/>
+        <w:rPr>
+          <w:rFonts w:ascii="Arial" w:eastAsia="Arial" w:hAnsi="Arial" w:cs="Arial"/>
+          <w:sz w:val="24"/>
+        </w:rPr>
+      </w:pPr>
+      <w:r>
+        <w:rPr>
+          <w:rFonts w:ascii="Arial" w:eastAsia="Arial" w:hAnsi="Arial" w:cs="Arial"/>
+          <w:sz w:val="24"/>
+        </w:rPr>
+        <w:t>In each daily entry, an imaging start time and duration is displayed along with an indicator for the moon phase during that period.  The imaging start time and duration is the time the object is above the minimum altitude and bracketed by astronomical twilight.  The moon phase is indicated by a “O:” surrounded by 0 to 4 parentheses.  A “O” indicates a new moon; a “((((</w:t>
+      </w:r>
+      <w:proofErr w:type="gramStart"/>
+      <w:r>
+        <w:rPr>
+          <w:rFonts w:ascii="Arial" w:eastAsia="Arial" w:hAnsi="Arial" w:cs="Arial"/>
+          <w:sz w:val="24"/>
+        </w:rPr>
+        <w:t>O))</w:t>
+      </w:r>
+      <w:proofErr w:type="gramEnd"/>
+      <w:r>
+        <w:rPr>
+          <w:rFonts w:ascii="Arial" w:eastAsia="Arial" w:hAnsi="Arial" w:cs="Arial"/>
+          <w:sz w:val="24"/>
+        </w:rPr>
+        <w:t>))” indicates a full moon.</w:t>
       </w:r>
     </w:p>
     <w:p>
@@ -248,8 +265,31 @@
           <w:rFonts w:ascii="Arial" w:eastAsia="Arial" w:hAnsi="Arial" w:cs="Arial"/>
           <w:sz w:val="24"/>
         </w:rPr>
+        <w:t>An asterisk prefaces imaging time entries that are split – meaning that two imaging periods are available that night (</w:t>
+      </w:r>
+      <w:proofErr w:type="gramStart"/>
+      <w:r>
+        <w:rPr>
+          <w:rFonts w:ascii="Arial" w:eastAsia="Arial" w:hAnsi="Arial" w:cs="Arial"/>
+          <w:sz w:val="24"/>
+        </w:rPr>
+        <w:t>i.e.</w:t>
+      </w:r>
+      <w:proofErr w:type="gramEnd"/>
+      <w:r>
+        <w:rPr>
+          <w:rFonts w:ascii="Arial" w:eastAsia="Arial" w:hAnsi="Arial" w:cs="Arial"/>
+          <w:sz w:val="24"/>
+        </w:rPr>
+        <w:t xml:space="preserve"> the object dips below the minimum altitude during </w:t>
+      </w:r>
+      <w:r>
+        <w:rPr>
+          <w:rFonts w:ascii="Arial" w:eastAsia="Arial" w:hAnsi="Arial" w:cs="Arial"/>
+          <w:sz w:val="24"/>
+        </w:rPr>
         <w:lastRenderedPageBreak/>
-        <w:t>An asterisk prefaces imaging time entries that are split – meaning that two imaging periods are available that night (i.e. the object dips below the minimum altitude during the night.).  The application automatically chooses the longest of those two periods for display.  Hovering the cursor over any entry will display additional details for imaging the object on that date.  Selecting (clicking) on the date initiates the altitude and preview information for that target.</w:t>
+        <w:t>the night.).  The application automatically chooses the longest of those two periods for display.  Hovering the cursor over any entry will display additional details for imaging the object on that date.  Selecting (clicking) on the date initiates the altitude and preview information for that target.</w:t>
       </w:r>
     </w:p>
     <w:p>
@@ -429,7 +469,23 @@
           <w:rFonts w:ascii="Arial" w:eastAsia="Arial" w:hAnsi="Arial" w:cs="Arial"/>
           <w:sz w:val="24"/>
         </w:rPr>
-        <w:t>up window that graphs the altitude of the target (red) and of the moon (yellow) for the period of time that the target is visible from the user’s location.  Additional imaging information is presented at the bottom of this window.</w:t>
+        <w:t xml:space="preserve">up window that graphs the altitude of the target (red) and of the moon (yellow) for the </w:t>
+      </w:r>
+      <w:proofErr w:type="gramStart"/>
+      <w:r>
+        <w:rPr>
+          <w:rFonts w:ascii="Arial" w:eastAsia="Arial" w:hAnsi="Arial" w:cs="Arial"/>
+          <w:sz w:val="24"/>
+        </w:rPr>
+        <w:t>period of time</w:t>
+      </w:r>
+      <w:proofErr w:type="gramEnd"/>
+      <w:r>
+        <w:rPr>
+          <w:rFonts w:ascii="Arial" w:eastAsia="Arial" w:hAnsi="Arial" w:cs="Arial"/>
+          <w:sz w:val="24"/>
+        </w:rPr>
+        <w:t xml:space="preserve"> that the target is visible from the user’s location.  Additional imaging information is presented at the bottom of this window.</w:t>
       </w:r>
     </w:p>
     <w:p>
@@ -748,7 +804,23 @@
           <w:rFonts w:ascii="Arial" w:eastAsia="Arial" w:hAnsi="Arial" w:cs="Arial"/>
           <w:sz w:val="24"/>
         </w:rPr>
-        <w:t xml:space="preserve">: The Preview command generates a pop up window that shows a full color image of the target as downloaded from </w:t>
+        <w:t xml:space="preserve">: The Preview command generates a </w:t>
+      </w:r>
+      <w:proofErr w:type="gramStart"/>
+      <w:r>
+        <w:rPr>
+          <w:rFonts w:ascii="Arial" w:eastAsia="Arial" w:hAnsi="Arial" w:cs="Arial"/>
+          <w:sz w:val="24"/>
+        </w:rPr>
+        <w:t>pop up</w:t>
+      </w:r>
+      <w:proofErr w:type="gramEnd"/>
+      <w:r>
+        <w:rPr>
+          <w:rFonts w:ascii="Arial" w:eastAsia="Arial" w:hAnsi="Arial" w:cs="Arial"/>
+          <w:sz w:val="24"/>
+        </w:rPr>
+        <w:t xml:space="preserve"> window that shows a full color image of the target as downloaded from </w:t>
       </w:r>
       <w:hyperlink r:id="rId9">
         <w:r>
@@ -766,15 +838,7 @@
           <w:rFonts w:ascii="Arial" w:eastAsia="Arial" w:hAnsi="Arial" w:cs="Arial"/>
           <w:sz w:val="24"/>
         </w:rPr>
-        <w:t xml:space="preserve">.  This image is from the Sloan Digital Sky Survey 2 (SDD2) database.  Superimposed on the image will be an FOV indicator representing the user’s currently active TSX FOVI as </w:t>
-      </w:r>
-      <w:r>
-        <w:rPr>
-          <w:rFonts w:ascii="Arial" w:eastAsia="Arial" w:hAnsi="Arial" w:cs="Arial"/>
-          <w:sz w:val="24"/>
-        </w:rPr>
-        <w:lastRenderedPageBreak/>
-        <w:t>specified in their TSX FieldOfView.txt file.  The FOVI is moderately accurate, but don’t take it to the bank.</w:t>
+        <w:t>.  This image is from the Sloan Digital Sky Survey 2 (SDD2) database.  Superimposed on the image will be an FOV indicator representing the user’s currently active TSX FOVI as specified in their TSX FieldOfView.txt file.  The FOVI is moderately accurate, but don’t take it to the bank.</w:t>
       </w:r>
     </w:p>
     <w:p>
@@ -875,7 +939,23 @@
           <w:rFonts w:ascii="Arial" w:eastAsia="Arial" w:hAnsi="Arial" w:cs="Arial"/>
           <w:sz w:val="24"/>
         </w:rPr>
-        <w:t xml:space="preserve"> The Details command generates a small pop up window that contains the target details as generated by TSX.  This is the same information as presented when hovering over a particular date, but it doesn’t disappear in 7 seconds.</w:t>
+        <w:t xml:space="preserve"> The Details command generates a small </w:t>
+      </w:r>
+      <w:proofErr w:type="gramStart"/>
+      <w:r>
+        <w:rPr>
+          <w:rFonts w:ascii="Arial" w:eastAsia="Arial" w:hAnsi="Arial" w:cs="Arial"/>
+          <w:sz w:val="24"/>
+        </w:rPr>
+        <w:t>pop up</w:t>
+      </w:r>
+      <w:proofErr w:type="gramEnd"/>
+      <w:r>
+        <w:rPr>
+          <w:rFonts w:ascii="Arial" w:eastAsia="Arial" w:hAnsi="Arial" w:cs="Arial"/>
+          <w:sz w:val="24"/>
+        </w:rPr>
+        <w:t xml:space="preserve"> window that contains the target details as generated by TSX.  This is the same information as presented when hovering over a particular date, but it doesn’t disappear in 7 seconds.</w:t>
       </w:r>
     </w:p>
     <w:p>
@@ -979,7 +1059,39 @@
           <w:rFonts w:ascii="Arial" w:eastAsia="Arial" w:hAnsi="Arial" w:cs="Arial"/>
           <w:sz w:val="24"/>
         </w:rPr>
-        <w:t xml:space="preserve">  Prospect generates pop-up window in the lower middle of the application window for reviewing objects that are visible between dusk and dawn on the month and day selected.  Upon launch, the user selects the type of target to search for (galaxies, clusters, nebula).  TSX then creates an Observing List for that class of target and the object list is downloaded.  The user then selects (double click) on the type of object to be displayed from a list of object types found by TSX.  These objects are displayed in a table to the right.  The table displays the object name, object size, duration (visible above minimum altitude) and maximum altitude (while visible).  The object table can be sorted alphabetically or numerically by double clicking on any of the headers.   The minimum and maximum values for size, duration and minimum altitude are also computed and displayed for culling the object list.  Changing any minimum will reduce the list to only those objects with values above that minimum.  </w:t>
+        <w:t xml:space="preserve">  Prospect generates </w:t>
+      </w:r>
+      <w:proofErr w:type="gramStart"/>
+      <w:r>
+        <w:rPr>
+          <w:rFonts w:ascii="Arial" w:eastAsia="Arial" w:hAnsi="Arial" w:cs="Arial"/>
+          <w:sz w:val="24"/>
+        </w:rPr>
+        <w:t>pop</w:t>
+      </w:r>
+      <w:proofErr w:type="gramEnd"/>
+      <w:r>
+        <w:rPr>
+          <w:rFonts w:ascii="Arial" w:eastAsia="Arial" w:hAnsi="Arial" w:cs="Arial"/>
+          <w:sz w:val="24"/>
+        </w:rPr>
+        <w:t xml:space="preserve">-up window in the lower middle of the application window for reviewing objects that are visible between dusk and dawn on the month and day selected.  Upon launch, the user selects the type of target to search for (galaxies, clusters, nebula).  TSX then creates an Observing List for that class of target and the object list is downloaded.  The user then selects (double click) on the type of object to be displayed from a list of object types found by TSX.  These objects are displayed </w:t>
+      </w:r>
+      <w:proofErr w:type="gramStart"/>
+      <w:r>
+        <w:rPr>
+          <w:rFonts w:ascii="Arial" w:eastAsia="Arial" w:hAnsi="Arial" w:cs="Arial"/>
+          <w:sz w:val="24"/>
+        </w:rPr>
+        <w:t>in</w:t>
+      </w:r>
+      <w:proofErr w:type="gramEnd"/>
+      <w:r>
+        <w:rPr>
+          <w:rFonts w:ascii="Arial" w:eastAsia="Arial" w:hAnsi="Arial" w:cs="Arial"/>
+          <w:sz w:val="24"/>
+        </w:rPr>
+        <w:t xml:space="preserve"> a table to the right.  The table displays the object name, object size, duration (visible above minimum altitude) and maximum altitude (while visible).  The object table can be sorted alphabetically or numerically by double clicking on any of the headers.   The minimum and maximum values for size, duration and minimum altitude are also computed and displayed for culling the object list.  Changing any minimum will reduce the list to only those objects with values above that minimum.  </w:t>
       </w:r>
     </w:p>
     <w:p>
@@ -999,6 +1111,8 @@
     </w:p>
     <w:p>
       <w:pPr>
+        <w:keepNext/>
+        <w:keepLines/>
         <w:rPr>
           <w:rFonts w:ascii="Arial" w:eastAsia="Arial" w:hAnsi="Arial" w:cs="Arial"/>
           <w:sz w:val="24"/>
@@ -1012,18 +1126,18 @@
         </w:rPr>
         <w:lastRenderedPageBreak/>
         <w:drawing>
-          <wp:anchor distT="0" distB="0" distL="114300" distR="114300" simplePos="0" relativeHeight="251666432" behindDoc="0" locked="0" layoutInCell="1" allowOverlap="1" wp14:anchorId="62A14563" wp14:editId="3BE8CF63">
+          <wp:anchor distT="0" distB="0" distL="114300" distR="114300" simplePos="0" relativeHeight="251668480" behindDoc="0" locked="0" layoutInCell="1" allowOverlap="1" wp14:anchorId="20D4B5FB" wp14:editId="0226522E">
             <wp:simplePos x="0" y="0"/>
             <wp:positionH relativeFrom="column">
-              <wp:posOffset>1876425</wp:posOffset>
+              <wp:posOffset>0</wp:posOffset>
             </wp:positionH>
             <wp:positionV relativeFrom="paragraph">
-              <wp:posOffset>0</wp:posOffset>
+              <wp:posOffset>2657475</wp:posOffset>
             </wp:positionV>
-            <wp:extent cx="4067175" cy="1702912"/>
+            <wp:extent cx="5943600" cy="2562225"/>
             <wp:effectExtent l="0" t="0" r="0" b="0"/>
             <wp:wrapSquare wrapText="bothSides"/>
-            <wp:docPr id="3" name="Picture 3" descr="Table&#10;&#10;Description automatically generated"/>
+            <wp:docPr id="2" name="Picture 2" descr="Table&#10;&#10;Description automatically generated with low confidence"/>
             <wp:cNvGraphicFramePr>
               <a:graphicFrameLocks xmlns:a="http://schemas.openxmlformats.org/drawingml/2006/main" noChangeAspect="1"/>
             </wp:cNvGraphicFramePr>
@@ -1031,7 +1145,7 @@
               <a:graphicData uri="http://schemas.openxmlformats.org/drawingml/2006/picture">
                 <pic:pic xmlns:pic="http://schemas.openxmlformats.org/drawingml/2006/picture">
                   <pic:nvPicPr>
-                    <pic:cNvPr id="3" name="Picture 3" descr="Table&#10;&#10;Description automatically generated"/>
+                    <pic:cNvPr id="2" name="Picture 2" descr="Table&#10;&#10;Description automatically generated with low confidence"/>
                     <pic:cNvPicPr/>
                   </pic:nvPicPr>
                   <pic:blipFill>
@@ -1049,7 +1163,7 @@
                   <pic:spPr>
                     <a:xfrm>
                       <a:off x="0" y="0"/>
-                      <a:ext cx="4067175" cy="1702912"/>
+                      <a:ext cx="5943600" cy="2562225"/>
                     </a:xfrm>
                     <a:prstGeom prst="rect">
                       <a:avLst/>
@@ -1339,7 +1453,39 @@
           <w:rFonts w:ascii="Arial" w:eastAsia="Arial" w:hAnsi="Arial" w:cs="Arial"/>
           <w:sz w:val="24"/>
         </w:rPr>
-        <w:t xml:space="preserve">  TSX then creates an Observing List for that class of target and the object list is downloaded.  The user  selects (double click) on the type of object to be displayed from a list of object types found by TSX.  These objects are displayed in a table to the right.  The table displays the object name, </w:t>
+        <w:t xml:space="preserve">  TSX then creates an Observing List for that class of target and the object list is downloaded.  The </w:t>
+      </w:r>
+      <w:proofErr w:type="gramStart"/>
+      <w:r>
+        <w:rPr>
+          <w:rFonts w:ascii="Arial" w:eastAsia="Arial" w:hAnsi="Arial" w:cs="Arial"/>
+          <w:sz w:val="24"/>
+        </w:rPr>
+        <w:t>user  selects</w:t>
+      </w:r>
+      <w:proofErr w:type="gramEnd"/>
+      <w:r>
+        <w:rPr>
+          <w:rFonts w:ascii="Arial" w:eastAsia="Arial" w:hAnsi="Arial" w:cs="Arial"/>
+          <w:sz w:val="24"/>
+        </w:rPr>
+        <w:t xml:space="preserve"> (double click) on the type of object to be displayed from a list of object types found by TSX.  These objects are displayed </w:t>
+      </w:r>
+      <w:proofErr w:type="gramStart"/>
+      <w:r>
+        <w:rPr>
+          <w:rFonts w:ascii="Arial" w:eastAsia="Arial" w:hAnsi="Arial" w:cs="Arial"/>
+          <w:sz w:val="24"/>
+        </w:rPr>
+        <w:t>in</w:t>
+      </w:r>
+      <w:proofErr w:type="gramEnd"/>
+      <w:r>
+        <w:rPr>
+          <w:rFonts w:ascii="Arial" w:eastAsia="Arial" w:hAnsi="Arial" w:cs="Arial"/>
+          <w:sz w:val="24"/>
+        </w:rPr>
+        <w:t xml:space="preserve"> a table to the right.  The table displays the object name, </w:t>
       </w:r>
       <w:r>
         <w:rPr>
@@ -1393,6 +1539,16 @@
     </w:p>
     <w:p>
       <w:pPr>
+        <w:keepLines/>
+        <w:rPr>
+          <w:rFonts w:ascii="Arial" w:eastAsia="Arial" w:hAnsi="Arial" w:cs="Arial"/>
+          <w:sz w:val="24"/>
+        </w:rPr>
+      </w:pPr>
+    </w:p>
+    <w:p>
+      <w:pPr>
+        <w:keepLines/>
         <w:rPr>
           <w:rFonts w:ascii="Arial" w:eastAsia="Arial" w:hAnsi="Arial" w:cs="Arial"/>
           <w:sz w:val="24"/>
@@ -1466,22 +1622,183 @@
           <w:rFonts w:ascii="Arial" w:eastAsia="Arial" w:hAnsi="Arial" w:cs="Arial"/>
           <w:sz w:val="24"/>
         </w:rPr>
-        <w:t xml:space="preserve"> in the user’s Document folder using the current Target name.  These targets can be retrieved using the Current Target List drop down.  To get rid of a target, use the Remove button.</w:t>
-      </w:r>
-    </w:p>
-    <w:p>
-      <w:pPr>
-        <w:rPr>
-          <w:rFonts w:ascii="Arial" w:eastAsia="Arial" w:hAnsi="Arial" w:cs="Arial"/>
-          <w:sz w:val="24"/>
-        </w:rPr>
-      </w:pPr>
-      <w:r>
+        <w:t xml:space="preserve"> in the user’s Document folder using the current Target name.  These targets can be retrieved using the Current Target List drop down.  To get rid of a target, use the </w:t>
+      </w:r>
+      <w:r>
+        <w:rPr>
+          <w:rFonts w:ascii="Arial" w:eastAsia="Arial" w:hAnsi="Arial" w:cs="Arial"/>
+          <w:sz w:val="24"/>
+        </w:rPr>
+        <w:t>Delete</w:t>
+      </w:r>
+      <w:r>
+        <w:rPr>
+          <w:rFonts w:ascii="Arial" w:eastAsia="Arial" w:hAnsi="Arial" w:cs="Arial"/>
+          <w:sz w:val="24"/>
+        </w:rPr>
+        <w:t xml:space="preserve"> button.</w:t>
+      </w:r>
+      <w:r>
+        <w:rPr>
+          <w:rFonts w:ascii="Arial" w:eastAsia="Arial" w:hAnsi="Arial" w:cs="Arial"/>
+          <w:sz w:val="24"/>
+        </w:rPr>
+        <w:t xml:space="preserve">  The data for each target (name, RA, Dec) is stored in a </w:t>
+      </w:r>
+      <w:r>
+        <w:rPr>
+          <w:rFonts w:ascii="Arial" w:eastAsia="Arial" w:hAnsi="Arial" w:cs="Arial"/>
+          <w:sz w:val="24"/>
+        </w:rPr>
+        <w:t xml:space="preserve">separate XML file in a </w:t>
+      </w:r>
+      <w:r>
+        <w:rPr>
+          <w:rFonts w:ascii="Arial" w:eastAsia="Arial" w:hAnsi="Arial" w:cs="Arial"/>
+          <w:sz w:val="24"/>
+        </w:rPr>
+        <w:lastRenderedPageBreak/>
+        <w:t>directory named “</w:t>
+      </w:r>
+      <w:proofErr w:type="spellStart"/>
+      <w:r>
+        <w:rPr>
+          <w:rFonts w:ascii="Arial" w:eastAsia="Arial" w:hAnsi="Arial" w:cs="Arial"/>
+          <w:sz w:val="24"/>
+        </w:rPr>
+        <w:t>Humason</w:t>
+      </w:r>
+      <w:proofErr w:type="spellEnd"/>
+      <w:r>
+        <w:rPr>
+          <w:rFonts w:ascii="Arial" w:eastAsia="Arial" w:hAnsi="Arial" w:cs="Arial"/>
+          <w:sz w:val="24"/>
+        </w:rPr>
+        <w:t>” in the user’s Document folder</w:t>
+      </w:r>
+      <w:r>
+        <w:rPr>
+          <w:rFonts w:ascii="Arial" w:eastAsia="Arial" w:hAnsi="Arial" w:cs="Arial"/>
+          <w:sz w:val="24"/>
+        </w:rPr>
+        <w:t xml:space="preserve"> for use by the </w:t>
+      </w:r>
+      <w:proofErr w:type="spellStart"/>
+      <w:r>
+        <w:rPr>
+          <w:rFonts w:ascii="Arial" w:eastAsia="Arial" w:hAnsi="Arial" w:cs="Arial"/>
+          <w:sz w:val="24"/>
+        </w:rPr>
+        <w:t>TSXTool</w:t>
+      </w:r>
+      <w:proofErr w:type="spellEnd"/>
+      <w:r>
+        <w:rPr>
+          <w:rFonts w:ascii="Arial" w:eastAsia="Arial" w:hAnsi="Arial" w:cs="Arial"/>
+          <w:sz w:val="24"/>
+        </w:rPr>
+        <w:t xml:space="preserve"> sequence automation tool </w:t>
+      </w:r>
+      <w:proofErr w:type="spellStart"/>
+      <w:r>
+        <w:rPr>
+          <w:rFonts w:ascii="Arial" w:eastAsia="Arial" w:hAnsi="Arial" w:cs="Arial"/>
+          <w:sz w:val="24"/>
+        </w:rPr>
+        <w:t>Humason</w:t>
+      </w:r>
+      <w:proofErr w:type="spellEnd"/>
+      <w:r>
+        <w:rPr>
+          <w:rFonts w:ascii="Arial" w:eastAsia="Arial" w:hAnsi="Arial" w:cs="Arial"/>
+          <w:sz w:val="24"/>
+        </w:rPr>
+        <w:t>.</w:t>
+      </w:r>
+      <w:r>
+        <w:rPr>
+          <w:rFonts w:ascii="Arial" w:eastAsia="Arial" w:hAnsi="Arial" w:cs="Arial"/>
+          <w:sz w:val="24"/>
+        </w:rPr>
+        <w:t xml:space="preserve">  See GitHub:  </w:t>
+      </w:r>
+      <w:proofErr w:type="spellStart"/>
+      <w:r>
+        <w:rPr>
+          <w:rFonts w:ascii="Arial" w:eastAsia="Arial" w:hAnsi="Arial" w:cs="Arial"/>
+          <w:sz w:val="24"/>
+        </w:rPr>
+        <w:t>rrskybox</w:t>
+      </w:r>
+      <w:proofErr w:type="spellEnd"/>
+      <w:r>
+        <w:rPr>
+          <w:rFonts w:ascii="Arial" w:eastAsia="Arial" w:hAnsi="Arial" w:cs="Arial"/>
+          <w:sz w:val="24"/>
+        </w:rPr>
+        <w:t>/</w:t>
+      </w:r>
+      <w:proofErr w:type="spellStart"/>
+      <w:r>
+        <w:rPr>
+          <w:rFonts w:ascii="Arial" w:eastAsia="Arial" w:hAnsi="Arial" w:cs="Arial"/>
+          <w:sz w:val="24"/>
+        </w:rPr>
+        <w:t>Humason</w:t>
+      </w:r>
+      <w:proofErr w:type="spellEnd"/>
+      <w:r>
+        <w:rPr>
+          <w:rFonts w:ascii="Arial" w:eastAsia="Arial" w:hAnsi="Arial" w:cs="Arial"/>
+          <w:sz w:val="24"/>
+        </w:rPr>
+        <w:t>.</w:t>
+      </w:r>
+    </w:p>
+    <w:p>
+      <w:pPr>
         <w:rPr>
           <w:rFonts w:ascii="Arial" w:eastAsia="Arial" w:hAnsi="Arial" w:cs="Arial"/>
           <w:sz w:val="24"/>
           <w:u w:val="single"/>
         </w:rPr>
+      </w:pPr>
+      <w:r>
+        <w:rPr>
+          <w:rFonts w:ascii="Arial" w:eastAsia="Arial" w:hAnsi="Arial" w:cs="Arial"/>
+          <w:sz w:val="24"/>
+          <w:u w:val="single"/>
+        </w:rPr>
+        <w:t>Export:</w:t>
+      </w:r>
+      <w:r>
+        <w:rPr>
+          <w:rFonts w:ascii="Arial" w:eastAsia="Arial" w:hAnsi="Arial" w:cs="Arial"/>
+          <w:sz w:val="24"/>
+        </w:rPr>
+        <w:t xml:space="preserve">  The current list of targets is </w:t>
+      </w:r>
+      <w:r>
+        <w:rPr>
+          <w:rFonts w:ascii="Arial" w:eastAsia="Arial" w:hAnsi="Arial" w:cs="Arial"/>
+          <w:sz w:val="24"/>
+        </w:rPr>
+        <w:t>posted to a text file of the user’s choosing at a single line per target.  No other data is listed.</w:t>
+      </w:r>
+    </w:p>
+    <w:p>
+      <w:pPr>
+        <w:rPr>
+          <w:rFonts w:ascii="Arial" w:eastAsia="Arial" w:hAnsi="Arial" w:cs="Arial"/>
+          <w:sz w:val="24"/>
+        </w:rPr>
+      </w:pPr>
+      <w:r>
+        <w:rPr>
+          <w:rFonts w:ascii="Arial" w:eastAsia="Arial" w:hAnsi="Arial" w:cs="Arial"/>
+          <w:sz w:val="24"/>
+          <w:u w:val="single"/>
+        </w:rPr>
         <w:t>Print:</w:t>
       </w:r>
       <w:r>
@@ -1544,7 +1861,344 @@
           <w:rFonts w:ascii="Arial" w:eastAsia="Arial" w:hAnsi="Arial" w:cs="Arial"/>
           <w:sz w:val="24"/>
         </w:rPr>
-        <w:t xml:space="preserve">In the interests of program speed, times are approximate, but generally accurate within five to ten minutes or so.   Accordingly, this application is intended solely as a planning </w:t>
+        <w:t xml:space="preserve">In the interests of program speed, times are approximate, but generally accurate within five to ten minutes or so.   Accordingly, this application is intended solely as a planning tool for selecting optimal imaging days for a given object.  Once a day has been selected for imaging an object, then highly accurate, and more user-friendly, imaging tools like CCD Navigator are more appropriately applied.  Note that these tools have the added benefit of </w:t>
+      </w:r>
+      <w:proofErr w:type="gramStart"/>
+      <w:r>
+        <w:rPr>
+          <w:rFonts w:ascii="Arial" w:eastAsia="Arial" w:hAnsi="Arial" w:cs="Arial"/>
+          <w:sz w:val="24"/>
+        </w:rPr>
+        <w:t>actually having</w:t>
+      </w:r>
+      <w:proofErr w:type="gramEnd"/>
+      <w:r>
+        <w:rPr>
+          <w:rFonts w:ascii="Arial" w:eastAsia="Arial" w:hAnsi="Arial" w:cs="Arial"/>
+          <w:sz w:val="24"/>
+        </w:rPr>
+        <w:t xml:space="preserve"> some timely and knowledgeable customer support.</w:t>
+      </w:r>
+    </w:p>
+    <w:p>
+      <w:pPr>
+        <w:rPr>
+          <w:rFonts w:ascii="Arial" w:eastAsia="Arial" w:hAnsi="Arial" w:cs="Arial"/>
+          <w:sz w:val="24"/>
+        </w:rPr>
+      </w:pPr>
+      <w:r>
+        <w:rPr>
+          <w:rFonts w:ascii="Arial" w:eastAsia="Arial" w:hAnsi="Arial" w:cs="Arial"/>
+          <w:sz w:val="24"/>
+        </w:rPr>
+        <w:t xml:space="preserve">The </w:t>
+      </w:r>
+      <w:proofErr w:type="spellStart"/>
+      <w:proofErr w:type="gramStart"/>
+      <w:r>
+        <w:rPr>
+          <w:rFonts w:ascii="Arial" w:eastAsia="Arial" w:hAnsi="Arial" w:cs="Arial"/>
+          <w:sz w:val="24"/>
+        </w:rPr>
+        <w:t>pop up</w:t>
+      </w:r>
+      <w:proofErr w:type="spellEnd"/>
+      <w:proofErr w:type="gramEnd"/>
+      <w:r>
+        <w:rPr>
+          <w:rFonts w:ascii="Arial" w:eastAsia="Arial" w:hAnsi="Arial" w:cs="Arial"/>
+          <w:sz w:val="24"/>
+        </w:rPr>
+        <w:t xml:space="preserve"> windows are </w:t>
+      </w:r>
+      <w:proofErr w:type="gramStart"/>
+      <w:r>
+        <w:rPr>
+          <w:rFonts w:ascii="Arial" w:eastAsia="Arial" w:hAnsi="Arial" w:cs="Arial"/>
+          <w:sz w:val="24"/>
+        </w:rPr>
+        <w:t>initial</w:t>
+      </w:r>
+      <w:proofErr w:type="gramEnd"/>
+      <w:r>
+        <w:rPr>
+          <w:rFonts w:ascii="Arial" w:eastAsia="Arial" w:hAnsi="Arial" w:cs="Arial"/>
+          <w:sz w:val="24"/>
+        </w:rPr>
+        <w:t xml:space="preserve"> located at the corners of the main window, but can be moved where ever on the screen.  After closing a pop up, it will </w:t>
+      </w:r>
+      <w:proofErr w:type="gramStart"/>
+      <w:r>
+        <w:rPr>
+          <w:rFonts w:ascii="Arial" w:eastAsia="Arial" w:hAnsi="Arial" w:cs="Arial"/>
+          <w:sz w:val="24"/>
+        </w:rPr>
+        <w:t>return</w:t>
+      </w:r>
+      <w:proofErr w:type="gramEnd"/>
+      <w:r>
+        <w:rPr>
+          <w:rFonts w:ascii="Arial" w:eastAsia="Arial" w:hAnsi="Arial" w:cs="Arial"/>
+          <w:sz w:val="24"/>
+        </w:rPr>
+        <w:t xml:space="preserve"> its last location when reopened.  The </w:t>
+      </w:r>
+      <w:proofErr w:type="spellStart"/>
+      <w:proofErr w:type="gramStart"/>
+      <w:r>
+        <w:rPr>
+          <w:rFonts w:ascii="Arial" w:eastAsia="Arial" w:hAnsi="Arial" w:cs="Arial"/>
+          <w:sz w:val="24"/>
+        </w:rPr>
+        <w:t>pop up</w:t>
+      </w:r>
+      <w:proofErr w:type="spellEnd"/>
+      <w:proofErr w:type="gramEnd"/>
+      <w:r>
+        <w:rPr>
+          <w:rFonts w:ascii="Arial" w:eastAsia="Arial" w:hAnsi="Arial" w:cs="Arial"/>
+          <w:sz w:val="24"/>
+        </w:rPr>
+        <w:t xml:space="preserve"> windows always remain on top of the main window.</w:t>
+      </w:r>
+    </w:p>
+    <w:p>
+      <w:pPr>
+        <w:rPr>
+          <w:rFonts w:ascii="Arial" w:eastAsia="Arial" w:hAnsi="Arial" w:cs="Arial"/>
+          <w:sz w:val="24"/>
+        </w:rPr>
+      </w:pPr>
+      <w:r>
+        <w:rPr>
+          <w:rFonts w:ascii="Arial" w:eastAsia="Arial" w:hAnsi="Arial" w:cs="Arial"/>
+          <w:sz w:val="24"/>
+        </w:rPr>
+        <w:t>Another limitation is that, although the application uses TSX to set the observer’s location, calendars are generated based on the current PC time.  An attempt to generate a calendar for a TSX location that is not in your current time zone will produce unpredictable results.  Lastly, the application does not work for solar system objects.</w:t>
+      </w:r>
+    </w:p>
+    <w:p>
+      <w:pPr>
+        <w:rPr>
+          <w:rFonts w:ascii="Arial" w:eastAsia="Arial" w:hAnsi="Arial" w:cs="Arial"/>
+          <w:sz w:val="24"/>
+        </w:rPr>
+      </w:pPr>
+      <w:r>
+        <w:rPr>
+          <w:rFonts w:ascii="Arial" w:eastAsia="Arial" w:hAnsi="Arial" w:cs="Arial"/>
+          <w:sz w:val="24"/>
+        </w:rPr>
+        <w:t xml:space="preserve">For saving targets in the target list, a directory will be created in the user’s Documents directory called </w:t>
+      </w:r>
+      <w:proofErr w:type="spellStart"/>
+      <w:r>
+        <w:rPr>
+          <w:rFonts w:ascii="Arial" w:eastAsia="Arial" w:hAnsi="Arial" w:cs="Arial"/>
+          <w:sz w:val="24"/>
+        </w:rPr>
+        <w:t>NightHawk</w:t>
+      </w:r>
+      <w:proofErr w:type="spellEnd"/>
+      <w:r>
+        <w:rPr>
+          <w:rFonts w:ascii="Arial" w:eastAsia="Arial" w:hAnsi="Arial" w:cs="Arial"/>
+          <w:sz w:val="24"/>
+        </w:rPr>
+        <w:t xml:space="preserve">.  When a target is saved, a new XML file will be created in this folder.  When a target is removed from the list, the file will be deleted.  The file contains only the target name and position information.   A user can add additional XML elements so long as the original XML elements are not messed with. </w:t>
+      </w:r>
+    </w:p>
+    <w:p>
+      <w:pPr>
+        <w:rPr>
+          <w:rFonts w:ascii="Arial" w:eastAsia="Arial" w:hAnsi="Arial" w:cs="Arial"/>
+          <w:sz w:val="24"/>
+        </w:rPr>
+      </w:pPr>
+      <w:r>
+        <w:rPr>
+          <w:rFonts w:ascii="Arial" w:eastAsia="Arial" w:hAnsi="Arial" w:cs="Arial"/>
+          <w:sz w:val="24"/>
+        </w:rPr>
+        <w:t xml:space="preserve">The Prospect pop-up relies on three TSX queries that are copied to the SB Database Queries folder upon </w:t>
+      </w:r>
+      <w:proofErr w:type="gramStart"/>
+      <w:r>
+        <w:rPr>
+          <w:rFonts w:ascii="Arial" w:eastAsia="Arial" w:hAnsi="Arial" w:cs="Arial"/>
+          <w:sz w:val="24"/>
+        </w:rPr>
+        <w:t>launch, if</w:t>
+      </w:r>
+      <w:proofErr w:type="gramEnd"/>
+      <w:r>
+        <w:rPr>
+          <w:rFonts w:ascii="Arial" w:eastAsia="Arial" w:hAnsi="Arial" w:cs="Arial"/>
+          <w:sz w:val="24"/>
+        </w:rPr>
+        <w:t xml:space="preserve"> they aren't previously installed.  These queries are named: "</w:t>
+      </w:r>
+      <w:proofErr w:type="spellStart"/>
+      <w:r>
+        <w:rPr>
+          <w:rFonts w:ascii="Arial" w:eastAsia="Arial" w:hAnsi="Arial" w:cs="Arial"/>
+          <w:sz w:val="24"/>
+        </w:rPr>
+        <w:t>ImagePlannerGalaxy.dbq</w:t>
+      </w:r>
+      <w:proofErr w:type="spellEnd"/>
+      <w:r>
+        <w:rPr>
+          <w:rFonts w:ascii="Arial" w:eastAsia="Arial" w:hAnsi="Arial" w:cs="Arial"/>
+          <w:sz w:val="24"/>
+        </w:rPr>
+        <w:t>", "</w:t>
+      </w:r>
+      <w:proofErr w:type="spellStart"/>
+      <w:r>
+        <w:rPr>
+          <w:rFonts w:ascii="Arial" w:eastAsia="Arial" w:hAnsi="Arial" w:cs="Arial"/>
+          <w:sz w:val="24"/>
+        </w:rPr>
+        <w:t>ImagePlannerCluster.dbq</w:t>
+      </w:r>
+      <w:proofErr w:type="spellEnd"/>
+      <w:r>
+        <w:rPr>
+          <w:rFonts w:ascii="Arial" w:eastAsia="Arial" w:hAnsi="Arial" w:cs="Arial"/>
+          <w:sz w:val="24"/>
+        </w:rPr>
+        <w:t>", and "</w:t>
+      </w:r>
+      <w:proofErr w:type="spellStart"/>
+      <w:r>
+        <w:rPr>
+          <w:rFonts w:ascii="Arial" w:eastAsia="Arial" w:hAnsi="Arial" w:cs="Arial"/>
+          <w:sz w:val="24"/>
+        </w:rPr>
+        <w:t>ImagePlannerNebula.dbq</w:t>
+      </w:r>
+      <w:proofErr w:type="spellEnd"/>
+      <w:r>
+        <w:rPr>
+          <w:rFonts w:ascii="Arial" w:eastAsia="Arial" w:hAnsi="Arial" w:cs="Arial"/>
+          <w:sz w:val="24"/>
+        </w:rPr>
+        <w:t>".  Once installed, any of these object list queries can be modified and saved</w:t>
+      </w:r>
+      <w:r>
+        <w:rPr>
+          <w:rFonts w:ascii="Arial" w:eastAsia="Arial" w:hAnsi="Arial" w:cs="Arial"/>
+          <w:sz w:val="24"/>
+        </w:rPr>
+        <w:t xml:space="preserve"> using </w:t>
+      </w:r>
+      <w:r>
+        <w:rPr>
+          <w:rFonts w:ascii="Arial" w:eastAsia="Arial" w:hAnsi="Arial" w:cs="Arial"/>
+          <w:sz w:val="24"/>
+        </w:rPr>
+        <w:t>Observing List -&gt; Manage Observing Lists in TSX</w:t>
+      </w:r>
+      <w:r>
+        <w:rPr>
+          <w:rFonts w:ascii="Arial" w:eastAsia="Arial" w:hAnsi="Arial" w:cs="Arial"/>
+          <w:sz w:val="24"/>
+        </w:rPr>
+        <w:t xml:space="preserve">.  Once you start </w:t>
+      </w:r>
+      <w:r>
+        <w:rPr>
+          <w:rFonts w:ascii="Arial" w:eastAsia="Arial" w:hAnsi="Arial" w:cs="Arial"/>
+          <w:sz w:val="24"/>
+        </w:rPr>
+        <w:t>modifying</w:t>
+      </w:r>
+      <w:r>
+        <w:rPr>
+          <w:rFonts w:ascii="Arial" w:eastAsia="Arial" w:hAnsi="Arial" w:cs="Arial"/>
+          <w:sz w:val="24"/>
+        </w:rPr>
+        <w:t xml:space="preserve"> them, however, you're on your own.  If the queries are deleted, Image Planner will reinstall </w:t>
+      </w:r>
+      <w:r>
+        <w:rPr>
+          <w:rFonts w:ascii="Arial" w:eastAsia="Arial" w:hAnsi="Arial" w:cs="Arial"/>
+          <w:sz w:val="24"/>
+        </w:rPr>
+        <w:t xml:space="preserve">the </w:t>
+      </w:r>
+      <w:r>
+        <w:rPr>
+          <w:rFonts w:ascii="Arial" w:eastAsia="Arial" w:hAnsi="Arial" w:cs="Arial"/>
+          <w:sz w:val="24"/>
+        </w:rPr>
+        <w:t xml:space="preserve">default version </w:t>
+      </w:r>
+      <w:r>
+        <w:rPr>
+          <w:rFonts w:ascii="Arial" w:eastAsia="Arial" w:hAnsi="Arial" w:cs="Arial"/>
+          <w:sz w:val="24"/>
+        </w:rPr>
+        <w:t>during its next run.</w:t>
+      </w:r>
+    </w:p>
+    <w:p>
+      <w:pPr>
+        <w:rPr>
+          <w:rFonts w:ascii="Arial" w:eastAsia="Arial" w:hAnsi="Arial" w:cs="Arial"/>
+          <w:sz w:val="24"/>
+        </w:rPr>
+      </w:pPr>
+      <w:r>
+        <w:rPr>
+          <w:rFonts w:ascii="Arial" w:eastAsia="Arial" w:hAnsi="Arial" w:cs="Arial"/>
+          <w:sz w:val="24"/>
+        </w:rPr>
+        <w:t xml:space="preserve">Generating a Prospect query is CPU-intensive.  The process can take 15 or 20 seconds to compile and process a long list. </w:t>
+      </w:r>
+      <w:r>
+        <w:rPr>
+          <w:rFonts w:ascii="Arial" w:eastAsia="Arial" w:hAnsi="Arial" w:cs="Arial"/>
+          <w:sz w:val="24"/>
+        </w:rPr>
+        <w:t xml:space="preserve"> The </w:t>
+      </w:r>
+      <w:r>
+        <w:rPr>
+          <w:rFonts w:ascii="Arial" w:eastAsia="Arial" w:hAnsi="Arial" w:cs="Arial"/>
+          <w:sz w:val="24"/>
+        </w:rPr>
+        <w:t xml:space="preserve">easiest way to </w:t>
+      </w:r>
+      <w:r>
+        <w:rPr>
+          <w:rFonts w:ascii="Arial" w:eastAsia="Arial" w:hAnsi="Arial" w:cs="Arial"/>
+          <w:sz w:val="24"/>
+        </w:rPr>
+        <w:t xml:space="preserve">radically </w:t>
+      </w:r>
+      <w:r>
+        <w:rPr>
+          <w:rFonts w:ascii="Arial" w:eastAsia="Arial" w:hAnsi="Arial" w:cs="Arial"/>
+          <w:sz w:val="24"/>
+        </w:rPr>
+        <w:t xml:space="preserve">decrease overall processing time is to </w:t>
+      </w:r>
+      <w:r>
+        <w:rPr>
+          <w:rFonts w:ascii="Arial" w:eastAsia="Arial" w:hAnsi="Arial" w:cs="Arial"/>
+          <w:sz w:val="24"/>
+        </w:rPr>
+        <w:t>reduce the Target Update Rate under Advanced Preferences to 1 or 2 (per sec).</w:t>
+      </w:r>
+      <w:r>
+        <w:rPr>
+          <w:rFonts w:ascii="Arial" w:eastAsia="Arial" w:hAnsi="Arial" w:cs="Arial"/>
+          <w:sz w:val="24"/>
+        </w:rPr>
+        <w:t xml:space="preserve"> The time can also be shortened by limiting the number of objects that a </w:t>
       </w:r>
       <w:r>
         <w:rPr>
@@ -1552,22 +2206,7 @@
           <w:sz w:val="24"/>
         </w:rPr>
         <w:lastRenderedPageBreak/>
-        <w:t>tool for selecting optimal imaging days for a given object.  Once a day has been selected for imaging an object, then highly accurate, and more user-friendly, imaging tools like CCD Navigator are more appropriately applied.  Note that these tools have the added benefit of actually having some timely and knowledgeable customer support.</w:t>
-      </w:r>
-    </w:p>
-    <w:p>
-      <w:pPr>
-        <w:rPr>
-          <w:rFonts w:ascii="Arial" w:eastAsia="Arial" w:hAnsi="Arial" w:cs="Arial"/>
-          <w:sz w:val="24"/>
-        </w:rPr>
-      </w:pPr>
-      <w:r>
-        <w:rPr>
-          <w:rFonts w:ascii="Arial" w:eastAsia="Arial" w:hAnsi="Arial" w:cs="Arial"/>
-          <w:sz w:val="24"/>
-        </w:rPr>
-        <w:t xml:space="preserve">The </w:t>
+        <w:t xml:space="preserve">TSX query can produce (Edit -&gt; Preferences -&gt; Advanced Preferences -&gt; Maximum number of objects in observing list).  Another way is to limit a query to a greater minimum altitude (default is 10 degrees).  To change the minimum altitude, open the query in TSX, edit the Filter value for Minimum Altitude, and save the query back to the </w:t>
       </w:r>
       <w:proofErr w:type="spellStart"/>
       <w:r>
@@ -1575,7 +2214,7 @@
           <w:rFonts w:ascii="Arial" w:eastAsia="Arial" w:hAnsi="Arial" w:cs="Arial"/>
           <w:sz w:val="24"/>
         </w:rPr>
-        <w:t>pop up</w:t>
+        <w:t>orginal</w:t>
       </w:r>
       <w:proofErr w:type="spellEnd"/>
       <w:r>
@@ -1583,261 +2222,23 @@
           <w:rFonts w:ascii="Arial" w:eastAsia="Arial" w:hAnsi="Arial" w:cs="Arial"/>
           <w:sz w:val="24"/>
         </w:rPr>
-        <w:t xml:space="preserve"> windows are initial located at the corners of the main window, but can be moved where ever on the screen.  After closing a pop up, it will return its last location when reopened.  The </w:t>
-      </w:r>
-      <w:proofErr w:type="spellStart"/>
-      <w:r>
-        <w:rPr>
-          <w:rFonts w:ascii="Arial" w:eastAsia="Arial" w:hAnsi="Arial" w:cs="Arial"/>
-          <w:sz w:val="24"/>
-        </w:rPr>
-        <w:t>pop up</w:t>
-      </w:r>
-      <w:proofErr w:type="spellEnd"/>
-      <w:r>
-        <w:rPr>
-          <w:rFonts w:ascii="Arial" w:eastAsia="Arial" w:hAnsi="Arial" w:cs="Arial"/>
-          <w:sz w:val="24"/>
-        </w:rPr>
-        <w:t xml:space="preserve"> windows always remain on top of the main window.</w:t>
-      </w:r>
-    </w:p>
-    <w:p>
-      <w:pPr>
-        <w:rPr>
-          <w:rFonts w:ascii="Arial" w:eastAsia="Arial" w:hAnsi="Arial" w:cs="Arial"/>
-          <w:sz w:val="24"/>
-        </w:rPr>
-      </w:pPr>
-      <w:r>
-        <w:rPr>
-          <w:rFonts w:ascii="Arial" w:eastAsia="Arial" w:hAnsi="Arial" w:cs="Arial"/>
-          <w:sz w:val="24"/>
-        </w:rPr>
-        <w:t>Another limitation is that, although the application uses TSX to set the observer’s location, calendars are generated based on the current PC time.  An attempt to generate a calendar for a TSX location that is not in your current time zone will produce unpredictable results.  Lastly, the application does not work for solar system objects.</w:t>
-      </w:r>
-    </w:p>
-    <w:p>
-      <w:pPr>
-        <w:rPr>
-          <w:rFonts w:ascii="Arial" w:eastAsia="Arial" w:hAnsi="Arial" w:cs="Arial"/>
-          <w:sz w:val="24"/>
-        </w:rPr>
-      </w:pPr>
-      <w:r>
-        <w:rPr>
-          <w:rFonts w:ascii="Arial" w:eastAsia="Arial" w:hAnsi="Arial" w:cs="Arial"/>
-          <w:sz w:val="24"/>
-        </w:rPr>
-        <w:t xml:space="preserve">For saving targets in the target list, a directory will be created in the user’s Documents directory called </w:t>
-      </w:r>
-      <w:proofErr w:type="spellStart"/>
-      <w:r>
-        <w:rPr>
-          <w:rFonts w:ascii="Arial" w:eastAsia="Arial" w:hAnsi="Arial" w:cs="Arial"/>
-          <w:sz w:val="24"/>
-        </w:rPr>
-        <w:t>NightHawk</w:t>
-      </w:r>
-      <w:proofErr w:type="spellEnd"/>
-      <w:r>
-        <w:rPr>
-          <w:rFonts w:ascii="Arial" w:eastAsia="Arial" w:hAnsi="Arial" w:cs="Arial"/>
-          <w:sz w:val="24"/>
-        </w:rPr>
-        <w:t xml:space="preserve">.  When a target is saved, a new XML file will be created in this folder.  When a target is removed from the list, the file will be deleted.  The file contains only the target name and position information.   A user can add additional XML elements so long as the original XML elements are not messed with. </w:t>
-      </w:r>
-    </w:p>
-    <w:p>
-      <w:pPr>
-        <w:rPr>
-          <w:rFonts w:ascii="Arial" w:eastAsia="Arial" w:hAnsi="Arial" w:cs="Arial"/>
-          <w:sz w:val="24"/>
-        </w:rPr>
-      </w:pPr>
-      <w:r>
-        <w:rPr>
-          <w:rFonts w:ascii="Arial" w:eastAsia="Arial" w:hAnsi="Arial" w:cs="Arial"/>
-          <w:sz w:val="24"/>
-        </w:rPr>
-        <w:t>The Prospect pop-up relies on three TSX queries that are copied to the SB Database Queries folder upon launch, if they aren't previously installed.  These queries are named: "</w:t>
-      </w:r>
-      <w:proofErr w:type="spellStart"/>
-      <w:r>
-        <w:rPr>
-          <w:rFonts w:ascii="Arial" w:eastAsia="Arial" w:hAnsi="Arial" w:cs="Arial"/>
-          <w:sz w:val="24"/>
-        </w:rPr>
-        <w:t>ImagePlannerGalaxy.dbq</w:t>
-      </w:r>
-      <w:proofErr w:type="spellEnd"/>
-      <w:r>
-        <w:rPr>
-          <w:rFonts w:ascii="Arial" w:eastAsia="Arial" w:hAnsi="Arial" w:cs="Arial"/>
-          <w:sz w:val="24"/>
-        </w:rPr>
-        <w:t>", "</w:t>
-      </w:r>
-      <w:proofErr w:type="spellStart"/>
-      <w:r>
-        <w:rPr>
-          <w:rFonts w:ascii="Arial" w:eastAsia="Arial" w:hAnsi="Arial" w:cs="Arial"/>
-          <w:sz w:val="24"/>
-        </w:rPr>
-        <w:t>ImagePlannerCluster.dbq</w:t>
-      </w:r>
-      <w:proofErr w:type="spellEnd"/>
-      <w:r>
-        <w:rPr>
-          <w:rFonts w:ascii="Arial" w:eastAsia="Arial" w:hAnsi="Arial" w:cs="Arial"/>
-          <w:sz w:val="24"/>
-        </w:rPr>
-        <w:t>", and "</w:t>
-      </w:r>
-      <w:proofErr w:type="spellStart"/>
-      <w:r>
-        <w:rPr>
-          <w:rFonts w:ascii="Arial" w:eastAsia="Arial" w:hAnsi="Arial" w:cs="Arial"/>
-          <w:sz w:val="24"/>
-        </w:rPr>
-        <w:t>ImagePlannerNebula.dbq</w:t>
-      </w:r>
-      <w:proofErr w:type="spellEnd"/>
-      <w:r>
-        <w:rPr>
-          <w:rFonts w:ascii="Arial" w:eastAsia="Arial" w:hAnsi="Arial" w:cs="Arial"/>
-          <w:sz w:val="24"/>
-        </w:rPr>
-        <w:t>".  Once installed, any of these object list queries can be modified and saved</w:t>
-      </w:r>
-      <w:r>
-        <w:rPr>
-          <w:rFonts w:ascii="Arial" w:eastAsia="Arial" w:hAnsi="Arial" w:cs="Arial"/>
-          <w:sz w:val="24"/>
-        </w:rPr>
-        <w:t xml:space="preserve"> using </w:t>
-      </w:r>
-      <w:r>
-        <w:rPr>
-          <w:rFonts w:ascii="Arial" w:eastAsia="Arial" w:hAnsi="Arial" w:cs="Arial"/>
-          <w:sz w:val="24"/>
-        </w:rPr>
-        <w:t>Observing List -&gt; Manage Observing Lists in TSX</w:t>
-      </w:r>
-      <w:r>
-        <w:rPr>
-          <w:rFonts w:ascii="Arial" w:eastAsia="Arial" w:hAnsi="Arial" w:cs="Arial"/>
-          <w:sz w:val="24"/>
-        </w:rPr>
-        <w:t xml:space="preserve">.  Once you start </w:t>
-      </w:r>
-      <w:r>
-        <w:rPr>
-          <w:rFonts w:ascii="Arial" w:eastAsia="Arial" w:hAnsi="Arial" w:cs="Arial"/>
-          <w:sz w:val="24"/>
-        </w:rPr>
-        <w:t>modifying</w:t>
-      </w:r>
-      <w:r>
-        <w:rPr>
-          <w:rFonts w:ascii="Arial" w:eastAsia="Arial" w:hAnsi="Arial" w:cs="Arial"/>
-          <w:sz w:val="24"/>
-        </w:rPr>
-        <w:t xml:space="preserve"> them, however, you're on your own.  If the queries are deleted, Image Planner will reinstall </w:t>
-      </w:r>
-      <w:r>
-        <w:rPr>
-          <w:rFonts w:ascii="Arial" w:eastAsia="Arial" w:hAnsi="Arial" w:cs="Arial"/>
-          <w:sz w:val="24"/>
-        </w:rPr>
-        <w:t xml:space="preserve">the </w:t>
-      </w:r>
-      <w:r>
-        <w:rPr>
-          <w:rFonts w:ascii="Arial" w:eastAsia="Arial" w:hAnsi="Arial" w:cs="Arial"/>
-          <w:sz w:val="24"/>
-        </w:rPr>
-        <w:t xml:space="preserve">default version </w:t>
-      </w:r>
-      <w:r>
-        <w:rPr>
-          <w:rFonts w:ascii="Arial" w:eastAsia="Arial" w:hAnsi="Arial" w:cs="Arial"/>
-          <w:sz w:val="24"/>
-        </w:rPr>
-        <w:t>during its next run.</w:t>
-      </w:r>
-    </w:p>
-    <w:p>
-      <w:pPr>
-        <w:rPr>
-          <w:rFonts w:ascii="Arial" w:eastAsia="Arial" w:hAnsi="Arial" w:cs="Arial"/>
-          <w:sz w:val="24"/>
-        </w:rPr>
-      </w:pPr>
-      <w:r>
-        <w:rPr>
-          <w:rFonts w:ascii="Arial" w:eastAsia="Arial" w:hAnsi="Arial" w:cs="Arial"/>
-          <w:sz w:val="24"/>
-        </w:rPr>
-        <w:t xml:space="preserve">Generating a Prospect query is CPU-intensive.  The process can take 15 or 20 seconds to compile and process a long list. </w:t>
-      </w:r>
-      <w:r>
-        <w:rPr>
-          <w:rFonts w:ascii="Arial" w:eastAsia="Arial" w:hAnsi="Arial" w:cs="Arial"/>
-          <w:sz w:val="24"/>
-        </w:rPr>
-        <w:t xml:space="preserve"> The </w:t>
-      </w:r>
-      <w:r>
-        <w:rPr>
-          <w:rFonts w:ascii="Arial" w:eastAsia="Arial" w:hAnsi="Arial" w:cs="Arial"/>
-          <w:sz w:val="24"/>
-        </w:rPr>
-        <w:t xml:space="preserve">easiest way to </w:t>
-      </w:r>
-      <w:r>
-        <w:rPr>
-          <w:rFonts w:ascii="Arial" w:eastAsia="Arial" w:hAnsi="Arial" w:cs="Arial"/>
-          <w:sz w:val="24"/>
-        </w:rPr>
-        <w:t xml:space="preserve">radically </w:t>
-      </w:r>
-      <w:r>
-        <w:rPr>
-          <w:rFonts w:ascii="Arial" w:eastAsia="Arial" w:hAnsi="Arial" w:cs="Arial"/>
-          <w:sz w:val="24"/>
-        </w:rPr>
-        <w:t xml:space="preserve">decrease overall processing time is to </w:t>
-      </w:r>
-      <w:r>
-        <w:rPr>
-          <w:rFonts w:ascii="Arial" w:eastAsia="Arial" w:hAnsi="Arial" w:cs="Arial"/>
-          <w:sz w:val="24"/>
-        </w:rPr>
-        <w:t>reduce the Target Update Rate under Advanced Preferences to 1 or 2 (per sec).</w:t>
-      </w:r>
-      <w:r>
-        <w:rPr>
-          <w:rFonts w:ascii="Arial" w:eastAsia="Arial" w:hAnsi="Arial" w:cs="Arial"/>
-          <w:sz w:val="24"/>
-        </w:rPr>
-        <w:t xml:space="preserve"> The time can also be shortened by limiting the number of objects that a TSX query can produce (Edit -&gt; Preferences -&gt; Advanced Preferences -&gt; Maximum number of objects in observing list).  Another way is to limit a query to a greater minimum altitude (default is 10 degrees).  To change the minimum altitude, open the query in TSX, edit the Filter value for Minimum Altitude, and save the query back to the </w:t>
-      </w:r>
-      <w:proofErr w:type="spellStart"/>
-      <w:r>
-        <w:rPr>
-          <w:rFonts w:ascii="Arial" w:eastAsia="Arial" w:hAnsi="Arial" w:cs="Arial"/>
-          <w:sz w:val="24"/>
-        </w:rPr>
-        <w:t>orginal</w:t>
-      </w:r>
-      <w:proofErr w:type="spellEnd"/>
-      <w:r>
-        <w:rPr>
-          <w:rFonts w:ascii="Arial" w:eastAsia="Arial" w:hAnsi="Arial" w:cs="Arial"/>
-          <w:sz w:val="24"/>
-        </w:rPr>
-        <w:t xml:space="preserve"> filename.  Of course, improving the responsiveness will reduce the number and variety of objects to consider.  Your choice.</w:t>
+        <w:t xml:space="preserve"> filename.  Of course, improving </w:t>
+      </w:r>
+      <w:proofErr w:type="gramStart"/>
+      <w:r>
+        <w:rPr>
+          <w:rFonts w:ascii="Arial" w:eastAsia="Arial" w:hAnsi="Arial" w:cs="Arial"/>
+          <w:sz w:val="24"/>
+        </w:rPr>
+        <w:t>the responsiveness</w:t>
+      </w:r>
+      <w:proofErr w:type="gramEnd"/>
+      <w:r>
+        <w:rPr>
+          <w:rFonts w:ascii="Arial" w:eastAsia="Arial" w:hAnsi="Arial" w:cs="Arial"/>
+          <w:sz w:val="24"/>
+        </w:rPr>
+        <w:t xml:space="preserve"> will reduce the number and variety of objects to consider.  Your choice.</w:t>
       </w:r>
     </w:p>
     <w:p>
@@ -1928,7 +2329,23 @@
           <w:rFonts w:ascii="Arial" w:eastAsia="Arial" w:hAnsi="Arial" w:cs="Arial"/>
           <w:sz w:val="24"/>
         </w:rPr>
-        <w:t xml:space="preserve"> only once, in administrator mode in order to register its libraries.  </w:t>
+        <w:t xml:space="preserve"> only once, in administrator mode </w:t>
+      </w:r>
+      <w:proofErr w:type="gramStart"/>
+      <w:r>
+        <w:rPr>
+          <w:rFonts w:ascii="Arial" w:eastAsia="Arial" w:hAnsi="Arial" w:cs="Arial"/>
+          <w:sz w:val="24"/>
+        </w:rPr>
+        <w:t>in order to</w:t>
+      </w:r>
+      <w:proofErr w:type="gramEnd"/>
+      <w:r>
+        <w:rPr>
+          <w:rFonts w:ascii="Arial" w:eastAsia="Arial" w:hAnsi="Arial" w:cs="Arial"/>
+          <w:sz w:val="24"/>
+        </w:rPr>
+        <w:t xml:space="preserve"> register its libraries.  </w:t>
       </w:r>
       <w:proofErr w:type="spellStart"/>
       <w:r>
@@ -1975,7 +2392,6 @@
           <w:rFonts w:ascii="Arial" w:eastAsia="Arial" w:hAnsi="Arial" w:cs="Arial"/>
           <w:sz w:val="24"/>
         </w:rPr>
-        <w:lastRenderedPageBreak/>
         <w:t>Download the ImagePlanner_Exe.zip</w:t>
       </w:r>
       <w:r>
@@ -2121,7 +2537,31 @@
           <w:rFonts w:ascii="Arial" w:eastAsia="Arial" w:hAnsi="Arial" w:cs="Arial"/>
           <w:sz w:val="24"/>
         </w:rPr>
-        <w:t>This application was written for the public domain and as such is unsupported. The developer wishes you his best and hopes everything works out</w:t>
+        <w:t xml:space="preserve">This application was written for the public domain and as such is unsupported. The developer wishes you </w:t>
+      </w:r>
+      <w:proofErr w:type="gramStart"/>
+      <w:r>
+        <w:rPr>
+          <w:rFonts w:ascii="Arial" w:eastAsia="Arial" w:hAnsi="Arial" w:cs="Arial"/>
+          <w:sz w:val="24"/>
+        </w:rPr>
+        <w:t>his</w:t>
+      </w:r>
+      <w:proofErr w:type="gramEnd"/>
+      <w:r>
+        <w:rPr>
+          <w:rFonts w:ascii="Arial" w:eastAsia="Arial" w:hAnsi="Arial" w:cs="Arial"/>
+          <w:sz w:val="24"/>
+        </w:rPr>
+        <w:t xml:space="preserve"> best and hopes everything works </w:t>
+      </w:r>
+      <w:proofErr w:type="gramStart"/>
+      <w:r>
+        <w:rPr>
+          <w:rFonts w:ascii="Arial" w:eastAsia="Arial" w:hAnsi="Arial" w:cs="Arial"/>
+          <w:sz w:val="24"/>
+        </w:rPr>
+        <w:t>out</w:t>
       </w:r>
       <w:r>
         <w:rPr>
@@ -2135,7 +2575,15 @@
           <w:rFonts w:ascii="Arial" w:eastAsia="Arial" w:hAnsi="Arial" w:cs="Arial"/>
           <w:sz w:val="24"/>
         </w:rPr>
-        <w:t xml:space="preserve"> but recommends learning C# (it's really not horrible and the tools are free from Microsoft) if you find a problem or want to add features.  The source is supplied as a Visual Studio project.</w:t>
+        <w:t xml:space="preserve"> but</w:t>
+      </w:r>
+      <w:proofErr w:type="gramEnd"/>
+      <w:r>
+        <w:rPr>
+          <w:rFonts w:ascii="Arial" w:eastAsia="Arial" w:hAnsi="Arial" w:cs="Arial"/>
+          <w:sz w:val="24"/>
+        </w:rPr>
+        <w:t xml:space="preserve"> recommends learning C# (it's really not horrible and the tools are free from Microsoft) if you find a problem or want to add features.  The source is supplied as a Visual Studio project.</w:t>
       </w:r>
     </w:p>
     <w:p>
@@ -2210,7 +2658,23 @@
           <w:rFonts w:ascii="Arial" w:eastAsia="Arial" w:hAnsi="Arial" w:cs="Arial"/>
           <w:sz w:val="24"/>
         </w:rPr>
-        <w:t>, Springer, 2000.  Great book; much appreciated.</w:t>
+        <w:t xml:space="preserve">, Springer, 2000.  Great </w:t>
+      </w:r>
+      <w:proofErr w:type="gramStart"/>
+      <w:r>
+        <w:rPr>
+          <w:rFonts w:ascii="Arial" w:eastAsia="Arial" w:hAnsi="Arial" w:cs="Arial"/>
+          <w:sz w:val="24"/>
+        </w:rPr>
+        <w:t>book;</w:t>
+      </w:r>
+      <w:proofErr w:type="gramEnd"/>
+      <w:r>
+        <w:rPr>
+          <w:rFonts w:ascii="Arial" w:eastAsia="Arial" w:hAnsi="Arial" w:cs="Arial"/>
+          <w:sz w:val="24"/>
+        </w:rPr>
+        <w:t xml:space="preserve"> much appreciated.</w:t>
       </w:r>
     </w:p>
     <w:p>
@@ -2253,14 +2717,46 @@
           <w:rFonts w:ascii="Arial" w:eastAsia="Arial" w:hAnsi="Arial" w:cs="Arial"/>
           <w:sz w:val="24"/>
         </w:rPr>
-        <w:t xml:space="preserve"> to its servers.  Use of this API is free to non-commercial users.  Obviously, this application was written as and expects to remain as non-commercial.</w:t>
-      </w:r>
-      <w:r>
-        <w:rPr>
-          <w:rFonts w:ascii="Arial" w:eastAsia="Arial" w:hAnsi="Arial" w:cs="Arial"/>
-          <w:sz w:val="24"/>
-        </w:rPr>
-        <w:t xml:space="preserve">  Great site; much appreciated.</w:t>
+        <w:t xml:space="preserve"> to its servers.  Use of this API is free to non-commercial users.  Obviously, this application was written as and expects to </w:t>
+      </w:r>
+      <w:proofErr w:type="gramStart"/>
+      <w:r>
+        <w:rPr>
+          <w:rFonts w:ascii="Arial" w:eastAsia="Arial" w:hAnsi="Arial" w:cs="Arial"/>
+          <w:sz w:val="24"/>
+        </w:rPr>
+        <w:t>remain as</w:t>
+      </w:r>
+      <w:proofErr w:type="gramEnd"/>
+      <w:r>
+        <w:rPr>
+          <w:rFonts w:ascii="Arial" w:eastAsia="Arial" w:hAnsi="Arial" w:cs="Arial"/>
+          <w:sz w:val="24"/>
+        </w:rPr>
+        <w:t xml:space="preserve"> non-commercial.</w:t>
+      </w:r>
+      <w:r>
+        <w:rPr>
+          <w:rFonts w:ascii="Arial" w:eastAsia="Arial" w:hAnsi="Arial" w:cs="Arial"/>
+          <w:sz w:val="24"/>
+        </w:rPr>
+        <w:t xml:space="preserve">  Great </w:t>
+      </w:r>
+      <w:proofErr w:type="gramStart"/>
+      <w:r>
+        <w:rPr>
+          <w:rFonts w:ascii="Arial" w:eastAsia="Arial" w:hAnsi="Arial" w:cs="Arial"/>
+          <w:sz w:val="24"/>
+        </w:rPr>
+        <w:t>site;</w:t>
+      </w:r>
+      <w:proofErr w:type="gramEnd"/>
+      <w:r>
+        <w:rPr>
+          <w:rFonts w:ascii="Arial" w:eastAsia="Arial" w:hAnsi="Arial" w:cs="Arial"/>
+          <w:sz w:val="24"/>
+        </w:rPr>
+        <w:t xml:space="preserve"> much appreciated.</w:t>
       </w:r>
     </w:p>
     <w:p>
@@ -2412,6 +2908,7 @@
           <w:sz w:val="24"/>
           <w:szCs w:val="24"/>
         </w:rPr>
+        <w:lastRenderedPageBreak/>
         <w:t>//          2. Fixed an error where Preview would screw up because there was an empty My Equipment.txt file.</w:t>
       </w:r>
     </w:p>
@@ -2454,7 +2951,25 @@
           <w:sz w:val="24"/>
           <w:szCs w:val="24"/>
         </w:rPr>
-        <w:t>//V3.1.2:   !. Added the Tracking popup.</w:t>
+        <w:t xml:space="preserve">//V3.1.2: </w:t>
+      </w:r>
+      <w:proofErr w:type="gramStart"/>
+      <w:r>
+        <w:rPr>
+          <w:rFonts w:ascii="Arial" w:hAnsi="Arial" w:cs="Arial"/>
+          <w:sz w:val="24"/>
+          <w:szCs w:val="24"/>
+        </w:rPr>
+        <w:t xml:space="preserve">  !</w:t>
+      </w:r>
+      <w:proofErr w:type="gramEnd"/>
+      <w:r>
+        <w:rPr>
+          <w:rFonts w:ascii="Arial" w:hAnsi="Arial" w:cs="Arial"/>
+          <w:sz w:val="24"/>
+          <w:szCs w:val="24"/>
+        </w:rPr>
+        <w:t>. Added the Tracking popup.</w:t>
       </w:r>
     </w:p>
     <w:p>
@@ -2475,8 +2990,18 @@
           <w:sz w:val="24"/>
           <w:szCs w:val="24"/>
         </w:rPr>
-        <w:t>//          2. Cleaned up some test code here and there</w:t>
-      </w:r>
+        <w:t xml:space="preserve">//          2. Cleaned up some test code here and </w:t>
+      </w:r>
+      <w:proofErr w:type="gramStart"/>
+      <w:r>
+        <w:rPr>
+          <w:rFonts w:ascii="Arial" w:hAnsi="Arial" w:cs="Arial"/>
+          <w:sz w:val="24"/>
+          <w:szCs w:val="24"/>
+        </w:rPr>
+        <w:t>there</w:t>
+      </w:r>
+      <w:proofErr w:type="gramEnd"/>
     </w:p>
     <w:p>
       <w:pPr>
@@ -2553,8 +3078,18 @@
           <w:sz w:val="24"/>
           <w:szCs w:val="24"/>
         </w:rPr>
-        <w:t>" namespaces</w:t>
-      </w:r>
+        <w:t xml:space="preserve">" </w:t>
+      </w:r>
+      <w:proofErr w:type="gramStart"/>
+      <w:r>
+        <w:rPr>
+          <w:rFonts w:ascii="Arial" w:hAnsi="Arial" w:cs="Arial"/>
+          <w:sz w:val="24"/>
+          <w:szCs w:val="24"/>
+        </w:rPr>
+        <w:t>namespaces</w:t>
+      </w:r>
+      <w:proofErr w:type="gramEnd"/>
     </w:p>
     <w:p>
       <w:pPr>
@@ -2613,8 +3148,18 @@
           <w:sz w:val="24"/>
           <w:szCs w:val="24"/>
         </w:rPr>
-        <w:t>//          3. Disabled the calendar column sorting</w:t>
-      </w:r>
+        <w:t xml:space="preserve">//          3. Disabled the calendar column </w:t>
+      </w:r>
+      <w:proofErr w:type="gramStart"/>
+      <w:r>
+        <w:rPr>
+          <w:rFonts w:ascii="Arial" w:hAnsi="Arial" w:cs="Arial"/>
+          <w:sz w:val="24"/>
+          <w:szCs w:val="24"/>
+        </w:rPr>
+        <w:t>sorting</w:t>
+      </w:r>
+      <w:proofErr w:type="gramEnd"/>
     </w:p>
     <w:p>
       <w:pPr>

</xml_diff>

<commit_message>
Added ability to swap in and out sets of targets using Group.  Build 115
</commit_message>
<xml_diff>
--- a/ImagePlanner/ImagePlannerDescription.docx
+++ b/ImagePlanner/ImagePlannerDescription.docx
@@ -145,14 +145,13 @@
       <w:r>
         <w:rPr>
           <w:rFonts w:ascii="Arial" w:eastAsia="Arial" w:hAnsi="Arial" w:cs="Arial"/>
-          <w:noProof/>
           <w:sz w:val="24"/>
         </w:rPr>
         <w:drawing>
-          <wp:inline distT="0" distB="0" distL="0" distR="0" wp14:anchorId="75FE782B" wp14:editId="7DBCFFA4">
-            <wp:extent cx="5943600" cy="2450465"/>
+          <wp:inline distT="0" distB="0" distL="0" distR="0" wp14:anchorId="285DE0D3" wp14:editId="6E3AA0BF">
+            <wp:extent cx="5943600" cy="2736215"/>
             <wp:effectExtent l="0" t="0" r="0" b="0"/>
-            <wp:docPr id="1121480730" name="Picture 1" descr="A screenshot of a computer&#10;&#10;Description automatically generated"/>
+            <wp:docPr id="1033378883" name="Picture 1" descr="A screenshot of a computer&#10;&#10;Description automatically generated"/>
             <wp:cNvGraphicFramePr>
               <a:graphicFrameLocks xmlns:a="http://schemas.openxmlformats.org/drawingml/2006/main" noChangeAspect="1"/>
             </wp:cNvGraphicFramePr>
@@ -160,7 +159,7 @@
               <a:graphicData uri="http://schemas.openxmlformats.org/drawingml/2006/picture">
                 <pic:pic xmlns:pic="http://schemas.openxmlformats.org/drawingml/2006/picture">
                   <pic:nvPicPr>
-                    <pic:cNvPr id="1121480730" name="Picture 1" descr="A screenshot of a computer&#10;&#10;Description automatically generated"/>
+                    <pic:cNvPr id="1033378883" name="Picture 1" descr="A screenshot of a computer&#10;&#10;Description automatically generated"/>
                     <pic:cNvPicPr/>
                   </pic:nvPicPr>
                   <pic:blipFill>
@@ -172,7 +171,7 @@
                   <pic:spPr>
                     <a:xfrm>
                       <a:off x="0" y="0"/>
-                      <a:ext cx="5943600" cy="2450465"/>
+                      <a:ext cx="5943600" cy="2736215"/>
                     </a:xfrm>
                     <a:prstGeom prst="rect">
                       <a:avLst/>
@@ -228,7 +227,15 @@
           <w:rFonts w:ascii="Arial" w:eastAsia="Arial" w:hAnsi="Arial" w:cs="Arial"/>
           <w:sz w:val="24"/>
         </w:rPr>
-        <w:t>An asterisk prefaces imaging time entries that are split – meaning that two imaging periods are available that night (i.e. the object dips below the minimum altitude during the night.).  The application automatically chooses the longest of those two periods for display.  Hovering the cursor over any entry will display additional details for imaging the object on that date.  Selecting (clicking) on the date initiates the altitude and preview information for that target.</w:t>
+        <w:t xml:space="preserve">An asterisk prefaces imaging time entries that are split – meaning that two imaging periods are available that night (i.e. the object dips below the minimum altitude during the night.).  The application automatically chooses the longest of those two periods for display.  Hovering the cursor over any entry will display additional details for imaging the </w:t>
+      </w:r>
+      <w:r>
+        <w:rPr>
+          <w:rFonts w:ascii="Arial" w:eastAsia="Arial" w:hAnsi="Arial" w:cs="Arial"/>
+          <w:sz w:val="24"/>
+        </w:rPr>
+        <w:lastRenderedPageBreak/>
+        <w:t>object on that date.  Selecting (clicking) on the date initiates the altitude and preview information for that target.</w:t>
       </w:r>
     </w:p>
     <w:p>
@@ -245,7 +252,6 @@
           <w:b/>
           <w:sz w:val="24"/>
         </w:rPr>
-        <w:lastRenderedPageBreak/>
         <w:t>Controls</w:t>
       </w:r>
     </w:p>
@@ -1319,6 +1325,150 @@
           <w:sz w:val="24"/>
           <w:u w:val="single"/>
         </w:rPr>
+        <w:t xml:space="preserve">Current Target List -&gt; </w:t>
+      </w:r>
+      <w:r>
+        <w:rPr>
+          <w:rFonts w:ascii="Arial" w:eastAsia="Arial" w:hAnsi="Arial" w:cs="Arial"/>
+          <w:sz w:val="24"/>
+          <w:u w:val="single"/>
+        </w:rPr>
+        <w:t>Group</w:t>
+      </w:r>
+      <w:r>
+        <w:rPr>
+          <w:rFonts w:ascii="Arial" w:eastAsia="Arial" w:hAnsi="Arial" w:cs="Arial"/>
+          <w:sz w:val="24"/>
+        </w:rPr>
+        <w:t xml:space="preserve">: </w:t>
+      </w:r>
+      <w:r>
+        <w:rPr>
+          <w:rFonts w:ascii="Arial" w:eastAsia="Arial" w:hAnsi="Arial" w:cs="Arial"/>
+          <w:sz w:val="24"/>
+        </w:rPr>
+        <w:t xml:space="preserve">The data for each target (name, RA, Dec) is stored in a separate XML </w:t>
+      </w:r>
+      <w:r>
+        <w:rPr>
+          <w:rFonts w:ascii="Arial" w:eastAsia="Arial" w:hAnsi="Arial" w:cs="Arial"/>
+          <w:sz w:val="24"/>
+        </w:rPr>
+        <w:t xml:space="preserve">definition </w:t>
+      </w:r>
+      <w:r>
+        <w:rPr>
+          <w:rFonts w:ascii="Arial" w:eastAsia="Arial" w:hAnsi="Arial" w:cs="Arial"/>
+          <w:sz w:val="24"/>
+        </w:rPr>
+        <w:t>file in a directory named “Humason” in the user’s Document folder</w:t>
+      </w:r>
+      <w:r>
+        <w:rPr>
+          <w:rFonts w:ascii="Arial" w:eastAsia="Arial" w:hAnsi="Arial" w:cs="Arial"/>
+          <w:sz w:val="24"/>
+        </w:rPr>
+        <w:t xml:space="preserve"> (</w:t>
+      </w:r>
+      <w:r>
+        <w:rPr>
+          <w:rFonts w:ascii="Arial" w:eastAsia="Arial" w:hAnsi="Arial" w:cs="Arial"/>
+          <w:sz w:val="24"/>
+        </w:rPr>
+        <w:t>for use by the TSXTool sequence automation tool Humason  See GitHub:  rrskybox/Humason.</w:t>
+      </w:r>
+      <w:r>
+        <w:rPr>
+          <w:rFonts w:ascii="Arial" w:eastAsia="Arial" w:hAnsi="Arial" w:cs="Arial"/>
+          <w:sz w:val="24"/>
+        </w:rPr>
+        <w:t xml:space="preserve">)  The user can store a set of such target definition files in </w:t>
+      </w:r>
+      <w:r>
+        <w:rPr>
+          <w:rFonts w:ascii="Arial" w:eastAsia="Arial" w:hAnsi="Arial" w:cs="Arial"/>
+          <w:sz w:val="24"/>
+        </w:rPr>
+        <w:t xml:space="preserve">another directory, normally as a subfolder in the folder Humason.  </w:t>
+      </w:r>
+      <w:r>
+        <w:rPr>
+          <w:rFonts w:ascii="Arial" w:eastAsia="Arial" w:hAnsi="Arial" w:cs="Arial"/>
+          <w:sz w:val="24"/>
+        </w:rPr>
+        <w:t xml:space="preserve">The Group button allows a user to swap out the current set of </w:t>
+      </w:r>
+      <w:r>
+        <w:rPr>
+          <w:rFonts w:ascii="Arial" w:eastAsia="Arial" w:hAnsi="Arial" w:cs="Arial"/>
+          <w:sz w:val="24"/>
+        </w:rPr>
+        <w:t>target definitions and load a</w:t>
+      </w:r>
+      <w:r>
+        <w:rPr>
+          <w:rFonts w:ascii="Arial" w:eastAsia="Arial" w:hAnsi="Arial" w:cs="Arial"/>
+          <w:sz w:val="24"/>
+        </w:rPr>
+        <w:t xml:space="preserve"> </w:t>
+      </w:r>
+      <w:r>
+        <w:rPr>
+          <w:rFonts w:ascii="Arial" w:eastAsia="Arial" w:hAnsi="Arial" w:cs="Arial"/>
+          <w:sz w:val="24"/>
+        </w:rPr>
+        <w:t xml:space="preserve">new set from its </w:t>
+      </w:r>
+      <w:r>
+        <w:rPr>
+          <w:rFonts w:ascii="Arial" w:eastAsia="Arial" w:hAnsi="Arial" w:cs="Arial"/>
+          <w:sz w:val="24"/>
+        </w:rPr>
+        <w:lastRenderedPageBreak/>
+        <w:t>sub</w:t>
+      </w:r>
+      <w:r>
+        <w:rPr>
+          <w:rFonts w:ascii="Arial" w:eastAsia="Arial" w:hAnsi="Arial" w:cs="Arial"/>
+          <w:sz w:val="24"/>
+        </w:rPr>
+        <w:t xml:space="preserve">folder.  </w:t>
+      </w:r>
+      <w:r>
+        <w:rPr>
+          <w:rFonts w:ascii="Arial" w:eastAsia="Arial" w:hAnsi="Arial" w:cs="Arial"/>
+          <w:sz w:val="24"/>
+        </w:rPr>
+        <w:t xml:space="preserve">If the user has </w:t>
+      </w:r>
+      <w:r>
+        <w:rPr>
+          <w:rFonts w:ascii="Arial" w:eastAsia="Arial" w:hAnsi="Arial" w:cs="Arial"/>
+          <w:sz w:val="24"/>
+        </w:rPr>
+        <w:t>modified</w:t>
+      </w:r>
+      <w:r>
+        <w:rPr>
+          <w:rFonts w:ascii="Arial" w:eastAsia="Arial" w:hAnsi="Arial" w:cs="Arial"/>
+          <w:sz w:val="24"/>
+        </w:rPr>
+        <w:t xml:space="preserve"> the current set, it can be saved back to its original folder as an option.</w:t>
+      </w:r>
+    </w:p>
+    <w:p>
+      <w:pPr>
+        <w:rPr>
+          <w:rFonts w:ascii="Arial" w:eastAsia="Arial" w:hAnsi="Arial" w:cs="Arial"/>
+          <w:sz w:val="24"/>
+        </w:rPr>
+      </w:pPr>
+      <w:r>
+        <w:rPr>
+          <w:rFonts w:ascii="Arial" w:eastAsia="Arial" w:hAnsi="Arial" w:cs="Arial"/>
+          <w:sz w:val="24"/>
+          <w:u w:val="single"/>
+        </w:rPr>
         <w:t>Current Target List</w:t>
       </w:r>
       <w:r>
@@ -1358,7 +1508,21 @@
           <w:rFonts w:ascii="Arial" w:eastAsia="Arial" w:hAnsi="Arial" w:cs="Arial"/>
           <w:sz w:val="24"/>
         </w:rPr>
-        <w:t xml:space="preserve">: If the user wishes to preserve any target for replay, the Add button will cause a small XML file to be created in a directory called NightShift in the user’s Document folder using the current Target name.  These targets can be retrieved using the Current Target List drop down.  To get rid of a target, use the </w:t>
+        <w:t xml:space="preserve">: If the user wishes to preserve any target for replay, the Add button will cause </w:t>
+      </w:r>
+      <w:r>
+        <w:rPr>
+          <w:rFonts w:ascii="Arial" w:eastAsia="Arial" w:hAnsi="Arial" w:cs="Arial"/>
+          <w:sz w:val="24"/>
+        </w:rPr>
+        <w:t xml:space="preserve">an additional target </w:t>
+      </w:r>
+      <w:r>
+        <w:rPr>
+          <w:rFonts w:ascii="Arial" w:eastAsia="Arial" w:hAnsi="Arial" w:cs="Arial"/>
+          <w:sz w:val="24"/>
+        </w:rPr>
+        <w:t xml:space="preserve">XML file to be using the current Target name.  These targets can be retrieved using the Current Target List drop down.  To get rid of a target, use the </w:t>
       </w:r>
       <w:r>
         <w:rPr>
@@ -1372,341 +1536,305 @@
           <w:rFonts w:ascii="Arial" w:eastAsia="Arial" w:hAnsi="Arial" w:cs="Arial"/>
           <w:sz w:val="24"/>
         </w:rPr>
-        <w:t xml:space="preserve"> button.</w:t>
-      </w:r>
-      <w:r>
-        <w:rPr>
-          <w:rFonts w:ascii="Arial" w:eastAsia="Arial" w:hAnsi="Arial" w:cs="Arial"/>
-          <w:sz w:val="24"/>
-        </w:rPr>
-        <w:t xml:space="preserve">  The data for each target (name, RA, Dec) is stored in a </w:t>
-      </w:r>
-      <w:r>
-        <w:rPr>
-          <w:rFonts w:ascii="Arial" w:eastAsia="Arial" w:hAnsi="Arial" w:cs="Arial"/>
-          <w:sz w:val="24"/>
-        </w:rPr>
-        <w:t xml:space="preserve">separate XML file in a </w:t>
-      </w:r>
-      <w:r>
-        <w:rPr>
-          <w:rFonts w:ascii="Arial" w:eastAsia="Arial" w:hAnsi="Arial" w:cs="Arial"/>
-          <w:sz w:val="24"/>
+        <w:t xml:space="preserve"> button</w:t>
+      </w:r>
+      <w:r>
+        <w:rPr>
+          <w:rFonts w:ascii="Arial" w:eastAsia="Arial" w:hAnsi="Arial" w:cs="Arial"/>
+          <w:sz w:val="24"/>
+        </w:rPr>
+        <w:t xml:space="preserve"> (which deletes the target xml definition file)</w:t>
+      </w:r>
+      <w:r>
+        <w:rPr>
+          <w:rFonts w:ascii="Arial" w:eastAsia="Arial" w:hAnsi="Arial" w:cs="Arial"/>
+          <w:sz w:val="24"/>
+        </w:rPr>
+        <w:t>.</w:t>
+      </w:r>
+      <w:r>
+        <w:rPr>
+          <w:rFonts w:ascii="Arial" w:eastAsia="Arial" w:hAnsi="Arial" w:cs="Arial"/>
+          <w:sz w:val="24"/>
+        </w:rPr>
+        <w:t xml:space="preserve">  </w:t>
+      </w:r>
+    </w:p>
+    <w:p>
+      <w:pPr>
+        <w:rPr>
+          <w:rFonts w:ascii="Arial" w:eastAsia="Arial" w:hAnsi="Arial" w:cs="Arial"/>
+          <w:sz w:val="24"/>
+        </w:rPr>
+      </w:pPr>
+      <w:r>
+        <w:rPr>
+          <w:rFonts w:ascii="Arial" w:eastAsia="Arial" w:hAnsi="Arial" w:cs="Arial"/>
+          <w:sz w:val="24"/>
+          <w:u w:val="single"/>
+        </w:rPr>
+        <w:t>Current Target List -&gt; List</w:t>
+      </w:r>
+      <w:r>
+        <w:rPr>
+          <w:rFonts w:ascii="Arial" w:eastAsia="Arial" w:hAnsi="Arial" w:cs="Arial"/>
+          <w:sz w:val="24"/>
+        </w:rPr>
+        <w:t>: List displays the full target set with some limited information for each target.</w:t>
+      </w:r>
+    </w:p>
+    <w:p>
+      <w:pPr>
+        <w:rPr>
+          <w:rFonts w:ascii="Arial" w:eastAsia="Arial" w:hAnsi="Arial" w:cs="Arial"/>
+          <w:sz w:val="24"/>
+          <w:u w:val="single"/>
+        </w:rPr>
+      </w:pPr>
+      <w:r>
+        <w:rPr>
+          <w:rFonts w:ascii="Arial" w:eastAsia="Arial" w:hAnsi="Arial" w:cs="Arial"/>
+          <w:sz w:val="24"/>
+          <w:u w:val="single"/>
+        </w:rPr>
+        <w:t>Export:</w:t>
+      </w:r>
+      <w:r>
+        <w:rPr>
+          <w:rFonts w:ascii="Arial" w:eastAsia="Arial" w:hAnsi="Arial" w:cs="Arial"/>
+          <w:sz w:val="24"/>
+        </w:rPr>
+        <w:t xml:space="preserve">  The current list of targets is </w:t>
+      </w:r>
+      <w:r>
+        <w:rPr>
+          <w:rFonts w:ascii="Arial" w:eastAsia="Arial" w:hAnsi="Arial" w:cs="Arial"/>
+          <w:sz w:val="24"/>
+        </w:rPr>
+        <w:t>posted to a text file of the user’s choosing at a single line per target.  No other data is listed.</w:t>
+      </w:r>
+    </w:p>
+    <w:p>
+      <w:pPr>
+        <w:rPr>
+          <w:rFonts w:ascii="Arial" w:eastAsia="Arial" w:hAnsi="Arial" w:cs="Arial"/>
+          <w:sz w:val="24"/>
+        </w:rPr>
+      </w:pPr>
+      <w:r>
+        <w:rPr>
+          <w:rFonts w:ascii="Arial" w:eastAsia="Arial" w:hAnsi="Arial" w:cs="Arial"/>
+          <w:sz w:val="24"/>
+          <w:u w:val="single"/>
+        </w:rPr>
+        <w:t>Print:</w:t>
+      </w:r>
+      <w:r>
+        <w:rPr>
+          <w:rFonts w:ascii="Arial" w:eastAsia="Arial" w:hAnsi="Arial" w:cs="Arial"/>
+          <w:sz w:val="24"/>
+        </w:rPr>
+        <w:t xml:space="preserve"> The calendar and any pop-up located in front of the calendar area are printed to the user’s default printer.  If just the calendar is wanted, close, or move to the side, all pop-ups.</w:t>
+      </w:r>
+    </w:p>
+    <w:p>
+      <w:pPr>
+        <w:rPr>
+          <w:rFonts w:ascii="Arial" w:eastAsia="Arial" w:hAnsi="Arial" w:cs="Arial"/>
+          <w:sz w:val="24"/>
+        </w:rPr>
+      </w:pPr>
+      <w:r>
+        <w:rPr>
+          <w:rFonts w:ascii="Arial" w:eastAsia="Arial" w:hAnsi="Arial" w:cs="Arial"/>
+          <w:sz w:val="24"/>
+          <w:u w:val="single"/>
+        </w:rPr>
+        <w:t>Close:</w:t>
+      </w:r>
+      <w:r>
+        <w:rPr>
+          <w:rFonts w:ascii="Arial" w:eastAsia="Arial" w:hAnsi="Arial" w:cs="Arial"/>
+          <w:sz w:val="24"/>
+        </w:rPr>
+        <w:t xml:space="preserve"> Just what it sounds like – same as the “X”.</w:t>
+      </w:r>
+    </w:p>
+    <w:p>
+      <w:pPr>
+        <w:rPr>
+          <w:rFonts w:ascii="Arial" w:eastAsia="Arial" w:hAnsi="Arial" w:cs="Arial"/>
+          <w:b/>
+          <w:sz w:val="24"/>
+        </w:rPr>
+      </w:pPr>
+      <w:r>
+        <w:rPr>
+          <w:rFonts w:ascii="Arial" w:eastAsia="Arial" w:hAnsi="Arial" w:cs="Arial"/>
+          <w:b/>
+          <w:sz w:val="24"/>
+        </w:rPr>
+        <w:t>Errata</w:t>
+      </w:r>
+    </w:p>
+    <w:p>
+      <w:pPr>
+        <w:rPr>
+          <w:rFonts w:ascii="Arial" w:eastAsia="Arial" w:hAnsi="Arial" w:cs="Arial"/>
+          <w:bCs/>
+          <w:sz w:val="24"/>
+          <w:u w:val="single"/>
+        </w:rPr>
+      </w:pPr>
+      <w:r>
+        <w:rPr>
+          <w:rFonts w:ascii="Arial" w:eastAsia="Arial" w:hAnsi="Arial" w:cs="Arial"/>
+          <w:bCs/>
+          <w:sz w:val="24"/>
+          <w:u w:val="single"/>
+        </w:rPr>
+        <w:t>Accuracy:</w:t>
+      </w:r>
+    </w:p>
+    <w:p>
+      <w:pPr>
+        <w:rPr>
+          <w:rFonts w:ascii="Arial" w:eastAsia="Arial" w:hAnsi="Arial" w:cs="Arial"/>
+          <w:sz w:val="24"/>
+        </w:rPr>
+      </w:pPr>
+      <w:r>
+        <w:rPr>
+          <w:rFonts w:ascii="Arial" w:eastAsia="Arial" w:hAnsi="Arial" w:cs="Arial"/>
+          <w:sz w:val="24"/>
+        </w:rPr>
+        <w:t>In the interests of program speed, times are approximate, but generally accurate within five to ten minutes or so.   Accordingly, this application is intended solely as a planning tool for selecting optimal imaging days for a given object.  Once a day has been selected for imaging an object, then highly accurate, and more user-friendly, imaging tools like CCD Navigator are more appropriately applied.  Note that these tools have the added benefit of actually having some timely and knowledgeable customer support.</w:t>
+      </w:r>
+    </w:p>
+    <w:p>
+      <w:pPr>
+        <w:rPr>
+          <w:rFonts w:ascii="Arial" w:eastAsia="Arial" w:hAnsi="Arial" w:cs="Arial"/>
+          <w:sz w:val="24"/>
+        </w:rPr>
+      </w:pPr>
+      <w:r>
+        <w:rPr>
+          <w:rFonts w:ascii="Arial" w:eastAsia="Arial" w:hAnsi="Arial" w:cs="Arial"/>
+          <w:sz w:val="24"/>
+        </w:rPr>
+        <w:t>Another limitation is that, although the application uses TSX to set the observer’s location, calendars are generated based on the current PC time.  An attempt to generate a calendar for a TSX location that is not in your current time zone will produce unpredictable results.  Lastly, the application does not work for solar system objects.</w:t>
+      </w:r>
+    </w:p>
+    <w:p>
+      <w:pPr>
+        <w:rPr>
+          <w:rFonts w:ascii="Arial" w:eastAsia="Arial" w:hAnsi="Arial" w:cs="Arial"/>
+          <w:sz w:val="24"/>
+          <w:u w:val="single"/>
+        </w:rPr>
+      </w:pPr>
+      <w:r>
+        <w:rPr>
+          <w:rFonts w:ascii="Arial" w:eastAsia="Arial" w:hAnsi="Arial" w:cs="Arial"/>
+          <w:sz w:val="24"/>
+          <w:u w:val="single"/>
+        </w:rPr>
+        <w:t>Window Layout:</w:t>
+      </w:r>
+    </w:p>
+    <w:p>
+      <w:pPr>
+        <w:rPr>
+          <w:rFonts w:ascii="Arial" w:eastAsia="Arial" w:hAnsi="Arial" w:cs="Arial"/>
+          <w:sz w:val="24"/>
+        </w:rPr>
+      </w:pPr>
+      <w:r>
+        <w:rPr>
+          <w:rFonts w:ascii="Arial" w:eastAsia="Arial" w:hAnsi="Arial" w:cs="Arial"/>
+          <w:sz w:val="24"/>
+        </w:rPr>
+        <w:t>The pop up windows are initial located at the corners of the main window, but can be moved where ever on the screen.  After closing a pop up, it will return its last location when reopened.  The pop up windows always remain on top of the main window.</w:t>
+      </w:r>
+    </w:p>
+    <w:p>
+      <w:pPr>
+        <w:rPr>
+          <w:rFonts w:ascii="Arial" w:eastAsia="Arial" w:hAnsi="Arial" w:cs="Arial"/>
+          <w:sz w:val="24"/>
+          <w:u w:val="single"/>
+        </w:rPr>
+      </w:pPr>
+      <w:r>
+        <w:rPr>
+          <w:rFonts w:ascii="Arial" w:eastAsia="Arial" w:hAnsi="Arial" w:cs="Arial"/>
+          <w:sz w:val="24"/>
+          <w:u w:val="single"/>
+        </w:rPr>
+        <w:t xml:space="preserve">Target </w:t>
+      </w:r>
+      <w:r>
+        <w:rPr>
+          <w:rFonts w:ascii="Arial" w:eastAsia="Arial" w:hAnsi="Arial" w:cs="Arial"/>
+          <w:sz w:val="24"/>
+          <w:u w:val="single"/>
+        </w:rPr>
+        <w:t xml:space="preserve">Data </w:t>
+      </w:r>
+      <w:r>
+        <w:rPr>
+          <w:rFonts w:ascii="Arial" w:eastAsia="Arial" w:hAnsi="Arial" w:cs="Arial"/>
+          <w:sz w:val="24"/>
+          <w:u w:val="single"/>
+        </w:rPr>
+        <w:t>Files:</w:t>
+      </w:r>
+    </w:p>
+    <w:p>
+      <w:pPr>
+        <w:rPr>
+          <w:rFonts w:ascii="Arial" w:eastAsia="Arial" w:hAnsi="Arial" w:cs="Arial"/>
+          <w:sz w:val="24"/>
+        </w:rPr>
+      </w:pPr>
+      <w:r>
+        <w:rPr>
+          <w:rFonts w:ascii="Arial" w:eastAsia="Arial" w:hAnsi="Arial" w:cs="Arial"/>
+          <w:sz w:val="24"/>
+        </w:rPr>
+        <w:t xml:space="preserve">For saving targets in the target list, a directory will be created in the user’s Documents directory called </w:t>
+      </w:r>
+      <w:r>
+        <w:rPr>
+          <w:rFonts w:ascii="Arial" w:eastAsia="Arial" w:hAnsi="Arial" w:cs="Arial"/>
+          <w:sz w:val="24"/>
+        </w:rPr>
+        <w:t>Humason</w:t>
+      </w:r>
+      <w:r>
+        <w:rPr>
+          <w:rFonts w:ascii="Arial" w:eastAsia="Arial" w:hAnsi="Arial" w:cs="Arial"/>
+          <w:sz w:val="24"/>
+        </w:rPr>
+        <w:t xml:space="preserve">.  When a target is saved, a new XML file will be created in this folder.  When a target is removed from the list, the file will be deleted.  The file contains only the target name and position information.   A user can add additional XML elements so long as the original XML elements are not messed with. </w:t>
+      </w:r>
+    </w:p>
+    <w:p>
+      <w:pPr>
+        <w:rPr>
+          <w:rFonts w:ascii="Arial" w:eastAsia="Arial" w:hAnsi="Arial" w:cs="Arial"/>
+          <w:sz w:val="24"/>
+          <w:u w:val="single"/>
+        </w:rPr>
+      </w:pPr>
+      <w:r>
+        <w:rPr>
+          <w:rFonts w:ascii="Arial" w:eastAsia="Arial" w:hAnsi="Arial" w:cs="Arial"/>
+          <w:sz w:val="24"/>
+          <w:u w:val="single"/>
         </w:rPr>
         <w:lastRenderedPageBreak/>
-        <w:t>directory named “Humason” in the user’s Document folder</w:t>
-      </w:r>
-      <w:r>
-        <w:rPr>
-          <w:rFonts w:ascii="Arial" w:eastAsia="Arial" w:hAnsi="Arial" w:cs="Arial"/>
-          <w:sz w:val="24"/>
-        </w:rPr>
-        <w:t xml:space="preserve"> for use by the TSXTool sequence automation tool Humason.</w:t>
-      </w:r>
-      <w:r>
-        <w:rPr>
-          <w:rFonts w:ascii="Arial" w:eastAsia="Arial" w:hAnsi="Arial" w:cs="Arial"/>
-          <w:sz w:val="24"/>
-        </w:rPr>
-        <w:t xml:space="preserve">  See GitHub:  rrskybox/Humason.</w:t>
-      </w:r>
-    </w:p>
-    <w:p>
-      <w:pPr>
-        <w:rPr>
-          <w:rFonts w:ascii="Arial" w:eastAsia="Arial" w:hAnsi="Arial" w:cs="Arial"/>
-          <w:sz w:val="24"/>
-        </w:rPr>
-      </w:pPr>
-      <w:r>
-        <w:rPr>
-          <w:rFonts w:ascii="Arial" w:eastAsia="Arial" w:hAnsi="Arial" w:cs="Arial"/>
-          <w:sz w:val="24"/>
-          <w:u w:val="single"/>
-        </w:rPr>
-        <w:t xml:space="preserve">Current Target List -&gt; </w:t>
-      </w:r>
-      <w:r>
-        <w:rPr>
-          <w:rFonts w:ascii="Arial" w:eastAsia="Arial" w:hAnsi="Arial" w:cs="Arial"/>
-          <w:sz w:val="24"/>
-          <w:u w:val="single"/>
-        </w:rPr>
-        <w:t>List</w:t>
-      </w:r>
-      <w:r>
-        <w:rPr>
-          <w:rFonts w:ascii="Arial" w:eastAsia="Arial" w:hAnsi="Arial" w:cs="Arial"/>
-          <w:sz w:val="24"/>
-        </w:rPr>
-        <w:t xml:space="preserve">: </w:t>
-      </w:r>
-      <w:r>
-        <w:rPr>
-          <w:rFonts w:ascii="Arial" w:eastAsia="Arial" w:hAnsi="Arial" w:cs="Arial"/>
-          <w:sz w:val="24"/>
-        </w:rPr>
-        <w:t xml:space="preserve">List displays the full target set with some limited </w:t>
-      </w:r>
-      <w:r>
-        <w:rPr>
-          <w:rFonts w:ascii="Arial" w:eastAsia="Arial" w:hAnsi="Arial" w:cs="Arial"/>
-          <w:sz w:val="24"/>
-        </w:rPr>
-        <w:t>information for each target.</w:t>
-      </w:r>
-    </w:p>
-    <w:p>
-      <w:pPr>
-        <w:rPr>
-          <w:rFonts w:ascii="Arial" w:eastAsia="Arial" w:hAnsi="Arial" w:cs="Arial"/>
-          <w:sz w:val="24"/>
-          <w:u w:val="single"/>
-        </w:rPr>
-      </w:pPr>
-      <w:r>
-        <w:rPr>
-          <w:rFonts w:ascii="Arial" w:eastAsia="Arial" w:hAnsi="Arial" w:cs="Arial"/>
-          <w:sz w:val="24"/>
-          <w:u w:val="single"/>
-        </w:rPr>
-        <w:t>Export:</w:t>
-      </w:r>
-      <w:r>
-        <w:rPr>
-          <w:rFonts w:ascii="Arial" w:eastAsia="Arial" w:hAnsi="Arial" w:cs="Arial"/>
-          <w:sz w:val="24"/>
-        </w:rPr>
-        <w:t xml:space="preserve">  The current list of targets is </w:t>
-      </w:r>
-      <w:r>
-        <w:rPr>
-          <w:rFonts w:ascii="Arial" w:eastAsia="Arial" w:hAnsi="Arial" w:cs="Arial"/>
-          <w:sz w:val="24"/>
-        </w:rPr>
-        <w:t>posted to a text file of the user’s choosing at a single line per target.  No other data is listed.</w:t>
-      </w:r>
-    </w:p>
-    <w:p>
-      <w:pPr>
-        <w:rPr>
-          <w:rFonts w:ascii="Arial" w:eastAsia="Arial" w:hAnsi="Arial" w:cs="Arial"/>
-          <w:sz w:val="24"/>
-        </w:rPr>
-      </w:pPr>
-      <w:r>
-        <w:rPr>
-          <w:rFonts w:ascii="Arial" w:eastAsia="Arial" w:hAnsi="Arial" w:cs="Arial"/>
-          <w:sz w:val="24"/>
-          <w:u w:val="single"/>
-        </w:rPr>
-        <w:t>Print:</w:t>
-      </w:r>
-      <w:r>
-        <w:rPr>
-          <w:rFonts w:ascii="Arial" w:eastAsia="Arial" w:hAnsi="Arial" w:cs="Arial"/>
-          <w:sz w:val="24"/>
-        </w:rPr>
-        <w:t xml:space="preserve"> The calendar and any pop-up located in front of the calendar area are printed to the user’s default printer.  If just the calendar is wanted, close, or move to the side, all pop-ups.</w:t>
-      </w:r>
-    </w:p>
-    <w:p>
-      <w:pPr>
-        <w:rPr>
-          <w:rFonts w:ascii="Arial" w:eastAsia="Arial" w:hAnsi="Arial" w:cs="Arial"/>
-          <w:sz w:val="24"/>
-        </w:rPr>
-      </w:pPr>
-      <w:r>
-        <w:rPr>
-          <w:rFonts w:ascii="Arial" w:eastAsia="Arial" w:hAnsi="Arial" w:cs="Arial"/>
-          <w:sz w:val="24"/>
-          <w:u w:val="single"/>
-        </w:rPr>
-        <w:t>Close:</w:t>
-      </w:r>
-      <w:r>
-        <w:rPr>
-          <w:rFonts w:ascii="Arial" w:eastAsia="Arial" w:hAnsi="Arial" w:cs="Arial"/>
-          <w:sz w:val="24"/>
-        </w:rPr>
-        <w:t xml:space="preserve"> Just what it sounds like – same as the “X”.</w:t>
-      </w:r>
-    </w:p>
-    <w:p>
-      <w:pPr>
-        <w:rPr>
-          <w:rFonts w:ascii="Arial" w:eastAsia="Arial" w:hAnsi="Arial" w:cs="Arial"/>
-          <w:b/>
-          <w:sz w:val="24"/>
-        </w:rPr>
-      </w:pPr>
-      <w:r>
-        <w:rPr>
-          <w:rFonts w:ascii="Arial" w:eastAsia="Arial" w:hAnsi="Arial" w:cs="Arial"/>
-          <w:b/>
-          <w:sz w:val="24"/>
-        </w:rPr>
-        <w:t>Errata</w:t>
-      </w:r>
-    </w:p>
-    <w:p>
-      <w:pPr>
-        <w:rPr>
-          <w:rFonts w:ascii="Arial" w:eastAsia="Arial" w:hAnsi="Arial" w:cs="Arial"/>
-          <w:bCs/>
-          <w:sz w:val="24"/>
-          <w:u w:val="single"/>
-        </w:rPr>
-      </w:pPr>
-      <w:r>
-        <w:rPr>
-          <w:rFonts w:ascii="Arial" w:eastAsia="Arial" w:hAnsi="Arial" w:cs="Arial"/>
-          <w:bCs/>
-          <w:sz w:val="24"/>
-          <w:u w:val="single"/>
-        </w:rPr>
-        <w:t>Accuracy:</w:t>
-      </w:r>
-    </w:p>
-    <w:p>
-      <w:pPr>
-        <w:rPr>
-          <w:rFonts w:ascii="Arial" w:eastAsia="Arial" w:hAnsi="Arial" w:cs="Arial"/>
-          <w:sz w:val="24"/>
-        </w:rPr>
-      </w:pPr>
-      <w:r>
-        <w:rPr>
-          <w:rFonts w:ascii="Arial" w:eastAsia="Arial" w:hAnsi="Arial" w:cs="Arial"/>
-          <w:sz w:val="24"/>
-        </w:rPr>
-        <w:t>In the interests of program speed, times are approximate, but generally accurate within five to ten minutes or so.   Accordingly, this application is intended solely as a planning tool for selecting optimal imaging days for a given object.  Once a day has been selected for imaging an object, then highly accurate, and more user-friendly, imaging tools like CCD Navigator are more appropriately applied.  Note that these tools have the added benefit of actually having some timely and knowledgeable customer support.</w:t>
-      </w:r>
-    </w:p>
-    <w:p>
-      <w:pPr>
-        <w:rPr>
-          <w:rFonts w:ascii="Arial" w:eastAsia="Arial" w:hAnsi="Arial" w:cs="Arial"/>
-          <w:sz w:val="24"/>
-        </w:rPr>
-      </w:pPr>
-      <w:r>
-        <w:rPr>
-          <w:rFonts w:ascii="Arial" w:eastAsia="Arial" w:hAnsi="Arial" w:cs="Arial"/>
-          <w:sz w:val="24"/>
-        </w:rPr>
-        <w:t>Another limitation is that, although the application uses TSX to set the observer’s location, calendars are generated based on the current PC time.  An attempt to generate a calendar for a TSX location that is not in your current time zone will produce unpredictable results.  Lastly, the application does not work for solar system objects.</w:t>
-      </w:r>
-    </w:p>
-    <w:p>
-      <w:pPr>
-        <w:rPr>
-          <w:rFonts w:ascii="Arial" w:eastAsia="Arial" w:hAnsi="Arial" w:cs="Arial"/>
-          <w:sz w:val="24"/>
-          <w:u w:val="single"/>
-        </w:rPr>
-      </w:pPr>
-      <w:r>
-        <w:rPr>
-          <w:rFonts w:ascii="Arial" w:eastAsia="Arial" w:hAnsi="Arial" w:cs="Arial"/>
-          <w:sz w:val="24"/>
-          <w:u w:val="single"/>
-        </w:rPr>
-        <w:t>Window Layout:</w:t>
-      </w:r>
-    </w:p>
-    <w:p>
-      <w:pPr>
-        <w:rPr>
-          <w:rFonts w:ascii="Arial" w:eastAsia="Arial" w:hAnsi="Arial" w:cs="Arial"/>
-          <w:sz w:val="24"/>
-        </w:rPr>
-      </w:pPr>
-      <w:r>
-        <w:rPr>
-          <w:rFonts w:ascii="Arial" w:eastAsia="Arial" w:hAnsi="Arial" w:cs="Arial"/>
-          <w:sz w:val="24"/>
-        </w:rPr>
-        <w:t>The pop up windows are initial located at the corners of the main window, but can be moved where ever on the screen.  After closing a pop up, it will return its last location when reopened.  The pop up windows always remain on top of the main window.</w:t>
-      </w:r>
-    </w:p>
-    <w:p>
-      <w:pPr>
-        <w:rPr>
-          <w:rFonts w:ascii="Arial" w:eastAsia="Arial" w:hAnsi="Arial" w:cs="Arial"/>
-          <w:sz w:val="24"/>
-          <w:u w:val="single"/>
-        </w:rPr>
-      </w:pPr>
-      <w:r>
-        <w:rPr>
-          <w:rFonts w:ascii="Arial" w:eastAsia="Arial" w:hAnsi="Arial" w:cs="Arial"/>
-          <w:sz w:val="24"/>
-          <w:u w:val="single"/>
-        </w:rPr>
-        <w:t xml:space="preserve">Target </w:t>
-      </w:r>
-      <w:r>
-        <w:rPr>
-          <w:rFonts w:ascii="Arial" w:eastAsia="Arial" w:hAnsi="Arial" w:cs="Arial"/>
-          <w:sz w:val="24"/>
-          <w:u w:val="single"/>
-        </w:rPr>
-        <w:t xml:space="preserve">Data </w:t>
-      </w:r>
-      <w:r>
-        <w:rPr>
-          <w:rFonts w:ascii="Arial" w:eastAsia="Arial" w:hAnsi="Arial" w:cs="Arial"/>
-          <w:sz w:val="24"/>
-          <w:u w:val="single"/>
-        </w:rPr>
-        <w:t>Files:</w:t>
-      </w:r>
-    </w:p>
-    <w:p>
-      <w:pPr>
-        <w:rPr>
-          <w:rFonts w:ascii="Arial" w:eastAsia="Arial" w:hAnsi="Arial" w:cs="Arial"/>
-          <w:sz w:val="24"/>
-        </w:rPr>
-      </w:pPr>
-      <w:r>
-        <w:rPr>
-          <w:rFonts w:ascii="Arial" w:eastAsia="Arial" w:hAnsi="Arial" w:cs="Arial"/>
-          <w:sz w:val="24"/>
-        </w:rPr>
-        <w:t xml:space="preserve">For saving targets in the target list, a directory will be created in the user’s Documents directory called </w:t>
-      </w:r>
-      <w:r>
-        <w:rPr>
-          <w:rFonts w:ascii="Arial" w:eastAsia="Arial" w:hAnsi="Arial" w:cs="Arial"/>
-          <w:sz w:val="24"/>
-        </w:rPr>
-        <w:t>Humason</w:t>
-      </w:r>
-      <w:r>
-        <w:rPr>
-          <w:rFonts w:ascii="Arial" w:eastAsia="Arial" w:hAnsi="Arial" w:cs="Arial"/>
-          <w:sz w:val="24"/>
-        </w:rPr>
-        <w:t xml:space="preserve">.  When a target is saved, a new XML file will be created in this folder.  When a target is removed from the list, the file will be deleted.  The file contains only the target name and position information.   A user can add additional XML elements so long as the original XML elements are not messed with. </w:t>
-      </w:r>
-    </w:p>
-    <w:p>
-      <w:pPr>
-        <w:rPr>
-          <w:rFonts w:ascii="Arial" w:eastAsia="Arial" w:hAnsi="Arial" w:cs="Arial"/>
-          <w:sz w:val="24"/>
-          <w:u w:val="single"/>
-        </w:rPr>
-      </w:pPr>
-      <w:r>
-        <w:rPr>
-          <w:rFonts w:ascii="Arial" w:eastAsia="Arial" w:hAnsi="Arial" w:cs="Arial"/>
-          <w:sz w:val="24"/>
-          <w:u w:val="single"/>
-        </w:rPr>
         <w:t>Observing List Queries:</w:t>
       </w:r>
     </w:p>
@@ -1722,15 +1850,7 @@
           <w:rFonts w:ascii="Arial" w:eastAsia="Arial" w:hAnsi="Arial" w:cs="Arial"/>
           <w:sz w:val="24"/>
         </w:rPr>
-        <w:t xml:space="preserve">The Prospect pop-up relies on three TSX queries that are copied to the SB Database Queries folder upon launch, if they aren't previously installed.  These queries are named: "ImagePlannerGalaxy.dbq", "ImagePlannerCluster.dbq", and </w:t>
-      </w:r>
-      <w:r>
-        <w:rPr>
-          <w:rFonts w:ascii="Arial" w:eastAsia="Arial" w:hAnsi="Arial" w:cs="Arial"/>
-          <w:sz w:val="24"/>
-        </w:rPr>
-        <w:lastRenderedPageBreak/>
-        <w:t>"ImagePlannerNebula.dbq".  Once installed, any of these object list queries can be modified and saved</w:t>
+        <w:t>The Prospect pop-up relies on three TSX queries that are copied to the SB Database Queries folder upon launch, if they aren't previously installed.  These queries are named: "ImagePlannerGalaxy.dbq", "ImagePlannerCluster.dbq", and "ImagePlannerNebula.dbq".  Once installed, any of these object list queries can be modified and saved</w:t>
       </w:r>
       <w:r>
         <w:rPr>
@@ -2208,7 +2328,15 @@
           <w:rFonts w:ascii="Arial" w:eastAsia="Arial" w:hAnsi="Arial" w:cs="Arial"/>
           <w:sz w:val="24"/>
         </w:rPr>
-        <w:t xml:space="preserve"> Upon completion, an application icon will have been added to the start menu under the category "TSXToolKit" with the name "Image Planner".  This application can be pinned to Start or Desktop if desired.</w:t>
+        <w:t xml:space="preserve"> Upon completion, an application icon will have been added to the start menu under the </w:t>
+      </w:r>
+      <w:r>
+        <w:rPr>
+          <w:rFonts w:ascii="Arial" w:eastAsia="Arial" w:hAnsi="Arial" w:cs="Arial"/>
+          <w:sz w:val="24"/>
+        </w:rPr>
+        <w:lastRenderedPageBreak/>
+        <w:t>category "TSXToolKit" with the name "Image Planner".  This application can be pinned to Start or Desktop if desired.</w:t>
       </w:r>
       <w:r>
         <w:rPr>
@@ -2267,15 +2395,7 @@
           <w:rFonts w:ascii="Arial" w:eastAsia="Arial" w:hAnsi="Arial" w:cs="Arial"/>
           <w:sz w:val="24"/>
         </w:rPr>
-        <w:t xml:space="preserve"> but recommends </w:t>
-      </w:r>
-      <w:r>
-        <w:rPr>
-          <w:rFonts w:ascii="Arial" w:eastAsia="Arial" w:hAnsi="Arial" w:cs="Arial"/>
-          <w:sz w:val="24"/>
-        </w:rPr>
-        <w:lastRenderedPageBreak/>
-        <w:t>learning C# (it's really not horrible and the tools are free from Microsoft) if you find a problem or want to add features.  The source is supplied as a Visual Studio project.</w:t>
+        <w:t xml:space="preserve"> but recommends learning C# (it's really not horrible and the tools are free from Microsoft) if you find a problem or want to add features.  The source is supplied as a Visual Studio project.</w:t>
       </w:r>
     </w:p>
     <w:p>

</xml_diff>